<commit_message>
added conditional logic to exclude atty section if no atty name given
</commit_message>
<xml_diff>
--- a/docassemble/ATPCalculator/data/templates/ATP_Financial_Affidavit.docx
+++ b/docassemble/ATPCalculator/data/templates/ATP_Financial_Affidavit.docx
@@ -1,6 +1,6 @@
 
 <file path=word/document.xml><?xml version="1.0" encoding="utf-8"?>
-<w:document xmlns:wpc="http://schemas.microsoft.com/office/word/2010/wordprocessingCanvas" xmlns:cx="http://schemas.microsoft.com/office/drawing/2014/chartex" xmlns:cx1="http://schemas.microsoft.com/office/drawing/2015/9/8/chartex" xmlns:cx2="http://schemas.microsoft.com/office/drawing/2015/10/21/chartex" xmlns:cx3="http://schemas.microsoft.com/office/drawing/2016/5/9/chartex" xmlns:cx4="http://schemas.microsoft.com/office/drawing/2016/5/10/chartex" xmlns:cx5="http://schemas.microsoft.com/office/drawing/2016/5/11/chartex" xmlns:cx6="http://schemas.microsoft.com/office/drawing/2016/5/12/chartex" xmlns:cx7="http://schemas.microsoft.com/office/drawing/2016/5/13/chartex" xmlns:cx8="http://schemas.microsoft.com/office/drawing/2016/5/14/chartex" xmlns:mc="http://schemas.openxmlformats.org/markup-compatibility/2006" xmlns:aink="http://schemas.microsoft.com/office/drawing/2016/ink" xmlns:am3d="http://schemas.microsoft.com/office/drawing/2017/model3d" xmlns:o="urn:schemas-microsoft-com:office:office" xmlns:oel="http://schemas.microsoft.com/office/2019/extlst" xmlns:r="http://schemas.openxmlformats.org/officeDocument/2006/relationships" xmlns:m="http://schemas.openxmlformats.org/officeDocument/2006/math" xmlns:v="urn:schemas-microsoft-com:vml" xmlns:wp14="http://schemas.microsoft.com/office/word/2010/wordprocessingDrawing" xmlns:wp="http://schemas.openxmlformats.org/drawingml/2006/wordprocessingDrawing" xmlns:w10="urn:schemas-microsoft-com:office:word" xmlns:w="http://schemas.openxmlformats.org/wordprocessingml/2006/main" xmlns:w14="http://schemas.microsoft.com/office/word/2010/wordml" xmlns:w15="http://schemas.microsoft.com/office/word/2012/wordml" xmlns:w16cex="http://schemas.microsoft.com/office/word/2018/wordml/cex" xmlns:w16cid="http://schemas.microsoft.com/office/word/2016/wordml/cid" xmlns:w16="http://schemas.microsoft.com/office/word/2018/wordml" xmlns:w16sdtdh="http://schemas.microsoft.com/office/word/2020/wordml/sdtdatahash" xmlns:w16se="http://schemas.microsoft.com/office/word/2015/wordml/symex" xmlns:wpg="http://schemas.microsoft.com/office/word/2010/wordprocessingGroup" xmlns:wpi="http://schemas.microsoft.com/office/word/2010/wordprocessingInk" xmlns:wne="http://schemas.microsoft.com/office/word/2006/wordml" xmlns:wps="http://schemas.microsoft.com/office/word/2010/wordprocessingShape" mc:Ignorable="w14 w15 w16se w16cid w16 w16cex w16sdtdh wp14">
+<w:document xmlns:wpc="http://schemas.microsoft.com/office/word/2010/wordprocessingCanvas" xmlns:cx="http://schemas.microsoft.com/office/drawing/2014/chartex" xmlns:cx1="http://schemas.microsoft.com/office/drawing/2015/9/8/chartex" xmlns:cx2="http://schemas.microsoft.com/office/drawing/2015/10/21/chartex" xmlns:cx3="http://schemas.microsoft.com/office/drawing/2016/5/9/chartex" xmlns:cx4="http://schemas.microsoft.com/office/drawing/2016/5/10/chartex" xmlns:cx5="http://schemas.microsoft.com/office/drawing/2016/5/11/chartex" xmlns:cx6="http://schemas.microsoft.com/office/drawing/2016/5/12/chartex" xmlns:cx7="http://schemas.microsoft.com/office/drawing/2016/5/13/chartex" xmlns:cx8="http://schemas.microsoft.com/office/drawing/2016/5/14/chartex" xmlns:mc="http://schemas.openxmlformats.org/markup-compatibility/2006" xmlns:aink="http://schemas.microsoft.com/office/drawing/2016/ink" xmlns:am3d="http://schemas.microsoft.com/office/drawing/2017/model3d" xmlns:o="urn:schemas-microsoft-com:office:office" xmlns:oel="http://schemas.microsoft.com/office/2019/extlst" xmlns:r="http://schemas.openxmlformats.org/officeDocument/2006/relationships" xmlns:m="http://schemas.openxmlformats.org/officeDocument/2006/math" xmlns:v="urn:schemas-microsoft-com:vml" xmlns:wp14="http://schemas.microsoft.com/office/word/2010/wordprocessingDrawing" xmlns:wp="http://schemas.openxmlformats.org/drawingml/2006/wordprocessingDrawing" xmlns:w10="urn:schemas-microsoft-com:office:word" xmlns:w="http://schemas.openxmlformats.org/wordprocessingml/2006/main" xmlns:w14="http://schemas.microsoft.com/office/word/2010/wordml" xmlns:w15="http://schemas.microsoft.com/office/word/2012/wordml" xmlns:w16cex="http://schemas.microsoft.com/office/word/2018/wordml/cex" xmlns:w16cid="http://schemas.microsoft.com/office/word/2016/wordml/cid" xmlns:w16="http://schemas.microsoft.com/office/word/2018/wordml" xmlns:w16du="http://schemas.microsoft.com/office/word/2023/wordml/word16du" xmlns:w16sdtdh="http://schemas.microsoft.com/office/word/2020/wordml/sdtdatahash" xmlns:w16se="http://schemas.microsoft.com/office/word/2015/wordml/symex" xmlns:wpg="http://schemas.microsoft.com/office/word/2010/wordprocessingGroup" xmlns:wpi="http://schemas.microsoft.com/office/word/2010/wordprocessingInk" xmlns:wne="http://schemas.microsoft.com/office/word/2006/wordml" xmlns:wps="http://schemas.microsoft.com/office/word/2010/wordprocessingShape" mc:Ignorable="w14 w15 w16se w16cid w16 w16cex w16sdtdh wp14">
   <w:body>
     <w:p>
       <w:pPr>
@@ -1206,14 +1206,6 @@
           <w:sz w:val="24"/>
           <w:szCs w:val="24"/>
         </w:rPr>
-        <w:t>.</w:t>
-      </w:r>
-      <w:r>
-        <w:rPr>
-          <w:rFonts w:ascii="Arial" w:hAnsi="Arial" w:cs="Arial"/>
-          <w:sz w:val="24"/>
-          <w:szCs w:val="24"/>
-        </w:rPr>
         <w:br/>
       </w:r>
     </w:p>
@@ -3262,19 +3254,61 @@
         <w:spacing w:after="149" w:line="250" w:lineRule="auto"/>
         <w:jc w:val="both"/>
         <w:rPr>
-          <w:rFonts w:ascii="Arial" w:hAnsi="Arial" w:cs="Arial"/>
-          <w:sz w:val="24"/>
-          <w:szCs w:val="24"/>
-        </w:rPr>
-      </w:pPr>
-      <w:r>
+          <w:rFonts w:ascii="Arial" w:eastAsia="Arial" w:hAnsi="Arial" w:cs="Arial"/>
+          <w:bCs/>
+          <w:sz w:val="24"/>
+          <w:szCs w:val="24"/>
+        </w:rPr>
+      </w:pPr>
+      <w:r>
+        <w:rPr>
+          <w:rFonts w:ascii="Arial" w:eastAsia="Arial" w:hAnsi="Arial" w:cs="Arial"/>
+          <w:bCs/>
+          <w:sz w:val="24"/>
+          <w:szCs w:val="24"/>
+        </w:rPr>
+        <w:lastRenderedPageBreak/>
+        <w:t xml:space="preserve">{%p if </w:t>
+      </w:r>
+      <w:proofErr w:type="spellStart"/>
+      <w:r>
+        <w:rPr>
+          <w:rFonts w:ascii="Arial" w:eastAsia="Arial" w:hAnsi="Arial" w:cs="Arial"/>
+          <w:bCs/>
+          <w:sz w:val="24"/>
+          <w:szCs w:val="24"/>
+        </w:rPr>
+        <w:t>aff_atty_name|length</w:t>
+      </w:r>
+      <w:proofErr w:type="spellEnd"/>
+      <w:r>
+        <w:rPr>
+          <w:rFonts w:ascii="Arial" w:eastAsia="Arial" w:hAnsi="Arial" w:cs="Arial"/>
+          <w:bCs/>
+          <w:sz w:val="24"/>
+          <w:szCs w:val="24"/>
+        </w:rPr>
+        <w:t xml:space="preserve"> &gt;1 %}</w:t>
+      </w:r>
+    </w:p>
+    <w:p>
+      <w:pPr>
+        <w:spacing w:after="149" w:line="250" w:lineRule="auto"/>
+        <w:jc w:val="both"/>
         <w:rPr>
           <w:rFonts w:ascii="Arial" w:eastAsia="Arial" w:hAnsi="Arial" w:cs="Arial"/>
           <w:b/>
           <w:sz w:val="24"/>
           <w:szCs w:val="24"/>
         </w:rPr>
-        <w:lastRenderedPageBreak/>
+      </w:pPr>
+      <w:r>
+        <w:rPr>
+          <w:rFonts w:ascii="Arial" w:eastAsia="Arial" w:hAnsi="Arial" w:cs="Arial"/>
+          <w:b/>
+          <w:sz w:val="24"/>
+          <w:szCs w:val="24"/>
+        </w:rPr>
         <w:t>Attorney Help</w:t>
       </w:r>
       <w:r>
@@ -4137,6 +4171,14 @@
           <w:szCs w:val="24"/>
         </w:rPr>
       </w:pPr>
+      <w:r>
+        <w:rPr>
+          <w:rFonts w:ascii="Arial" w:eastAsia="Arial" w:hAnsi="Arial" w:cs="Arial"/>
+          <w:sz w:val="24"/>
+          <w:szCs w:val="24"/>
+        </w:rPr>
+        <w:t>{%p endif %}</w:t>
+      </w:r>
     </w:p>
     <w:p>
       <w:pPr>
@@ -5226,7 +5268,7 @@
 </file>
 
 <file path=word/endnotes.xml><?xml version="1.0" encoding="utf-8"?>
-<w:endnotes xmlns:wpc="http://schemas.microsoft.com/office/word/2010/wordprocessingCanvas" xmlns:cx="http://schemas.microsoft.com/office/drawing/2014/chartex" xmlns:cx1="http://schemas.microsoft.com/office/drawing/2015/9/8/chartex" xmlns:cx2="http://schemas.microsoft.com/office/drawing/2015/10/21/chartex" xmlns:cx3="http://schemas.microsoft.com/office/drawing/2016/5/9/chartex" xmlns:cx4="http://schemas.microsoft.com/office/drawing/2016/5/10/chartex" xmlns:cx5="http://schemas.microsoft.com/office/drawing/2016/5/11/chartex" xmlns:cx6="http://schemas.microsoft.com/office/drawing/2016/5/12/chartex" xmlns:cx7="http://schemas.microsoft.com/office/drawing/2016/5/13/chartex" xmlns:cx8="http://schemas.microsoft.com/office/drawing/2016/5/14/chartex" xmlns:mc="http://schemas.openxmlformats.org/markup-compatibility/2006" xmlns:aink="http://schemas.microsoft.com/office/drawing/2016/ink" xmlns:am3d="http://schemas.microsoft.com/office/drawing/2017/model3d" xmlns:o="urn:schemas-microsoft-com:office:office" xmlns:oel="http://schemas.microsoft.com/office/2019/extlst" xmlns:r="http://schemas.openxmlformats.org/officeDocument/2006/relationships" xmlns:m="http://schemas.openxmlformats.org/officeDocument/2006/math" xmlns:v="urn:schemas-microsoft-com:vml" xmlns:wp14="http://schemas.microsoft.com/office/word/2010/wordprocessingDrawing" xmlns:wp="http://schemas.openxmlformats.org/drawingml/2006/wordprocessingDrawing" xmlns:w10="urn:schemas-microsoft-com:office:word" xmlns:w="http://schemas.openxmlformats.org/wordprocessingml/2006/main" xmlns:w14="http://schemas.microsoft.com/office/word/2010/wordml" xmlns:w15="http://schemas.microsoft.com/office/word/2012/wordml" xmlns:w16cex="http://schemas.microsoft.com/office/word/2018/wordml/cex" xmlns:w16cid="http://schemas.microsoft.com/office/word/2016/wordml/cid" xmlns:w16="http://schemas.microsoft.com/office/word/2018/wordml" xmlns:w16sdtdh="http://schemas.microsoft.com/office/word/2020/wordml/sdtdatahash" xmlns:w16se="http://schemas.microsoft.com/office/word/2015/wordml/symex" xmlns:wpg="http://schemas.microsoft.com/office/word/2010/wordprocessingGroup" xmlns:wpi="http://schemas.microsoft.com/office/word/2010/wordprocessingInk" xmlns:wne="http://schemas.microsoft.com/office/word/2006/wordml" xmlns:wps="http://schemas.microsoft.com/office/word/2010/wordprocessingShape" mc:Ignorable="w14 w15 w16se w16cid w16 w16cex w16sdtdh wp14">
+<w:endnotes xmlns:wpc="http://schemas.microsoft.com/office/word/2010/wordprocessingCanvas" xmlns:cx="http://schemas.microsoft.com/office/drawing/2014/chartex" xmlns:cx1="http://schemas.microsoft.com/office/drawing/2015/9/8/chartex" xmlns:cx2="http://schemas.microsoft.com/office/drawing/2015/10/21/chartex" xmlns:cx3="http://schemas.microsoft.com/office/drawing/2016/5/9/chartex" xmlns:cx4="http://schemas.microsoft.com/office/drawing/2016/5/10/chartex" xmlns:cx5="http://schemas.microsoft.com/office/drawing/2016/5/11/chartex" xmlns:cx6="http://schemas.microsoft.com/office/drawing/2016/5/12/chartex" xmlns:cx7="http://schemas.microsoft.com/office/drawing/2016/5/13/chartex" xmlns:cx8="http://schemas.microsoft.com/office/drawing/2016/5/14/chartex" xmlns:mc="http://schemas.openxmlformats.org/markup-compatibility/2006" xmlns:aink="http://schemas.microsoft.com/office/drawing/2016/ink" xmlns:am3d="http://schemas.microsoft.com/office/drawing/2017/model3d" xmlns:o="urn:schemas-microsoft-com:office:office" xmlns:oel="http://schemas.microsoft.com/office/2019/extlst" xmlns:r="http://schemas.openxmlformats.org/officeDocument/2006/relationships" xmlns:m="http://schemas.openxmlformats.org/officeDocument/2006/math" xmlns:v="urn:schemas-microsoft-com:vml" xmlns:wp14="http://schemas.microsoft.com/office/word/2010/wordprocessingDrawing" xmlns:wp="http://schemas.openxmlformats.org/drawingml/2006/wordprocessingDrawing" xmlns:w10="urn:schemas-microsoft-com:office:word" xmlns:w="http://schemas.openxmlformats.org/wordprocessingml/2006/main" xmlns:w14="http://schemas.microsoft.com/office/word/2010/wordml" xmlns:w15="http://schemas.microsoft.com/office/word/2012/wordml" xmlns:w16cex="http://schemas.microsoft.com/office/word/2018/wordml/cex" xmlns:w16cid="http://schemas.microsoft.com/office/word/2016/wordml/cid" xmlns:w16="http://schemas.microsoft.com/office/word/2018/wordml" xmlns:w16du="http://schemas.microsoft.com/office/word/2023/wordml/word16du" xmlns:w16sdtdh="http://schemas.microsoft.com/office/word/2020/wordml/sdtdatahash" xmlns:w16se="http://schemas.microsoft.com/office/word/2015/wordml/symex" xmlns:wpg="http://schemas.microsoft.com/office/word/2010/wordprocessingGroup" xmlns:wpi="http://schemas.microsoft.com/office/word/2010/wordprocessingInk" xmlns:wne="http://schemas.microsoft.com/office/word/2006/wordml" xmlns:wps="http://schemas.microsoft.com/office/word/2010/wordprocessingShape" mc:Ignorable="w14 w15 w16se w16cid w16 w16cex w16sdtdh wp14">
   <w:endnote w:type="separator" w:id="-1">
     <w:p>
       <w:pPr>
@@ -5251,7 +5293,7 @@
 </file>
 
 <file path=word/footer1.xml><?xml version="1.0" encoding="utf-8"?>
-<w:ftr xmlns:wpc="http://schemas.microsoft.com/office/word/2010/wordprocessingCanvas" xmlns:cx="http://schemas.microsoft.com/office/drawing/2014/chartex" xmlns:cx1="http://schemas.microsoft.com/office/drawing/2015/9/8/chartex" xmlns:cx2="http://schemas.microsoft.com/office/drawing/2015/10/21/chartex" xmlns:cx3="http://schemas.microsoft.com/office/drawing/2016/5/9/chartex" xmlns:cx4="http://schemas.microsoft.com/office/drawing/2016/5/10/chartex" xmlns:cx5="http://schemas.microsoft.com/office/drawing/2016/5/11/chartex" xmlns:cx6="http://schemas.microsoft.com/office/drawing/2016/5/12/chartex" xmlns:cx7="http://schemas.microsoft.com/office/drawing/2016/5/13/chartex" xmlns:cx8="http://schemas.microsoft.com/office/drawing/2016/5/14/chartex" xmlns:mc="http://schemas.openxmlformats.org/markup-compatibility/2006" xmlns:aink="http://schemas.microsoft.com/office/drawing/2016/ink" xmlns:am3d="http://schemas.microsoft.com/office/drawing/2017/model3d" xmlns:o="urn:schemas-microsoft-com:office:office" xmlns:oel="http://schemas.microsoft.com/office/2019/extlst" xmlns:r="http://schemas.openxmlformats.org/officeDocument/2006/relationships" xmlns:m="http://schemas.openxmlformats.org/officeDocument/2006/math" xmlns:v="urn:schemas-microsoft-com:vml" xmlns:wp14="http://schemas.microsoft.com/office/word/2010/wordprocessingDrawing" xmlns:wp="http://schemas.openxmlformats.org/drawingml/2006/wordprocessingDrawing" xmlns:w10="urn:schemas-microsoft-com:office:word" xmlns:w="http://schemas.openxmlformats.org/wordprocessingml/2006/main" xmlns:w14="http://schemas.microsoft.com/office/word/2010/wordml" xmlns:w15="http://schemas.microsoft.com/office/word/2012/wordml" xmlns:w16cex="http://schemas.microsoft.com/office/word/2018/wordml/cex" xmlns:w16cid="http://schemas.microsoft.com/office/word/2016/wordml/cid" xmlns:w16="http://schemas.microsoft.com/office/word/2018/wordml" xmlns:w16sdtdh="http://schemas.microsoft.com/office/word/2020/wordml/sdtdatahash" xmlns:w16se="http://schemas.microsoft.com/office/word/2015/wordml/symex" xmlns:wpg="http://schemas.microsoft.com/office/word/2010/wordprocessingGroup" xmlns:wpi="http://schemas.microsoft.com/office/word/2010/wordprocessingInk" xmlns:wne="http://schemas.microsoft.com/office/word/2006/wordml" xmlns:wps="http://schemas.microsoft.com/office/word/2010/wordprocessingShape" mc:Ignorable="w14 w15 w16se w16cid w16 w16cex w16sdtdh wp14">
+<w:ftr xmlns:wpc="http://schemas.microsoft.com/office/word/2010/wordprocessingCanvas" xmlns:cx="http://schemas.microsoft.com/office/drawing/2014/chartex" xmlns:cx1="http://schemas.microsoft.com/office/drawing/2015/9/8/chartex" xmlns:cx2="http://schemas.microsoft.com/office/drawing/2015/10/21/chartex" xmlns:cx3="http://schemas.microsoft.com/office/drawing/2016/5/9/chartex" xmlns:cx4="http://schemas.microsoft.com/office/drawing/2016/5/10/chartex" xmlns:cx5="http://schemas.microsoft.com/office/drawing/2016/5/11/chartex" xmlns:cx6="http://schemas.microsoft.com/office/drawing/2016/5/12/chartex" xmlns:cx7="http://schemas.microsoft.com/office/drawing/2016/5/13/chartex" xmlns:cx8="http://schemas.microsoft.com/office/drawing/2016/5/14/chartex" xmlns:mc="http://schemas.openxmlformats.org/markup-compatibility/2006" xmlns:aink="http://schemas.microsoft.com/office/drawing/2016/ink" xmlns:am3d="http://schemas.microsoft.com/office/drawing/2017/model3d" xmlns:o="urn:schemas-microsoft-com:office:office" xmlns:oel="http://schemas.microsoft.com/office/2019/extlst" xmlns:r="http://schemas.openxmlformats.org/officeDocument/2006/relationships" xmlns:m="http://schemas.openxmlformats.org/officeDocument/2006/math" xmlns:v="urn:schemas-microsoft-com:vml" xmlns:wp14="http://schemas.microsoft.com/office/word/2010/wordprocessingDrawing" xmlns:wp="http://schemas.openxmlformats.org/drawingml/2006/wordprocessingDrawing" xmlns:w10="urn:schemas-microsoft-com:office:word" xmlns:w="http://schemas.openxmlformats.org/wordprocessingml/2006/main" xmlns:w14="http://schemas.microsoft.com/office/word/2010/wordml" xmlns:w15="http://schemas.microsoft.com/office/word/2012/wordml" xmlns:w16cex="http://schemas.microsoft.com/office/word/2018/wordml/cex" xmlns:w16cid="http://schemas.microsoft.com/office/word/2016/wordml/cid" xmlns:w16="http://schemas.microsoft.com/office/word/2018/wordml" xmlns:w16du="http://schemas.microsoft.com/office/word/2023/wordml/word16du" xmlns:w16sdtdh="http://schemas.microsoft.com/office/word/2020/wordml/sdtdatahash" xmlns:w16se="http://schemas.microsoft.com/office/word/2015/wordml/symex" xmlns:wpg="http://schemas.microsoft.com/office/word/2010/wordprocessingGroup" xmlns:wpi="http://schemas.microsoft.com/office/word/2010/wordprocessingInk" xmlns:wne="http://schemas.microsoft.com/office/word/2006/wordml" xmlns:wps="http://schemas.microsoft.com/office/word/2010/wordprocessingShape" mc:Ignorable="w14 w15 w16se w16cid w16 w16cex w16sdtdh wp14">
   <w:p>
     <w:pPr>
       <w:spacing w:after="0"/>
@@ -5423,31 +5465,16 @@
       </w:rPr>
       <w:t xml:space="preserve"> of </w:t>
     </w:r>
-    <w:r>
-      <w:fldChar w:fldCharType="begin"/>
-    </w:r>
-    <w:r>
-      <w:instrText xml:space="preserve"> NUMPAGES   \* MERGEFORMAT </w:instrText>
-    </w:r>
-    <w:r>
-      <w:fldChar w:fldCharType="separate"/>
-    </w:r>
-    <w:r>
-      <w:rPr>
-        <w:rFonts w:ascii="Times New Roman" w:eastAsia="Times New Roman" w:hAnsi="Times New Roman" w:cs="Times New Roman"/>
-        <w:b/>
-        <w:sz w:val="20"/>
-      </w:rPr>
-      <w:t>5</w:t>
-    </w:r>
-    <w:r>
-      <w:rPr>
-        <w:rFonts w:ascii="Times New Roman" w:eastAsia="Times New Roman" w:hAnsi="Times New Roman" w:cs="Times New Roman"/>
-        <w:b/>
-        <w:sz w:val="20"/>
-      </w:rPr>
-      <w:fldChar w:fldCharType="end"/>
-    </w:r>
+    <w:fldSimple w:instr=" NUMPAGES   \* MERGEFORMAT ">
+      <w:r>
+        <w:rPr>
+          <w:rFonts w:ascii="Times New Roman" w:eastAsia="Times New Roman" w:hAnsi="Times New Roman" w:cs="Times New Roman"/>
+          <w:b/>
+          <w:sz w:val="20"/>
+        </w:rPr>
+        <w:t>5</w:t>
+      </w:r>
+    </w:fldSimple>
     <w:r>
       <w:rPr>
         <w:rFonts w:ascii="Bookman Old Style" w:eastAsia="Bookman Old Style" w:hAnsi="Bookman Old Style" w:cs="Bookman Old Style"/>
@@ -5479,7 +5506,7 @@
 </file>
 
 <file path=word/footer2.xml><?xml version="1.0" encoding="utf-8"?>
-<w:ftr xmlns:wpc="http://schemas.microsoft.com/office/word/2010/wordprocessingCanvas" xmlns:cx="http://schemas.microsoft.com/office/drawing/2014/chartex" xmlns:cx1="http://schemas.microsoft.com/office/drawing/2015/9/8/chartex" xmlns:cx2="http://schemas.microsoft.com/office/drawing/2015/10/21/chartex" xmlns:cx3="http://schemas.microsoft.com/office/drawing/2016/5/9/chartex" xmlns:cx4="http://schemas.microsoft.com/office/drawing/2016/5/10/chartex" xmlns:cx5="http://schemas.microsoft.com/office/drawing/2016/5/11/chartex" xmlns:cx6="http://schemas.microsoft.com/office/drawing/2016/5/12/chartex" xmlns:cx7="http://schemas.microsoft.com/office/drawing/2016/5/13/chartex" xmlns:cx8="http://schemas.microsoft.com/office/drawing/2016/5/14/chartex" xmlns:mc="http://schemas.openxmlformats.org/markup-compatibility/2006" xmlns:aink="http://schemas.microsoft.com/office/drawing/2016/ink" xmlns:am3d="http://schemas.microsoft.com/office/drawing/2017/model3d" xmlns:o="urn:schemas-microsoft-com:office:office" xmlns:oel="http://schemas.microsoft.com/office/2019/extlst" xmlns:r="http://schemas.openxmlformats.org/officeDocument/2006/relationships" xmlns:m="http://schemas.openxmlformats.org/officeDocument/2006/math" xmlns:v="urn:schemas-microsoft-com:vml" xmlns:wp14="http://schemas.microsoft.com/office/word/2010/wordprocessingDrawing" xmlns:wp="http://schemas.openxmlformats.org/drawingml/2006/wordprocessingDrawing" xmlns:w10="urn:schemas-microsoft-com:office:word" xmlns:w="http://schemas.openxmlformats.org/wordprocessingml/2006/main" xmlns:w14="http://schemas.microsoft.com/office/word/2010/wordml" xmlns:w15="http://schemas.microsoft.com/office/word/2012/wordml" xmlns:w16cex="http://schemas.microsoft.com/office/word/2018/wordml/cex" xmlns:w16cid="http://schemas.microsoft.com/office/word/2016/wordml/cid" xmlns:w16="http://schemas.microsoft.com/office/word/2018/wordml" xmlns:w16sdtdh="http://schemas.microsoft.com/office/word/2020/wordml/sdtdatahash" xmlns:w16se="http://schemas.microsoft.com/office/word/2015/wordml/symex" xmlns:wpg="http://schemas.microsoft.com/office/word/2010/wordprocessingGroup" xmlns:wpi="http://schemas.microsoft.com/office/word/2010/wordprocessingInk" xmlns:wne="http://schemas.microsoft.com/office/word/2006/wordml" xmlns:wps="http://schemas.microsoft.com/office/word/2010/wordprocessingShape" mc:Ignorable="w14 w15 w16se w16cid w16 w16cex w16sdtdh wp14">
+<w:ftr xmlns:wpc="http://schemas.microsoft.com/office/word/2010/wordprocessingCanvas" xmlns:cx="http://schemas.microsoft.com/office/drawing/2014/chartex" xmlns:cx1="http://schemas.microsoft.com/office/drawing/2015/9/8/chartex" xmlns:cx2="http://schemas.microsoft.com/office/drawing/2015/10/21/chartex" xmlns:cx3="http://schemas.microsoft.com/office/drawing/2016/5/9/chartex" xmlns:cx4="http://schemas.microsoft.com/office/drawing/2016/5/10/chartex" xmlns:cx5="http://schemas.microsoft.com/office/drawing/2016/5/11/chartex" xmlns:cx6="http://schemas.microsoft.com/office/drawing/2016/5/12/chartex" xmlns:cx7="http://schemas.microsoft.com/office/drawing/2016/5/13/chartex" xmlns:cx8="http://schemas.microsoft.com/office/drawing/2016/5/14/chartex" xmlns:mc="http://schemas.openxmlformats.org/markup-compatibility/2006" xmlns:aink="http://schemas.microsoft.com/office/drawing/2016/ink" xmlns:am3d="http://schemas.microsoft.com/office/drawing/2017/model3d" xmlns:o="urn:schemas-microsoft-com:office:office" xmlns:oel="http://schemas.microsoft.com/office/2019/extlst" xmlns:r="http://schemas.openxmlformats.org/officeDocument/2006/relationships" xmlns:m="http://schemas.openxmlformats.org/officeDocument/2006/math" xmlns:v="urn:schemas-microsoft-com:vml" xmlns:wp14="http://schemas.microsoft.com/office/word/2010/wordprocessingDrawing" xmlns:wp="http://schemas.openxmlformats.org/drawingml/2006/wordprocessingDrawing" xmlns:w10="urn:schemas-microsoft-com:office:word" xmlns:w="http://schemas.openxmlformats.org/wordprocessingml/2006/main" xmlns:w14="http://schemas.microsoft.com/office/word/2010/wordml" xmlns:w15="http://schemas.microsoft.com/office/word/2012/wordml" xmlns:w16cex="http://schemas.microsoft.com/office/word/2018/wordml/cex" xmlns:w16cid="http://schemas.microsoft.com/office/word/2016/wordml/cid" xmlns:w16="http://schemas.microsoft.com/office/word/2018/wordml" xmlns:w16du="http://schemas.microsoft.com/office/word/2023/wordml/word16du" xmlns:w16sdtdh="http://schemas.microsoft.com/office/word/2020/wordml/sdtdatahash" xmlns:w16se="http://schemas.microsoft.com/office/word/2015/wordml/symex" xmlns:wpg="http://schemas.microsoft.com/office/word/2010/wordprocessingGroup" xmlns:wpi="http://schemas.microsoft.com/office/word/2010/wordprocessingInk" xmlns:wne="http://schemas.microsoft.com/office/word/2006/wordml" xmlns:wps="http://schemas.microsoft.com/office/word/2010/wordprocessingShape" mc:Ignorable="w14 w15 w16se w16cid w16 w16cex w16sdtdh wp14">
   <w:p>
     <w:pPr>
       <w:spacing w:after="0"/>
@@ -5629,31 +5656,16 @@
       </w:rPr>
       <w:t xml:space="preserve"> of </w:t>
     </w:r>
-    <w:r>
-      <w:fldChar w:fldCharType="begin"/>
-    </w:r>
-    <w:r>
-      <w:instrText xml:space="preserve"> NUMPAGES   \* MERGEFORMAT </w:instrText>
-    </w:r>
-    <w:r>
-      <w:fldChar w:fldCharType="separate"/>
-    </w:r>
-    <w:r>
-      <w:rPr>
-        <w:rFonts w:ascii="Times New Roman" w:eastAsia="Times New Roman" w:hAnsi="Times New Roman" w:cs="Times New Roman"/>
-        <w:b/>
-        <w:sz w:val="20"/>
-      </w:rPr>
-      <w:t>5</w:t>
-    </w:r>
-    <w:r>
-      <w:rPr>
-        <w:rFonts w:ascii="Times New Roman" w:eastAsia="Times New Roman" w:hAnsi="Times New Roman" w:cs="Times New Roman"/>
-        <w:b/>
-        <w:sz w:val="20"/>
-      </w:rPr>
-      <w:fldChar w:fldCharType="end"/>
-    </w:r>
+    <w:fldSimple w:instr=" NUMPAGES   \* MERGEFORMAT ">
+      <w:r>
+        <w:rPr>
+          <w:rFonts w:ascii="Times New Roman" w:eastAsia="Times New Roman" w:hAnsi="Times New Roman" w:cs="Times New Roman"/>
+          <w:b/>
+          <w:sz w:val="20"/>
+        </w:rPr>
+        <w:t>5</w:t>
+      </w:r>
+    </w:fldSimple>
     <w:r>
       <w:rPr>
         <w:rFonts w:ascii="Bookman Old Style" w:eastAsia="Bookman Old Style" w:hAnsi="Bookman Old Style" w:cs="Bookman Old Style"/>
@@ -5685,7 +5697,7 @@
 </file>
 
 <file path=word/footer3.xml><?xml version="1.0" encoding="utf-8"?>
-<w:ftr xmlns:wpc="http://schemas.microsoft.com/office/word/2010/wordprocessingCanvas" xmlns:cx="http://schemas.microsoft.com/office/drawing/2014/chartex" xmlns:cx1="http://schemas.microsoft.com/office/drawing/2015/9/8/chartex" xmlns:cx2="http://schemas.microsoft.com/office/drawing/2015/10/21/chartex" xmlns:cx3="http://schemas.microsoft.com/office/drawing/2016/5/9/chartex" xmlns:cx4="http://schemas.microsoft.com/office/drawing/2016/5/10/chartex" xmlns:cx5="http://schemas.microsoft.com/office/drawing/2016/5/11/chartex" xmlns:cx6="http://schemas.microsoft.com/office/drawing/2016/5/12/chartex" xmlns:cx7="http://schemas.microsoft.com/office/drawing/2016/5/13/chartex" xmlns:cx8="http://schemas.microsoft.com/office/drawing/2016/5/14/chartex" xmlns:mc="http://schemas.openxmlformats.org/markup-compatibility/2006" xmlns:aink="http://schemas.microsoft.com/office/drawing/2016/ink" xmlns:am3d="http://schemas.microsoft.com/office/drawing/2017/model3d" xmlns:o="urn:schemas-microsoft-com:office:office" xmlns:oel="http://schemas.microsoft.com/office/2019/extlst" xmlns:r="http://schemas.openxmlformats.org/officeDocument/2006/relationships" xmlns:m="http://schemas.openxmlformats.org/officeDocument/2006/math" xmlns:v="urn:schemas-microsoft-com:vml" xmlns:wp14="http://schemas.microsoft.com/office/word/2010/wordprocessingDrawing" xmlns:wp="http://schemas.openxmlformats.org/drawingml/2006/wordprocessingDrawing" xmlns:w10="urn:schemas-microsoft-com:office:word" xmlns:w="http://schemas.openxmlformats.org/wordprocessingml/2006/main" xmlns:w14="http://schemas.microsoft.com/office/word/2010/wordml" xmlns:w15="http://schemas.microsoft.com/office/word/2012/wordml" xmlns:w16cex="http://schemas.microsoft.com/office/word/2018/wordml/cex" xmlns:w16cid="http://schemas.microsoft.com/office/word/2016/wordml/cid" xmlns:w16="http://schemas.microsoft.com/office/word/2018/wordml" xmlns:w16sdtdh="http://schemas.microsoft.com/office/word/2020/wordml/sdtdatahash" xmlns:w16se="http://schemas.microsoft.com/office/word/2015/wordml/symex" xmlns:wpg="http://schemas.microsoft.com/office/word/2010/wordprocessingGroup" xmlns:wpi="http://schemas.microsoft.com/office/word/2010/wordprocessingInk" xmlns:wne="http://schemas.microsoft.com/office/word/2006/wordml" xmlns:wps="http://schemas.microsoft.com/office/word/2010/wordprocessingShape" mc:Ignorable="w14 w15 w16se w16cid w16 w16cex w16sdtdh wp14">
+<w:ftr xmlns:wpc="http://schemas.microsoft.com/office/word/2010/wordprocessingCanvas" xmlns:cx="http://schemas.microsoft.com/office/drawing/2014/chartex" xmlns:cx1="http://schemas.microsoft.com/office/drawing/2015/9/8/chartex" xmlns:cx2="http://schemas.microsoft.com/office/drawing/2015/10/21/chartex" xmlns:cx3="http://schemas.microsoft.com/office/drawing/2016/5/9/chartex" xmlns:cx4="http://schemas.microsoft.com/office/drawing/2016/5/10/chartex" xmlns:cx5="http://schemas.microsoft.com/office/drawing/2016/5/11/chartex" xmlns:cx6="http://schemas.microsoft.com/office/drawing/2016/5/12/chartex" xmlns:cx7="http://schemas.microsoft.com/office/drawing/2016/5/13/chartex" xmlns:cx8="http://schemas.microsoft.com/office/drawing/2016/5/14/chartex" xmlns:mc="http://schemas.openxmlformats.org/markup-compatibility/2006" xmlns:aink="http://schemas.microsoft.com/office/drawing/2016/ink" xmlns:am3d="http://schemas.microsoft.com/office/drawing/2017/model3d" xmlns:o="urn:schemas-microsoft-com:office:office" xmlns:oel="http://schemas.microsoft.com/office/2019/extlst" xmlns:r="http://schemas.openxmlformats.org/officeDocument/2006/relationships" xmlns:m="http://schemas.openxmlformats.org/officeDocument/2006/math" xmlns:v="urn:schemas-microsoft-com:vml" xmlns:wp14="http://schemas.microsoft.com/office/word/2010/wordprocessingDrawing" xmlns:wp="http://schemas.openxmlformats.org/drawingml/2006/wordprocessingDrawing" xmlns:w10="urn:schemas-microsoft-com:office:word" xmlns:w="http://schemas.openxmlformats.org/wordprocessingml/2006/main" xmlns:w14="http://schemas.microsoft.com/office/word/2010/wordml" xmlns:w15="http://schemas.microsoft.com/office/word/2012/wordml" xmlns:w16cex="http://schemas.microsoft.com/office/word/2018/wordml/cex" xmlns:w16cid="http://schemas.microsoft.com/office/word/2016/wordml/cid" xmlns:w16="http://schemas.microsoft.com/office/word/2018/wordml" xmlns:w16du="http://schemas.microsoft.com/office/word/2023/wordml/word16du" xmlns:w16sdtdh="http://schemas.microsoft.com/office/word/2020/wordml/sdtdatahash" xmlns:w16se="http://schemas.microsoft.com/office/word/2015/wordml/symex" xmlns:wpg="http://schemas.microsoft.com/office/word/2010/wordprocessingGroup" xmlns:wpi="http://schemas.microsoft.com/office/word/2010/wordprocessingInk" xmlns:wne="http://schemas.microsoft.com/office/word/2006/wordml" xmlns:wps="http://schemas.microsoft.com/office/word/2010/wordprocessingShape" mc:Ignorable="w14 w15 w16se w16cid w16 w16cex w16sdtdh wp14">
   <w:p>
     <w:pPr>
       <w:spacing w:after="0"/>
@@ -5731,31 +5743,16 @@
       </w:rPr>
       <w:t xml:space="preserve"> of </w:t>
     </w:r>
-    <w:r>
-      <w:fldChar w:fldCharType="begin"/>
-    </w:r>
-    <w:r>
-      <w:instrText xml:space="preserve"> NUMPAGES   \* MERGEFORMAT </w:instrText>
-    </w:r>
-    <w:r>
-      <w:fldChar w:fldCharType="separate"/>
-    </w:r>
-    <w:r>
-      <w:rPr>
-        <w:rFonts w:ascii="Times New Roman" w:eastAsia="Times New Roman" w:hAnsi="Times New Roman" w:cs="Times New Roman"/>
-        <w:b/>
-        <w:sz w:val="20"/>
-      </w:rPr>
-      <w:t>5</w:t>
-    </w:r>
-    <w:r>
-      <w:rPr>
-        <w:rFonts w:ascii="Times New Roman" w:eastAsia="Times New Roman" w:hAnsi="Times New Roman" w:cs="Times New Roman"/>
-        <w:b/>
-        <w:sz w:val="20"/>
-      </w:rPr>
-      <w:fldChar w:fldCharType="end"/>
-    </w:r>
+    <w:fldSimple w:instr=" NUMPAGES   \* MERGEFORMAT ">
+      <w:r>
+        <w:rPr>
+          <w:rFonts w:ascii="Times New Roman" w:eastAsia="Times New Roman" w:hAnsi="Times New Roman" w:cs="Times New Roman"/>
+          <w:b/>
+          <w:sz w:val="20"/>
+        </w:rPr>
+        <w:t>5</w:t>
+      </w:r>
+    </w:fldSimple>
     <w:r>
       <w:rPr>
         <w:rFonts w:ascii="Bookman Old Style" w:eastAsia="Bookman Old Style" w:hAnsi="Bookman Old Style" w:cs="Bookman Old Style"/>
@@ -5768,7 +5765,7 @@
 </file>
 
 <file path=word/footer4.xml><?xml version="1.0" encoding="utf-8"?>
-<w:ftr xmlns:wpc="http://schemas.microsoft.com/office/word/2010/wordprocessingCanvas" xmlns:cx="http://schemas.microsoft.com/office/drawing/2014/chartex" xmlns:cx1="http://schemas.microsoft.com/office/drawing/2015/9/8/chartex" xmlns:cx2="http://schemas.microsoft.com/office/drawing/2015/10/21/chartex" xmlns:cx3="http://schemas.microsoft.com/office/drawing/2016/5/9/chartex" xmlns:cx4="http://schemas.microsoft.com/office/drawing/2016/5/10/chartex" xmlns:cx5="http://schemas.microsoft.com/office/drawing/2016/5/11/chartex" xmlns:cx6="http://schemas.microsoft.com/office/drawing/2016/5/12/chartex" xmlns:cx7="http://schemas.microsoft.com/office/drawing/2016/5/13/chartex" xmlns:cx8="http://schemas.microsoft.com/office/drawing/2016/5/14/chartex" xmlns:mc="http://schemas.openxmlformats.org/markup-compatibility/2006" xmlns:aink="http://schemas.microsoft.com/office/drawing/2016/ink" xmlns:am3d="http://schemas.microsoft.com/office/drawing/2017/model3d" xmlns:o="urn:schemas-microsoft-com:office:office" xmlns:oel="http://schemas.microsoft.com/office/2019/extlst" xmlns:r="http://schemas.openxmlformats.org/officeDocument/2006/relationships" xmlns:m="http://schemas.openxmlformats.org/officeDocument/2006/math" xmlns:v="urn:schemas-microsoft-com:vml" xmlns:wp14="http://schemas.microsoft.com/office/word/2010/wordprocessingDrawing" xmlns:wp="http://schemas.openxmlformats.org/drawingml/2006/wordprocessingDrawing" xmlns:w10="urn:schemas-microsoft-com:office:word" xmlns:w="http://schemas.openxmlformats.org/wordprocessingml/2006/main" xmlns:w14="http://schemas.microsoft.com/office/word/2010/wordml" xmlns:w15="http://schemas.microsoft.com/office/word/2012/wordml" xmlns:w16cex="http://schemas.microsoft.com/office/word/2018/wordml/cex" xmlns:w16cid="http://schemas.microsoft.com/office/word/2016/wordml/cid" xmlns:w16="http://schemas.microsoft.com/office/word/2018/wordml" xmlns:w16sdtdh="http://schemas.microsoft.com/office/word/2020/wordml/sdtdatahash" xmlns:w16se="http://schemas.microsoft.com/office/word/2015/wordml/symex" xmlns:wpg="http://schemas.microsoft.com/office/word/2010/wordprocessingGroup" xmlns:wpi="http://schemas.microsoft.com/office/word/2010/wordprocessingInk" xmlns:wne="http://schemas.microsoft.com/office/word/2006/wordml" xmlns:wps="http://schemas.microsoft.com/office/word/2010/wordprocessingShape" mc:Ignorable="w14 w15 w16se w16cid w16 w16cex w16sdtdh wp14">
+<w:ftr xmlns:wpc="http://schemas.microsoft.com/office/word/2010/wordprocessingCanvas" xmlns:cx="http://schemas.microsoft.com/office/drawing/2014/chartex" xmlns:cx1="http://schemas.microsoft.com/office/drawing/2015/9/8/chartex" xmlns:cx2="http://schemas.microsoft.com/office/drawing/2015/10/21/chartex" xmlns:cx3="http://schemas.microsoft.com/office/drawing/2016/5/9/chartex" xmlns:cx4="http://schemas.microsoft.com/office/drawing/2016/5/10/chartex" xmlns:cx5="http://schemas.microsoft.com/office/drawing/2016/5/11/chartex" xmlns:cx6="http://schemas.microsoft.com/office/drawing/2016/5/12/chartex" xmlns:cx7="http://schemas.microsoft.com/office/drawing/2016/5/13/chartex" xmlns:cx8="http://schemas.microsoft.com/office/drawing/2016/5/14/chartex" xmlns:mc="http://schemas.openxmlformats.org/markup-compatibility/2006" xmlns:aink="http://schemas.microsoft.com/office/drawing/2016/ink" xmlns:am3d="http://schemas.microsoft.com/office/drawing/2017/model3d" xmlns:o="urn:schemas-microsoft-com:office:office" xmlns:oel="http://schemas.microsoft.com/office/2019/extlst" xmlns:r="http://schemas.openxmlformats.org/officeDocument/2006/relationships" xmlns:m="http://schemas.openxmlformats.org/officeDocument/2006/math" xmlns:v="urn:schemas-microsoft-com:vml" xmlns:wp14="http://schemas.microsoft.com/office/word/2010/wordprocessingDrawing" xmlns:wp="http://schemas.openxmlformats.org/drawingml/2006/wordprocessingDrawing" xmlns:w10="urn:schemas-microsoft-com:office:word" xmlns:w="http://schemas.openxmlformats.org/wordprocessingml/2006/main" xmlns:w14="http://schemas.microsoft.com/office/word/2010/wordml" xmlns:w15="http://schemas.microsoft.com/office/word/2012/wordml" xmlns:w16cex="http://schemas.microsoft.com/office/word/2018/wordml/cex" xmlns:w16cid="http://schemas.microsoft.com/office/word/2016/wordml/cid" xmlns:w16="http://schemas.microsoft.com/office/word/2018/wordml" xmlns:w16du="http://schemas.microsoft.com/office/word/2023/wordml/word16du" xmlns:w16sdtdh="http://schemas.microsoft.com/office/word/2020/wordml/sdtdatahash" xmlns:w16se="http://schemas.microsoft.com/office/word/2015/wordml/symex" xmlns:wpg="http://schemas.microsoft.com/office/word/2010/wordprocessingGroup" xmlns:wpi="http://schemas.microsoft.com/office/word/2010/wordprocessingInk" xmlns:wne="http://schemas.microsoft.com/office/word/2006/wordml" xmlns:wps="http://schemas.microsoft.com/office/word/2010/wordprocessingShape" mc:Ignorable="w14 w15 w16se w16cid w16 w16cex w16sdtdh wp14">
   <w:p>
     <w:pPr>
       <w:spacing w:after="0"/>
@@ -5814,31 +5811,16 @@
       </w:rPr>
       <w:t xml:space="preserve"> of </w:t>
     </w:r>
-    <w:r>
-      <w:fldChar w:fldCharType="begin"/>
-    </w:r>
-    <w:r>
-      <w:instrText xml:space="preserve"> NUMPAGES   \* MERGEFORMAT </w:instrText>
-    </w:r>
-    <w:r>
-      <w:fldChar w:fldCharType="separate"/>
-    </w:r>
-    <w:r>
-      <w:rPr>
-        <w:rFonts w:ascii="Times New Roman" w:eastAsia="Times New Roman" w:hAnsi="Times New Roman" w:cs="Times New Roman"/>
-        <w:b/>
-        <w:sz w:val="20"/>
-      </w:rPr>
-      <w:t>5</w:t>
-    </w:r>
-    <w:r>
-      <w:rPr>
-        <w:rFonts w:ascii="Times New Roman" w:eastAsia="Times New Roman" w:hAnsi="Times New Roman" w:cs="Times New Roman"/>
-        <w:b/>
-        <w:sz w:val="20"/>
-      </w:rPr>
-      <w:fldChar w:fldCharType="end"/>
-    </w:r>
+    <w:fldSimple w:instr=" NUMPAGES   \* MERGEFORMAT ">
+      <w:r>
+        <w:rPr>
+          <w:rFonts w:ascii="Times New Roman" w:eastAsia="Times New Roman" w:hAnsi="Times New Roman" w:cs="Times New Roman"/>
+          <w:b/>
+          <w:sz w:val="20"/>
+        </w:rPr>
+        <w:t>5</w:t>
+      </w:r>
+    </w:fldSimple>
     <w:r>
       <w:rPr>
         <w:rFonts w:ascii="Bookman Old Style" w:eastAsia="Bookman Old Style" w:hAnsi="Bookman Old Style" w:cs="Bookman Old Style"/>
@@ -5851,7 +5833,7 @@
 </file>
 
 <file path=word/footer5.xml><?xml version="1.0" encoding="utf-8"?>
-<w:ftr xmlns:wpc="http://schemas.microsoft.com/office/word/2010/wordprocessingCanvas" xmlns:cx="http://schemas.microsoft.com/office/drawing/2014/chartex" xmlns:cx1="http://schemas.microsoft.com/office/drawing/2015/9/8/chartex" xmlns:cx2="http://schemas.microsoft.com/office/drawing/2015/10/21/chartex" xmlns:cx3="http://schemas.microsoft.com/office/drawing/2016/5/9/chartex" xmlns:cx4="http://schemas.microsoft.com/office/drawing/2016/5/10/chartex" xmlns:cx5="http://schemas.microsoft.com/office/drawing/2016/5/11/chartex" xmlns:cx6="http://schemas.microsoft.com/office/drawing/2016/5/12/chartex" xmlns:cx7="http://schemas.microsoft.com/office/drawing/2016/5/13/chartex" xmlns:cx8="http://schemas.microsoft.com/office/drawing/2016/5/14/chartex" xmlns:mc="http://schemas.openxmlformats.org/markup-compatibility/2006" xmlns:aink="http://schemas.microsoft.com/office/drawing/2016/ink" xmlns:am3d="http://schemas.microsoft.com/office/drawing/2017/model3d" xmlns:o="urn:schemas-microsoft-com:office:office" xmlns:oel="http://schemas.microsoft.com/office/2019/extlst" xmlns:r="http://schemas.openxmlformats.org/officeDocument/2006/relationships" xmlns:m="http://schemas.openxmlformats.org/officeDocument/2006/math" xmlns:v="urn:schemas-microsoft-com:vml" xmlns:wp14="http://schemas.microsoft.com/office/word/2010/wordprocessingDrawing" xmlns:wp="http://schemas.openxmlformats.org/drawingml/2006/wordprocessingDrawing" xmlns:w10="urn:schemas-microsoft-com:office:word" xmlns:w="http://schemas.openxmlformats.org/wordprocessingml/2006/main" xmlns:w14="http://schemas.microsoft.com/office/word/2010/wordml" xmlns:w15="http://schemas.microsoft.com/office/word/2012/wordml" xmlns:w16cex="http://schemas.microsoft.com/office/word/2018/wordml/cex" xmlns:w16cid="http://schemas.microsoft.com/office/word/2016/wordml/cid" xmlns:w16="http://schemas.microsoft.com/office/word/2018/wordml" xmlns:w16sdtdh="http://schemas.microsoft.com/office/word/2020/wordml/sdtdatahash" xmlns:w16se="http://schemas.microsoft.com/office/word/2015/wordml/symex" xmlns:wpg="http://schemas.microsoft.com/office/word/2010/wordprocessingGroup" xmlns:wpi="http://schemas.microsoft.com/office/word/2010/wordprocessingInk" xmlns:wne="http://schemas.microsoft.com/office/word/2006/wordml" xmlns:wps="http://schemas.microsoft.com/office/word/2010/wordprocessingShape" mc:Ignorable="w14 w15 w16se w16cid w16 w16cex w16sdtdh wp14">
+<w:ftr xmlns:wpc="http://schemas.microsoft.com/office/word/2010/wordprocessingCanvas" xmlns:cx="http://schemas.microsoft.com/office/drawing/2014/chartex" xmlns:cx1="http://schemas.microsoft.com/office/drawing/2015/9/8/chartex" xmlns:cx2="http://schemas.microsoft.com/office/drawing/2015/10/21/chartex" xmlns:cx3="http://schemas.microsoft.com/office/drawing/2016/5/9/chartex" xmlns:cx4="http://schemas.microsoft.com/office/drawing/2016/5/10/chartex" xmlns:cx5="http://schemas.microsoft.com/office/drawing/2016/5/11/chartex" xmlns:cx6="http://schemas.microsoft.com/office/drawing/2016/5/12/chartex" xmlns:cx7="http://schemas.microsoft.com/office/drawing/2016/5/13/chartex" xmlns:cx8="http://schemas.microsoft.com/office/drawing/2016/5/14/chartex" xmlns:mc="http://schemas.openxmlformats.org/markup-compatibility/2006" xmlns:aink="http://schemas.microsoft.com/office/drawing/2016/ink" xmlns:am3d="http://schemas.microsoft.com/office/drawing/2017/model3d" xmlns:o="urn:schemas-microsoft-com:office:office" xmlns:oel="http://schemas.microsoft.com/office/2019/extlst" xmlns:r="http://schemas.openxmlformats.org/officeDocument/2006/relationships" xmlns:m="http://schemas.openxmlformats.org/officeDocument/2006/math" xmlns:v="urn:schemas-microsoft-com:vml" xmlns:wp14="http://schemas.microsoft.com/office/word/2010/wordprocessingDrawing" xmlns:wp="http://schemas.openxmlformats.org/drawingml/2006/wordprocessingDrawing" xmlns:w10="urn:schemas-microsoft-com:office:word" xmlns:w="http://schemas.openxmlformats.org/wordprocessingml/2006/main" xmlns:w14="http://schemas.microsoft.com/office/word/2010/wordml" xmlns:w15="http://schemas.microsoft.com/office/word/2012/wordml" xmlns:w16cex="http://schemas.microsoft.com/office/word/2018/wordml/cex" xmlns:w16cid="http://schemas.microsoft.com/office/word/2016/wordml/cid" xmlns:w16="http://schemas.microsoft.com/office/word/2018/wordml" xmlns:w16du="http://schemas.microsoft.com/office/word/2023/wordml/word16du" xmlns:w16sdtdh="http://schemas.microsoft.com/office/word/2020/wordml/sdtdatahash" xmlns:w16se="http://schemas.microsoft.com/office/word/2015/wordml/symex" xmlns:wpg="http://schemas.microsoft.com/office/word/2010/wordprocessingGroup" xmlns:wpi="http://schemas.microsoft.com/office/word/2010/wordprocessingInk" xmlns:wne="http://schemas.microsoft.com/office/word/2006/wordml" xmlns:wps="http://schemas.microsoft.com/office/word/2010/wordprocessingShape" mc:Ignorable="w14 w15 w16se w16cid w16 w16cex w16sdtdh wp14">
   <w:p>
     <w:pPr>
       <w:spacing w:after="0"/>
@@ -5897,31 +5879,16 @@
       </w:rPr>
       <w:t xml:space="preserve"> of </w:t>
     </w:r>
-    <w:r>
-      <w:fldChar w:fldCharType="begin"/>
-    </w:r>
-    <w:r>
-      <w:instrText xml:space="preserve"> NUMPAGES   \* MERGEFORMAT </w:instrText>
-    </w:r>
-    <w:r>
-      <w:fldChar w:fldCharType="separate"/>
-    </w:r>
-    <w:r>
-      <w:rPr>
-        <w:rFonts w:ascii="Times New Roman" w:eastAsia="Times New Roman" w:hAnsi="Times New Roman" w:cs="Times New Roman"/>
-        <w:b/>
-        <w:sz w:val="20"/>
-      </w:rPr>
-      <w:t>5</w:t>
-    </w:r>
-    <w:r>
-      <w:rPr>
-        <w:rFonts w:ascii="Times New Roman" w:eastAsia="Times New Roman" w:hAnsi="Times New Roman" w:cs="Times New Roman"/>
-        <w:b/>
-        <w:sz w:val="20"/>
-      </w:rPr>
-      <w:fldChar w:fldCharType="end"/>
-    </w:r>
+    <w:fldSimple w:instr=" NUMPAGES   \* MERGEFORMAT ">
+      <w:r>
+        <w:rPr>
+          <w:rFonts w:ascii="Times New Roman" w:eastAsia="Times New Roman" w:hAnsi="Times New Roman" w:cs="Times New Roman"/>
+          <w:b/>
+          <w:sz w:val="20"/>
+        </w:rPr>
+        <w:t>5</w:t>
+      </w:r>
+    </w:fldSimple>
     <w:r>
       <w:rPr>
         <w:rFonts w:ascii="Bookman Old Style" w:eastAsia="Bookman Old Style" w:hAnsi="Bookman Old Style" w:cs="Bookman Old Style"/>
@@ -5934,7 +5901,7 @@
 </file>
 
 <file path=word/footnotes.xml><?xml version="1.0" encoding="utf-8"?>
-<w:footnotes xmlns:wpc="http://schemas.microsoft.com/office/word/2010/wordprocessingCanvas" xmlns:cx="http://schemas.microsoft.com/office/drawing/2014/chartex" xmlns:cx1="http://schemas.microsoft.com/office/drawing/2015/9/8/chartex" xmlns:cx2="http://schemas.microsoft.com/office/drawing/2015/10/21/chartex" xmlns:cx3="http://schemas.microsoft.com/office/drawing/2016/5/9/chartex" xmlns:cx4="http://schemas.microsoft.com/office/drawing/2016/5/10/chartex" xmlns:cx5="http://schemas.microsoft.com/office/drawing/2016/5/11/chartex" xmlns:cx6="http://schemas.microsoft.com/office/drawing/2016/5/12/chartex" xmlns:cx7="http://schemas.microsoft.com/office/drawing/2016/5/13/chartex" xmlns:cx8="http://schemas.microsoft.com/office/drawing/2016/5/14/chartex" xmlns:mc="http://schemas.openxmlformats.org/markup-compatibility/2006" xmlns:aink="http://schemas.microsoft.com/office/drawing/2016/ink" xmlns:am3d="http://schemas.microsoft.com/office/drawing/2017/model3d" xmlns:o="urn:schemas-microsoft-com:office:office" xmlns:oel="http://schemas.microsoft.com/office/2019/extlst" xmlns:r="http://schemas.openxmlformats.org/officeDocument/2006/relationships" xmlns:m="http://schemas.openxmlformats.org/officeDocument/2006/math" xmlns:v="urn:schemas-microsoft-com:vml" xmlns:wp14="http://schemas.microsoft.com/office/word/2010/wordprocessingDrawing" xmlns:wp="http://schemas.openxmlformats.org/drawingml/2006/wordprocessingDrawing" xmlns:w10="urn:schemas-microsoft-com:office:word" xmlns:w="http://schemas.openxmlformats.org/wordprocessingml/2006/main" xmlns:w14="http://schemas.microsoft.com/office/word/2010/wordml" xmlns:w15="http://schemas.microsoft.com/office/word/2012/wordml" xmlns:w16cex="http://schemas.microsoft.com/office/word/2018/wordml/cex" xmlns:w16cid="http://schemas.microsoft.com/office/word/2016/wordml/cid" xmlns:w16="http://schemas.microsoft.com/office/word/2018/wordml" xmlns:w16sdtdh="http://schemas.microsoft.com/office/word/2020/wordml/sdtdatahash" xmlns:w16se="http://schemas.microsoft.com/office/word/2015/wordml/symex" xmlns:wpg="http://schemas.microsoft.com/office/word/2010/wordprocessingGroup" xmlns:wpi="http://schemas.microsoft.com/office/word/2010/wordprocessingInk" xmlns:wne="http://schemas.microsoft.com/office/word/2006/wordml" xmlns:wps="http://schemas.microsoft.com/office/word/2010/wordprocessingShape" mc:Ignorable="w14 w15 w16se w16cid w16 w16cex w16sdtdh wp14">
+<w:footnotes xmlns:wpc="http://schemas.microsoft.com/office/word/2010/wordprocessingCanvas" xmlns:cx="http://schemas.microsoft.com/office/drawing/2014/chartex" xmlns:cx1="http://schemas.microsoft.com/office/drawing/2015/9/8/chartex" xmlns:cx2="http://schemas.microsoft.com/office/drawing/2015/10/21/chartex" xmlns:cx3="http://schemas.microsoft.com/office/drawing/2016/5/9/chartex" xmlns:cx4="http://schemas.microsoft.com/office/drawing/2016/5/10/chartex" xmlns:cx5="http://schemas.microsoft.com/office/drawing/2016/5/11/chartex" xmlns:cx6="http://schemas.microsoft.com/office/drawing/2016/5/12/chartex" xmlns:cx7="http://schemas.microsoft.com/office/drawing/2016/5/13/chartex" xmlns:cx8="http://schemas.microsoft.com/office/drawing/2016/5/14/chartex" xmlns:mc="http://schemas.openxmlformats.org/markup-compatibility/2006" xmlns:aink="http://schemas.microsoft.com/office/drawing/2016/ink" xmlns:am3d="http://schemas.microsoft.com/office/drawing/2017/model3d" xmlns:o="urn:schemas-microsoft-com:office:office" xmlns:oel="http://schemas.microsoft.com/office/2019/extlst" xmlns:r="http://schemas.openxmlformats.org/officeDocument/2006/relationships" xmlns:m="http://schemas.openxmlformats.org/officeDocument/2006/math" xmlns:v="urn:schemas-microsoft-com:vml" xmlns:wp14="http://schemas.microsoft.com/office/word/2010/wordprocessingDrawing" xmlns:wp="http://schemas.openxmlformats.org/drawingml/2006/wordprocessingDrawing" xmlns:w10="urn:schemas-microsoft-com:office:word" xmlns:w="http://schemas.openxmlformats.org/wordprocessingml/2006/main" xmlns:w14="http://schemas.microsoft.com/office/word/2010/wordml" xmlns:w15="http://schemas.microsoft.com/office/word/2012/wordml" xmlns:w16cex="http://schemas.microsoft.com/office/word/2018/wordml/cex" xmlns:w16cid="http://schemas.microsoft.com/office/word/2016/wordml/cid" xmlns:w16="http://schemas.microsoft.com/office/word/2018/wordml" xmlns:w16du="http://schemas.microsoft.com/office/word/2023/wordml/word16du" xmlns:w16sdtdh="http://schemas.microsoft.com/office/word/2020/wordml/sdtdatahash" xmlns:w16se="http://schemas.microsoft.com/office/word/2015/wordml/symex" xmlns:wpg="http://schemas.microsoft.com/office/word/2010/wordprocessingGroup" xmlns:wpi="http://schemas.microsoft.com/office/word/2010/wordprocessingInk" xmlns:wne="http://schemas.microsoft.com/office/word/2006/wordml" xmlns:wps="http://schemas.microsoft.com/office/word/2010/wordprocessingShape" mc:Ignorable="w14 w15 w16se w16cid w16 w16cex w16sdtdh wp14">
   <w:footnote w:type="separator" w:id="-1">
     <w:p>
       <w:pPr>
@@ -5959,7 +5926,7 @@
 </file>
 
 <file path=word/header1.xml><?xml version="1.0" encoding="utf-8"?>
-<w:hdr xmlns:wpc="http://schemas.microsoft.com/office/word/2010/wordprocessingCanvas" xmlns:cx="http://schemas.microsoft.com/office/drawing/2014/chartex" xmlns:cx1="http://schemas.microsoft.com/office/drawing/2015/9/8/chartex" xmlns:cx2="http://schemas.microsoft.com/office/drawing/2015/10/21/chartex" xmlns:cx3="http://schemas.microsoft.com/office/drawing/2016/5/9/chartex" xmlns:cx4="http://schemas.microsoft.com/office/drawing/2016/5/10/chartex" xmlns:cx5="http://schemas.microsoft.com/office/drawing/2016/5/11/chartex" xmlns:cx6="http://schemas.microsoft.com/office/drawing/2016/5/12/chartex" xmlns:cx7="http://schemas.microsoft.com/office/drawing/2016/5/13/chartex" xmlns:cx8="http://schemas.microsoft.com/office/drawing/2016/5/14/chartex" xmlns:mc="http://schemas.openxmlformats.org/markup-compatibility/2006" xmlns:aink="http://schemas.microsoft.com/office/drawing/2016/ink" xmlns:am3d="http://schemas.microsoft.com/office/drawing/2017/model3d" xmlns:o="urn:schemas-microsoft-com:office:office" xmlns:oel="http://schemas.microsoft.com/office/2019/extlst" xmlns:r="http://schemas.openxmlformats.org/officeDocument/2006/relationships" xmlns:m="http://schemas.openxmlformats.org/officeDocument/2006/math" xmlns:v="urn:schemas-microsoft-com:vml" xmlns:wp14="http://schemas.microsoft.com/office/word/2010/wordprocessingDrawing" xmlns:wp="http://schemas.openxmlformats.org/drawingml/2006/wordprocessingDrawing" xmlns:w10="urn:schemas-microsoft-com:office:word" xmlns:w="http://schemas.openxmlformats.org/wordprocessingml/2006/main" xmlns:w14="http://schemas.microsoft.com/office/word/2010/wordml" xmlns:w15="http://schemas.microsoft.com/office/word/2012/wordml" xmlns:w16cex="http://schemas.microsoft.com/office/word/2018/wordml/cex" xmlns:w16cid="http://schemas.microsoft.com/office/word/2016/wordml/cid" xmlns:w16="http://schemas.microsoft.com/office/word/2018/wordml" xmlns:w16sdtdh="http://schemas.microsoft.com/office/word/2020/wordml/sdtdatahash" xmlns:w16se="http://schemas.microsoft.com/office/word/2015/wordml/symex" xmlns:wpg="http://schemas.microsoft.com/office/word/2010/wordprocessingGroup" xmlns:wpi="http://schemas.microsoft.com/office/word/2010/wordprocessingInk" xmlns:wne="http://schemas.microsoft.com/office/word/2006/wordml" xmlns:wps="http://schemas.microsoft.com/office/word/2010/wordprocessingShape" mc:Ignorable="w14 w15 w16se w16cid w16 w16cex w16sdtdh wp14">
+<w:hdr xmlns:wpc="http://schemas.microsoft.com/office/word/2010/wordprocessingCanvas" xmlns:cx="http://schemas.microsoft.com/office/drawing/2014/chartex" xmlns:cx1="http://schemas.microsoft.com/office/drawing/2015/9/8/chartex" xmlns:cx2="http://schemas.microsoft.com/office/drawing/2015/10/21/chartex" xmlns:cx3="http://schemas.microsoft.com/office/drawing/2016/5/9/chartex" xmlns:cx4="http://schemas.microsoft.com/office/drawing/2016/5/10/chartex" xmlns:cx5="http://schemas.microsoft.com/office/drawing/2016/5/11/chartex" xmlns:cx6="http://schemas.microsoft.com/office/drawing/2016/5/12/chartex" xmlns:cx7="http://schemas.microsoft.com/office/drawing/2016/5/13/chartex" xmlns:cx8="http://schemas.microsoft.com/office/drawing/2016/5/14/chartex" xmlns:mc="http://schemas.openxmlformats.org/markup-compatibility/2006" xmlns:aink="http://schemas.microsoft.com/office/drawing/2016/ink" xmlns:am3d="http://schemas.microsoft.com/office/drawing/2017/model3d" xmlns:o="urn:schemas-microsoft-com:office:office" xmlns:oel="http://schemas.microsoft.com/office/2019/extlst" xmlns:r="http://schemas.openxmlformats.org/officeDocument/2006/relationships" xmlns:m="http://schemas.openxmlformats.org/officeDocument/2006/math" xmlns:v="urn:schemas-microsoft-com:vml" xmlns:wp14="http://schemas.microsoft.com/office/word/2010/wordprocessingDrawing" xmlns:wp="http://schemas.openxmlformats.org/drawingml/2006/wordprocessingDrawing" xmlns:w10="urn:schemas-microsoft-com:office:word" xmlns:w="http://schemas.openxmlformats.org/wordprocessingml/2006/main" xmlns:w14="http://schemas.microsoft.com/office/word/2010/wordml" xmlns:w15="http://schemas.microsoft.com/office/word/2012/wordml" xmlns:w16cex="http://schemas.microsoft.com/office/word/2018/wordml/cex" xmlns:w16cid="http://schemas.microsoft.com/office/word/2016/wordml/cid" xmlns:w16="http://schemas.microsoft.com/office/word/2018/wordml" xmlns:w16du="http://schemas.microsoft.com/office/word/2023/wordml/word16du" xmlns:w16sdtdh="http://schemas.microsoft.com/office/word/2020/wordml/sdtdatahash" xmlns:w16se="http://schemas.microsoft.com/office/word/2015/wordml/symex" xmlns:wpg="http://schemas.microsoft.com/office/word/2010/wordprocessingGroup" xmlns:wpi="http://schemas.microsoft.com/office/word/2010/wordprocessingInk" xmlns:wne="http://schemas.microsoft.com/office/word/2006/wordml" xmlns:wps="http://schemas.microsoft.com/office/word/2010/wordprocessingShape" mc:Ignorable="w14 w15 w16se w16cid w16 w16cex w16sdtdh wp14">
   <w:p>
     <w:pPr>
       <w:spacing w:after="0"/>
@@ -6032,7 +5999,7 @@
 </file>
 
 <file path=word/header2.xml><?xml version="1.0" encoding="utf-8"?>
-<w:hdr xmlns:wpc="http://schemas.microsoft.com/office/word/2010/wordprocessingCanvas" xmlns:cx="http://schemas.microsoft.com/office/drawing/2014/chartex" xmlns:cx1="http://schemas.microsoft.com/office/drawing/2015/9/8/chartex" xmlns:cx2="http://schemas.microsoft.com/office/drawing/2015/10/21/chartex" xmlns:cx3="http://schemas.microsoft.com/office/drawing/2016/5/9/chartex" xmlns:cx4="http://schemas.microsoft.com/office/drawing/2016/5/10/chartex" xmlns:cx5="http://schemas.microsoft.com/office/drawing/2016/5/11/chartex" xmlns:cx6="http://schemas.microsoft.com/office/drawing/2016/5/12/chartex" xmlns:cx7="http://schemas.microsoft.com/office/drawing/2016/5/13/chartex" xmlns:cx8="http://schemas.microsoft.com/office/drawing/2016/5/14/chartex" xmlns:mc="http://schemas.openxmlformats.org/markup-compatibility/2006" xmlns:aink="http://schemas.microsoft.com/office/drawing/2016/ink" xmlns:am3d="http://schemas.microsoft.com/office/drawing/2017/model3d" xmlns:o="urn:schemas-microsoft-com:office:office" xmlns:oel="http://schemas.microsoft.com/office/2019/extlst" xmlns:r="http://schemas.openxmlformats.org/officeDocument/2006/relationships" xmlns:m="http://schemas.openxmlformats.org/officeDocument/2006/math" xmlns:v="urn:schemas-microsoft-com:vml" xmlns:wp14="http://schemas.microsoft.com/office/word/2010/wordprocessingDrawing" xmlns:wp="http://schemas.openxmlformats.org/drawingml/2006/wordprocessingDrawing" xmlns:w10="urn:schemas-microsoft-com:office:word" xmlns:w="http://schemas.openxmlformats.org/wordprocessingml/2006/main" xmlns:w14="http://schemas.microsoft.com/office/word/2010/wordml" xmlns:w15="http://schemas.microsoft.com/office/word/2012/wordml" xmlns:w16cex="http://schemas.microsoft.com/office/word/2018/wordml/cex" xmlns:w16cid="http://schemas.microsoft.com/office/word/2016/wordml/cid" xmlns:w16="http://schemas.microsoft.com/office/word/2018/wordml" xmlns:w16sdtdh="http://schemas.microsoft.com/office/word/2020/wordml/sdtdatahash" xmlns:w16se="http://schemas.microsoft.com/office/word/2015/wordml/symex" xmlns:wpg="http://schemas.microsoft.com/office/word/2010/wordprocessingGroup" xmlns:wpi="http://schemas.microsoft.com/office/word/2010/wordprocessingInk" xmlns:wne="http://schemas.microsoft.com/office/word/2006/wordml" xmlns:wps="http://schemas.microsoft.com/office/word/2010/wordprocessingShape" mc:Ignorable="w14 w15 w16se w16cid w16 w16cex w16sdtdh wp14">
+<w:hdr xmlns:wpc="http://schemas.microsoft.com/office/word/2010/wordprocessingCanvas" xmlns:cx="http://schemas.microsoft.com/office/drawing/2014/chartex" xmlns:cx1="http://schemas.microsoft.com/office/drawing/2015/9/8/chartex" xmlns:cx2="http://schemas.microsoft.com/office/drawing/2015/10/21/chartex" xmlns:cx3="http://schemas.microsoft.com/office/drawing/2016/5/9/chartex" xmlns:cx4="http://schemas.microsoft.com/office/drawing/2016/5/10/chartex" xmlns:cx5="http://schemas.microsoft.com/office/drawing/2016/5/11/chartex" xmlns:cx6="http://schemas.microsoft.com/office/drawing/2016/5/12/chartex" xmlns:cx7="http://schemas.microsoft.com/office/drawing/2016/5/13/chartex" xmlns:cx8="http://schemas.microsoft.com/office/drawing/2016/5/14/chartex" xmlns:mc="http://schemas.openxmlformats.org/markup-compatibility/2006" xmlns:aink="http://schemas.microsoft.com/office/drawing/2016/ink" xmlns:am3d="http://schemas.microsoft.com/office/drawing/2017/model3d" xmlns:o="urn:schemas-microsoft-com:office:office" xmlns:oel="http://schemas.microsoft.com/office/2019/extlst" xmlns:r="http://schemas.openxmlformats.org/officeDocument/2006/relationships" xmlns:m="http://schemas.openxmlformats.org/officeDocument/2006/math" xmlns:v="urn:schemas-microsoft-com:vml" xmlns:wp14="http://schemas.microsoft.com/office/word/2010/wordprocessingDrawing" xmlns:wp="http://schemas.openxmlformats.org/drawingml/2006/wordprocessingDrawing" xmlns:w10="urn:schemas-microsoft-com:office:word" xmlns:w="http://schemas.openxmlformats.org/wordprocessingml/2006/main" xmlns:w14="http://schemas.microsoft.com/office/word/2010/wordml" xmlns:w15="http://schemas.microsoft.com/office/word/2012/wordml" xmlns:w16cex="http://schemas.microsoft.com/office/word/2018/wordml/cex" xmlns:w16cid="http://schemas.microsoft.com/office/word/2016/wordml/cid" xmlns:w16="http://schemas.microsoft.com/office/word/2018/wordml" xmlns:w16du="http://schemas.microsoft.com/office/word/2023/wordml/word16du" xmlns:w16sdtdh="http://schemas.microsoft.com/office/word/2020/wordml/sdtdatahash" xmlns:w16se="http://schemas.microsoft.com/office/word/2015/wordml/symex" xmlns:wpg="http://schemas.microsoft.com/office/word/2010/wordprocessingGroup" xmlns:wpi="http://schemas.microsoft.com/office/word/2010/wordprocessingInk" xmlns:wne="http://schemas.microsoft.com/office/word/2006/wordml" xmlns:wps="http://schemas.microsoft.com/office/word/2010/wordprocessingShape" mc:Ignorable="w14 w15 w16se w16cid w16 w16cex w16sdtdh wp14">
   <w:p>
     <w:pPr>
       <w:spacing w:after="0"/>
@@ -6105,7 +6072,7 @@
 </file>
 
 <file path=word/header3.xml><?xml version="1.0" encoding="utf-8"?>
-<w:hdr xmlns:wpc="http://schemas.microsoft.com/office/word/2010/wordprocessingCanvas" xmlns:cx="http://schemas.microsoft.com/office/drawing/2014/chartex" xmlns:cx1="http://schemas.microsoft.com/office/drawing/2015/9/8/chartex" xmlns:cx2="http://schemas.microsoft.com/office/drawing/2015/10/21/chartex" xmlns:cx3="http://schemas.microsoft.com/office/drawing/2016/5/9/chartex" xmlns:cx4="http://schemas.microsoft.com/office/drawing/2016/5/10/chartex" xmlns:cx5="http://schemas.microsoft.com/office/drawing/2016/5/11/chartex" xmlns:cx6="http://schemas.microsoft.com/office/drawing/2016/5/12/chartex" xmlns:cx7="http://schemas.microsoft.com/office/drawing/2016/5/13/chartex" xmlns:cx8="http://schemas.microsoft.com/office/drawing/2016/5/14/chartex" xmlns:mc="http://schemas.openxmlformats.org/markup-compatibility/2006" xmlns:aink="http://schemas.microsoft.com/office/drawing/2016/ink" xmlns:am3d="http://schemas.microsoft.com/office/drawing/2017/model3d" xmlns:o="urn:schemas-microsoft-com:office:office" xmlns:oel="http://schemas.microsoft.com/office/2019/extlst" xmlns:r="http://schemas.openxmlformats.org/officeDocument/2006/relationships" xmlns:m="http://schemas.openxmlformats.org/officeDocument/2006/math" xmlns:v="urn:schemas-microsoft-com:vml" xmlns:wp14="http://schemas.microsoft.com/office/word/2010/wordprocessingDrawing" xmlns:wp="http://schemas.openxmlformats.org/drawingml/2006/wordprocessingDrawing" xmlns:w10="urn:schemas-microsoft-com:office:word" xmlns:w="http://schemas.openxmlformats.org/wordprocessingml/2006/main" xmlns:w14="http://schemas.microsoft.com/office/word/2010/wordml" xmlns:w15="http://schemas.microsoft.com/office/word/2012/wordml" xmlns:w16cex="http://schemas.microsoft.com/office/word/2018/wordml/cex" xmlns:w16cid="http://schemas.microsoft.com/office/word/2016/wordml/cid" xmlns:w16="http://schemas.microsoft.com/office/word/2018/wordml" xmlns:w16sdtdh="http://schemas.microsoft.com/office/word/2020/wordml/sdtdatahash" xmlns:w16se="http://schemas.microsoft.com/office/word/2015/wordml/symex" xmlns:wpg="http://schemas.microsoft.com/office/word/2010/wordprocessingGroup" xmlns:wpi="http://schemas.microsoft.com/office/word/2010/wordprocessingInk" xmlns:wne="http://schemas.microsoft.com/office/word/2006/wordml" xmlns:wps="http://schemas.microsoft.com/office/word/2010/wordprocessingShape" mc:Ignorable="w14 w15 w16se w16cid w16 w16cex w16sdtdh wp14">
+<w:hdr xmlns:wpc="http://schemas.microsoft.com/office/word/2010/wordprocessingCanvas" xmlns:cx="http://schemas.microsoft.com/office/drawing/2014/chartex" xmlns:cx1="http://schemas.microsoft.com/office/drawing/2015/9/8/chartex" xmlns:cx2="http://schemas.microsoft.com/office/drawing/2015/10/21/chartex" xmlns:cx3="http://schemas.microsoft.com/office/drawing/2016/5/9/chartex" xmlns:cx4="http://schemas.microsoft.com/office/drawing/2016/5/10/chartex" xmlns:cx5="http://schemas.microsoft.com/office/drawing/2016/5/11/chartex" xmlns:cx6="http://schemas.microsoft.com/office/drawing/2016/5/12/chartex" xmlns:cx7="http://schemas.microsoft.com/office/drawing/2016/5/13/chartex" xmlns:cx8="http://schemas.microsoft.com/office/drawing/2016/5/14/chartex" xmlns:mc="http://schemas.openxmlformats.org/markup-compatibility/2006" xmlns:aink="http://schemas.microsoft.com/office/drawing/2016/ink" xmlns:am3d="http://schemas.microsoft.com/office/drawing/2017/model3d" xmlns:o="urn:schemas-microsoft-com:office:office" xmlns:oel="http://schemas.microsoft.com/office/2019/extlst" xmlns:r="http://schemas.openxmlformats.org/officeDocument/2006/relationships" xmlns:m="http://schemas.openxmlformats.org/officeDocument/2006/math" xmlns:v="urn:schemas-microsoft-com:vml" xmlns:wp14="http://schemas.microsoft.com/office/word/2010/wordprocessingDrawing" xmlns:wp="http://schemas.openxmlformats.org/drawingml/2006/wordprocessingDrawing" xmlns:w10="urn:schemas-microsoft-com:office:word" xmlns:w="http://schemas.openxmlformats.org/wordprocessingml/2006/main" xmlns:w14="http://schemas.microsoft.com/office/word/2010/wordml" xmlns:w15="http://schemas.microsoft.com/office/word/2012/wordml" xmlns:w16cex="http://schemas.microsoft.com/office/word/2018/wordml/cex" xmlns:w16cid="http://schemas.microsoft.com/office/word/2016/wordml/cid" xmlns:w16="http://schemas.microsoft.com/office/word/2018/wordml" xmlns:w16du="http://schemas.microsoft.com/office/word/2023/wordml/word16du" xmlns:w16sdtdh="http://schemas.microsoft.com/office/word/2020/wordml/sdtdatahash" xmlns:w16se="http://schemas.microsoft.com/office/word/2015/wordml/symex" xmlns:wpg="http://schemas.microsoft.com/office/word/2010/wordprocessingGroup" xmlns:wpi="http://schemas.microsoft.com/office/word/2010/wordprocessingInk" xmlns:wne="http://schemas.microsoft.com/office/word/2006/wordml" xmlns:wps="http://schemas.microsoft.com/office/word/2010/wordprocessingShape" mc:Ignorable="w14 w15 w16se w16cid w16 w16cex w16sdtdh wp14">
   <w:p>
     <w:pPr>
       <w:spacing w:after="269"/>
@@ -6169,7 +6136,7 @@
 </file>
 
 <file path=word/header4.xml><?xml version="1.0" encoding="utf-8"?>
-<w:hdr xmlns:wpc="http://schemas.microsoft.com/office/word/2010/wordprocessingCanvas" xmlns:cx="http://schemas.microsoft.com/office/drawing/2014/chartex" xmlns:cx1="http://schemas.microsoft.com/office/drawing/2015/9/8/chartex" xmlns:cx2="http://schemas.microsoft.com/office/drawing/2015/10/21/chartex" xmlns:cx3="http://schemas.microsoft.com/office/drawing/2016/5/9/chartex" xmlns:cx4="http://schemas.microsoft.com/office/drawing/2016/5/10/chartex" xmlns:cx5="http://schemas.microsoft.com/office/drawing/2016/5/11/chartex" xmlns:cx6="http://schemas.microsoft.com/office/drawing/2016/5/12/chartex" xmlns:cx7="http://schemas.microsoft.com/office/drawing/2016/5/13/chartex" xmlns:cx8="http://schemas.microsoft.com/office/drawing/2016/5/14/chartex" xmlns:mc="http://schemas.openxmlformats.org/markup-compatibility/2006" xmlns:aink="http://schemas.microsoft.com/office/drawing/2016/ink" xmlns:am3d="http://schemas.microsoft.com/office/drawing/2017/model3d" xmlns:o="urn:schemas-microsoft-com:office:office" xmlns:oel="http://schemas.microsoft.com/office/2019/extlst" xmlns:r="http://schemas.openxmlformats.org/officeDocument/2006/relationships" xmlns:m="http://schemas.openxmlformats.org/officeDocument/2006/math" xmlns:v="urn:schemas-microsoft-com:vml" xmlns:wp14="http://schemas.microsoft.com/office/word/2010/wordprocessingDrawing" xmlns:wp="http://schemas.openxmlformats.org/drawingml/2006/wordprocessingDrawing" xmlns:w10="urn:schemas-microsoft-com:office:word" xmlns:w="http://schemas.openxmlformats.org/wordprocessingml/2006/main" xmlns:w14="http://schemas.microsoft.com/office/word/2010/wordml" xmlns:w15="http://schemas.microsoft.com/office/word/2012/wordml" xmlns:w16cex="http://schemas.microsoft.com/office/word/2018/wordml/cex" xmlns:w16cid="http://schemas.microsoft.com/office/word/2016/wordml/cid" xmlns:w16="http://schemas.microsoft.com/office/word/2018/wordml" xmlns:w16sdtdh="http://schemas.microsoft.com/office/word/2020/wordml/sdtdatahash" xmlns:w16se="http://schemas.microsoft.com/office/word/2015/wordml/symex" xmlns:wpg="http://schemas.microsoft.com/office/word/2010/wordprocessingGroup" xmlns:wpi="http://schemas.microsoft.com/office/word/2010/wordprocessingInk" xmlns:wne="http://schemas.microsoft.com/office/word/2006/wordml" xmlns:wps="http://schemas.microsoft.com/office/word/2010/wordprocessingShape" mc:Ignorable="w14 w15 w16se w16cid w16 w16cex w16sdtdh wp14">
+<w:hdr xmlns:wpc="http://schemas.microsoft.com/office/word/2010/wordprocessingCanvas" xmlns:cx="http://schemas.microsoft.com/office/drawing/2014/chartex" xmlns:cx1="http://schemas.microsoft.com/office/drawing/2015/9/8/chartex" xmlns:cx2="http://schemas.microsoft.com/office/drawing/2015/10/21/chartex" xmlns:cx3="http://schemas.microsoft.com/office/drawing/2016/5/9/chartex" xmlns:cx4="http://schemas.microsoft.com/office/drawing/2016/5/10/chartex" xmlns:cx5="http://schemas.microsoft.com/office/drawing/2016/5/11/chartex" xmlns:cx6="http://schemas.microsoft.com/office/drawing/2016/5/12/chartex" xmlns:cx7="http://schemas.microsoft.com/office/drawing/2016/5/13/chartex" xmlns:cx8="http://schemas.microsoft.com/office/drawing/2016/5/14/chartex" xmlns:mc="http://schemas.openxmlformats.org/markup-compatibility/2006" xmlns:aink="http://schemas.microsoft.com/office/drawing/2016/ink" xmlns:am3d="http://schemas.microsoft.com/office/drawing/2017/model3d" xmlns:o="urn:schemas-microsoft-com:office:office" xmlns:oel="http://schemas.microsoft.com/office/2019/extlst" xmlns:r="http://schemas.openxmlformats.org/officeDocument/2006/relationships" xmlns:m="http://schemas.openxmlformats.org/officeDocument/2006/math" xmlns:v="urn:schemas-microsoft-com:vml" xmlns:wp14="http://schemas.microsoft.com/office/word/2010/wordprocessingDrawing" xmlns:wp="http://schemas.openxmlformats.org/drawingml/2006/wordprocessingDrawing" xmlns:w10="urn:schemas-microsoft-com:office:word" xmlns:w="http://schemas.openxmlformats.org/wordprocessingml/2006/main" xmlns:w14="http://schemas.microsoft.com/office/word/2010/wordml" xmlns:w15="http://schemas.microsoft.com/office/word/2012/wordml" xmlns:w16cex="http://schemas.microsoft.com/office/word/2018/wordml/cex" xmlns:w16cid="http://schemas.microsoft.com/office/word/2016/wordml/cid" xmlns:w16="http://schemas.microsoft.com/office/word/2018/wordml" xmlns:w16du="http://schemas.microsoft.com/office/word/2023/wordml/word16du" xmlns:w16sdtdh="http://schemas.microsoft.com/office/word/2020/wordml/sdtdatahash" xmlns:w16se="http://schemas.microsoft.com/office/word/2015/wordml/symex" xmlns:wpg="http://schemas.microsoft.com/office/word/2010/wordprocessingGroup" xmlns:wpi="http://schemas.microsoft.com/office/word/2010/wordprocessingInk" xmlns:wne="http://schemas.microsoft.com/office/word/2006/wordml" xmlns:wps="http://schemas.microsoft.com/office/word/2010/wordprocessingShape" mc:Ignorable="w14 w15 w16se w16cid w16 w16cex w16sdtdh wp14">
   <w:p>
     <w:pPr>
       <w:spacing w:after="0"/>
@@ -6301,7 +6268,7 @@
 </file>
 
 <file path=word/header5.xml><?xml version="1.0" encoding="utf-8"?>
-<w:hdr xmlns:wpc="http://schemas.microsoft.com/office/word/2010/wordprocessingCanvas" xmlns:cx="http://schemas.microsoft.com/office/drawing/2014/chartex" xmlns:cx1="http://schemas.microsoft.com/office/drawing/2015/9/8/chartex" xmlns:cx2="http://schemas.microsoft.com/office/drawing/2015/10/21/chartex" xmlns:cx3="http://schemas.microsoft.com/office/drawing/2016/5/9/chartex" xmlns:cx4="http://schemas.microsoft.com/office/drawing/2016/5/10/chartex" xmlns:cx5="http://schemas.microsoft.com/office/drawing/2016/5/11/chartex" xmlns:cx6="http://schemas.microsoft.com/office/drawing/2016/5/12/chartex" xmlns:cx7="http://schemas.microsoft.com/office/drawing/2016/5/13/chartex" xmlns:cx8="http://schemas.microsoft.com/office/drawing/2016/5/14/chartex" xmlns:mc="http://schemas.openxmlformats.org/markup-compatibility/2006" xmlns:aink="http://schemas.microsoft.com/office/drawing/2016/ink" xmlns:am3d="http://schemas.microsoft.com/office/drawing/2017/model3d" xmlns:o="urn:schemas-microsoft-com:office:office" xmlns:oel="http://schemas.microsoft.com/office/2019/extlst" xmlns:r="http://schemas.openxmlformats.org/officeDocument/2006/relationships" xmlns:m="http://schemas.openxmlformats.org/officeDocument/2006/math" xmlns:v="urn:schemas-microsoft-com:vml" xmlns:wp14="http://schemas.microsoft.com/office/word/2010/wordprocessingDrawing" xmlns:wp="http://schemas.openxmlformats.org/drawingml/2006/wordprocessingDrawing" xmlns:w10="urn:schemas-microsoft-com:office:word" xmlns:w="http://schemas.openxmlformats.org/wordprocessingml/2006/main" xmlns:w14="http://schemas.microsoft.com/office/word/2010/wordml" xmlns:w15="http://schemas.microsoft.com/office/word/2012/wordml" xmlns:w16cex="http://schemas.microsoft.com/office/word/2018/wordml/cex" xmlns:w16cid="http://schemas.microsoft.com/office/word/2016/wordml/cid" xmlns:w16="http://schemas.microsoft.com/office/word/2018/wordml" xmlns:w16sdtdh="http://schemas.microsoft.com/office/word/2020/wordml/sdtdatahash" xmlns:w16se="http://schemas.microsoft.com/office/word/2015/wordml/symex" xmlns:wpg="http://schemas.microsoft.com/office/word/2010/wordprocessingGroup" xmlns:wpi="http://schemas.microsoft.com/office/word/2010/wordprocessingInk" xmlns:wne="http://schemas.microsoft.com/office/word/2006/wordml" xmlns:wps="http://schemas.microsoft.com/office/word/2010/wordprocessingShape" mc:Ignorable="w14 w15 w16se w16cid w16 w16cex w16sdtdh wp14">
+<w:hdr xmlns:wpc="http://schemas.microsoft.com/office/word/2010/wordprocessingCanvas" xmlns:cx="http://schemas.microsoft.com/office/drawing/2014/chartex" xmlns:cx1="http://schemas.microsoft.com/office/drawing/2015/9/8/chartex" xmlns:cx2="http://schemas.microsoft.com/office/drawing/2015/10/21/chartex" xmlns:cx3="http://schemas.microsoft.com/office/drawing/2016/5/9/chartex" xmlns:cx4="http://schemas.microsoft.com/office/drawing/2016/5/10/chartex" xmlns:cx5="http://schemas.microsoft.com/office/drawing/2016/5/11/chartex" xmlns:cx6="http://schemas.microsoft.com/office/drawing/2016/5/12/chartex" xmlns:cx7="http://schemas.microsoft.com/office/drawing/2016/5/13/chartex" xmlns:cx8="http://schemas.microsoft.com/office/drawing/2016/5/14/chartex" xmlns:mc="http://schemas.openxmlformats.org/markup-compatibility/2006" xmlns:aink="http://schemas.microsoft.com/office/drawing/2016/ink" xmlns:am3d="http://schemas.microsoft.com/office/drawing/2017/model3d" xmlns:o="urn:schemas-microsoft-com:office:office" xmlns:oel="http://schemas.microsoft.com/office/2019/extlst" xmlns:r="http://schemas.openxmlformats.org/officeDocument/2006/relationships" xmlns:m="http://schemas.openxmlformats.org/officeDocument/2006/math" xmlns:v="urn:schemas-microsoft-com:vml" xmlns:wp14="http://schemas.microsoft.com/office/word/2010/wordprocessingDrawing" xmlns:wp="http://schemas.openxmlformats.org/drawingml/2006/wordprocessingDrawing" xmlns:w10="urn:schemas-microsoft-com:office:word" xmlns:w="http://schemas.openxmlformats.org/wordprocessingml/2006/main" xmlns:w14="http://schemas.microsoft.com/office/word/2010/wordml" xmlns:w15="http://schemas.microsoft.com/office/word/2012/wordml" xmlns:w16cex="http://schemas.microsoft.com/office/word/2018/wordml/cex" xmlns:w16cid="http://schemas.microsoft.com/office/word/2016/wordml/cid" xmlns:w16="http://schemas.microsoft.com/office/word/2018/wordml" xmlns:w16du="http://schemas.microsoft.com/office/word/2023/wordml/word16du" xmlns:w16sdtdh="http://schemas.microsoft.com/office/word/2020/wordml/sdtdatahash" xmlns:w16se="http://schemas.microsoft.com/office/word/2015/wordml/symex" xmlns:wpg="http://schemas.microsoft.com/office/word/2010/wordprocessingGroup" xmlns:wpi="http://schemas.microsoft.com/office/word/2010/wordprocessingInk" xmlns:wne="http://schemas.microsoft.com/office/word/2006/wordml" xmlns:wps="http://schemas.microsoft.com/office/word/2010/wordprocessingShape" mc:Ignorable="w14 w15 w16se w16cid w16 w16cex w16sdtdh wp14">
   <w:p>
     <w:pPr>
       <w:spacing w:after="0"/>
@@ -6431,7 +6398,7 @@
 </file>
 
 <file path=word/header6.xml><?xml version="1.0" encoding="utf-8"?>
-<w:hdr xmlns:wpc="http://schemas.microsoft.com/office/word/2010/wordprocessingCanvas" xmlns:cx="http://schemas.microsoft.com/office/drawing/2014/chartex" xmlns:cx1="http://schemas.microsoft.com/office/drawing/2015/9/8/chartex" xmlns:cx2="http://schemas.microsoft.com/office/drawing/2015/10/21/chartex" xmlns:cx3="http://schemas.microsoft.com/office/drawing/2016/5/9/chartex" xmlns:cx4="http://schemas.microsoft.com/office/drawing/2016/5/10/chartex" xmlns:cx5="http://schemas.microsoft.com/office/drawing/2016/5/11/chartex" xmlns:cx6="http://schemas.microsoft.com/office/drawing/2016/5/12/chartex" xmlns:cx7="http://schemas.microsoft.com/office/drawing/2016/5/13/chartex" xmlns:cx8="http://schemas.microsoft.com/office/drawing/2016/5/14/chartex" xmlns:mc="http://schemas.openxmlformats.org/markup-compatibility/2006" xmlns:aink="http://schemas.microsoft.com/office/drawing/2016/ink" xmlns:am3d="http://schemas.microsoft.com/office/drawing/2017/model3d" xmlns:o="urn:schemas-microsoft-com:office:office" xmlns:oel="http://schemas.microsoft.com/office/2019/extlst" xmlns:r="http://schemas.openxmlformats.org/officeDocument/2006/relationships" xmlns:m="http://schemas.openxmlformats.org/officeDocument/2006/math" xmlns:v="urn:schemas-microsoft-com:vml" xmlns:wp14="http://schemas.microsoft.com/office/word/2010/wordprocessingDrawing" xmlns:wp="http://schemas.openxmlformats.org/drawingml/2006/wordprocessingDrawing" xmlns:w10="urn:schemas-microsoft-com:office:word" xmlns:w="http://schemas.openxmlformats.org/wordprocessingml/2006/main" xmlns:w14="http://schemas.microsoft.com/office/word/2010/wordml" xmlns:w15="http://schemas.microsoft.com/office/word/2012/wordml" xmlns:w16cex="http://schemas.microsoft.com/office/word/2018/wordml/cex" xmlns:w16cid="http://schemas.microsoft.com/office/word/2016/wordml/cid" xmlns:w16="http://schemas.microsoft.com/office/word/2018/wordml" xmlns:w16sdtdh="http://schemas.microsoft.com/office/word/2020/wordml/sdtdatahash" xmlns:w16se="http://schemas.microsoft.com/office/word/2015/wordml/symex" xmlns:wpg="http://schemas.microsoft.com/office/word/2010/wordprocessingGroup" xmlns:wpi="http://schemas.microsoft.com/office/word/2010/wordprocessingInk" xmlns:wne="http://schemas.microsoft.com/office/word/2006/wordml" xmlns:wps="http://schemas.microsoft.com/office/word/2010/wordprocessingShape" mc:Ignorable="w14 w15 w16se w16cid w16 w16cex w16sdtdh wp14">
+<w:hdr xmlns:wpc="http://schemas.microsoft.com/office/word/2010/wordprocessingCanvas" xmlns:cx="http://schemas.microsoft.com/office/drawing/2014/chartex" xmlns:cx1="http://schemas.microsoft.com/office/drawing/2015/9/8/chartex" xmlns:cx2="http://schemas.microsoft.com/office/drawing/2015/10/21/chartex" xmlns:cx3="http://schemas.microsoft.com/office/drawing/2016/5/9/chartex" xmlns:cx4="http://schemas.microsoft.com/office/drawing/2016/5/10/chartex" xmlns:cx5="http://schemas.microsoft.com/office/drawing/2016/5/11/chartex" xmlns:cx6="http://schemas.microsoft.com/office/drawing/2016/5/12/chartex" xmlns:cx7="http://schemas.microsoft.com/office/drawing/2016/5/13/chartex" xmlns:cx8="http://schemas.microsoft.com/office/drawing/2016/5/14/chartex" xmlns:mc="http://schemas.openxmlformats.org/markup-compatibility/2006" xmlns:aink="http://schemas.microsoft.com/office/drawing/2016/ink" xmlns:am3d="http://schemas.microsoft.com/office/drawing/2017/model3d" xmlns:o="urn:schemas-microsoft-com:office:office" xmlns:oel="http://schemas.microsoft.com/office/2019/extlst" xmlns:r="http://schemas.openxmlformats.org/officeDocument/2006/relationships" xmlns:m="http://schemas.openxmlformats.org/officeDocument/2006/math" xmlns:v="urn:schemas-microsoft-com:vml" xmlns:wp14="http://schemas.microsoft.com/office/word/2010/wordprocessingDrawing" xmlns:wp="http://schemas.openxmlformats.org/drawingml/2006/wordprocessingDrawing" xmlns:w10="urn:schemas-microsoft-com:office:word" xmlns:w="http://schemas.openxmlformats.org/wordprocessingml/2006/main" xmlns:w14="http://schemas.microsoft.com/office/word/2010/wordml" xmlns:w15="http://schemas.microsoft.com/office/word/2012/wordml" xmlns:w16cex="http://schemas.microsoft.com/office/word/2018/wordml/cex" xmlns:w16cid="http://schemas.microsoft.com/office/word/2016/wordml/cid" xmlns:w16="http://schemas.microsoft.com/office/word/2018/wordml" xmlns:w16du="http://schemas.microsoft.com/office/word/2023/wordml/word16du" xmlns:w16sdtdh="http://schemas.microsoft.com/office/word/2020/wordml/sdtdatahash" xmlns:w16se="http://schemas.microsoft.com/office/word/2015/wordml/symex" xmlns:wpg="http://schemas.microsoft.com/office/word/2010/wordprocessingGroup" xmlns:wpi="http://schemas.microsoft.com/office/word/2010/wordprocessingInk" xmlns:wne="http://schemas.microsoft.com/office/word/2006/wordml" xmlns:wps="http://schemas.microsoft.com/office/word/2010/wordprocessingShape" mc:Ignorable="w14 w15 w16se w16cid w16 w16cex w16sdtdh wp14">
   <w:p>
     <w:pPr>
       <w:spacing w:after="0"/>
@@ -6563,7 +6530,7 @@
 </file>
 
 <file path=word/numbering.xml><?xml version="1.0" encoding="utf-8"?>
-<w:numbering xmlns:wpc="http://schemas.microsoft.com/office/word/2010/wordprocessingCanvas" xmlns:cx="http://schemas.microsoft.com/office/drawing/2014/chartex" xmlns:cx1="http://schemas.microsoft.com/office/drawing/2015/9/8/chartex" xmlns:cx2="http://schemas.microsoft.com/office/drawing/2015/10/21/chartex" xmlns:cx3="http://schemas.microsoft.com/office/drawing/2016/5/9/chartex" xmlns:cx4="http://schemas.microsoft.com/office/drawing/2016/5/10/chartex" xmlns:cx5="http://schemas.microsoft.com/office/drawing/2016/5/11/chartex" xmlns:cx6="http://schemas.microsoft.com/office/drawing/2016/5/12/chartex" xmlns:cx7="http://schemas.microsoft.com/office/drawing/2016/5/13/chartex" xmlns:cx8="http://schemas.microsoft.com/office/drawing/2016/5/14/chartex" xmlns:mc="http://schemas.openxmlformats.org/markup-compatibility/2006" xmlns:aink="http://schemas.microsoft.com/office/drawing/2016/ink" xmlns:am3d="http://schemas.microsoft.com/office/drawing/2017/model3d" xmlns:o="urn:schemas-microsoft-com:office:office" xmlns:oel="http://schemas.microsoft.com/office/2019/extlst" xmlns:r="http://schemas.openxmlformats.org/officeDocument/2006/relationships" xmlns:m="http://schemas.openxmlformats.org/officeDocument/2006/math" xmlns:v="urn:schemas-microsoft-com:vml" xmlns:wp14="http://schemas.microsoft.com/office/word/2010/wordprocessingDrawing" xmlns:wp="http://schemas.openxmlformats.org/drawingml/2006/wordprocessingDrawing" xmlns:w10="urn:schemas-microsoft-com:office:word" xmlns:w="http://schemas.openxmlformats.org/wordprocessingml/2006/main" xmlns:w14="http://schemas.microsoft.com/office/word/2010/wordml" xmlns:w15="http://schemas.microsoft.com/office/word/2012/wordml" xmlns:w16cex="http://schemas.microsoft.com/office/word/2018/wordml/cex" xmlns:w16cid="http://schemas.microsoft.com/office/word/2016/wordml/cid" xmlns:w16="http://schemas.microsoft.com/office/word/2018/wordml" xmlns:w16sdtdh="http://schemas.microsoft.com/office/word/2020/wordml/sdtdatahash" xmlns:w16se="http://schemas.microsoft.com/office/word/2015/wordml/symex" xmlns:wpg="http://schemas.microsoft.com/office/word/2010/wordprocessingGroup" xmlns:wpi="http://schemas.microsoft.com/office/word/2010/wordprocessingInk" xmlns:wne="http://schemas.microsoft.com/office/word/2006/wordml" xmlns:wps="http://schemas.microsoft.com/office/word/2010/wordprocessingShape" mc:Ignorable="w14 w15 w16se w16cid w16 w16cex w16sdtdh wp14">
+<w:numbering xmlns:wpc="http://schemas.microsoft.com/office/word/2010/wordprocessingCanvas" xmlns:cx="http://schemas.microsoft.com/office/drawing/2014/chartex" xmlns:cx1="http://schemas.microsoft.com/office/drawing/2015/9/8/chartex" xmlns:cx2="http://schemas.microsoft.com/office/drawing/2015/10/21/chartex" xmlns:cx3="http://schemas.microsoft.com/office/drawing/2016/5/9/chartex" xmlns:cx4="http://schemas.microsoft.com/office/drawing/2016/5/10/chartex" xmlns:cx5="http://schemas.microsoft.com/office/drawing/2016/5/11/chartex" xmlns:cx6="http://schemas.microsoft.com/office/drawing/2016/5/12/chartex" xmlns:cx7="http://schemas.microsoft.com/office/drawing/2016/5/13/chartex" xmlns:cx8="http://schemas.microsoft.com/office/drawing/2016/5/14/chartex" xmlns:mc="http://schemas.openxmlformats.org/markup-compatibility/2006" xmlns:aink="http://schemas.microsoft.com/office/drawing/2016/ink" xmlns:am3d="http://schemas.microsoft.com/office/drawing/2017/model3d" xmlns:o="urn:schemas-microsoft-com:office:office" xmlns:oel="http://schemas.microsoft.com/office/2019/extlst" xmlns:r="http://schemas.openxmlformats.org/officeDocument/2006/relationships" xmlns:m="http://schemas.openxmlformats.org/officeDocument/2006/math" xmlns:v="urn:schemas-microsoft-com:vml" xmlns:wp14="http://schemas.microsoft.com/office/word/2010/wordprocessingDrawing" xmlns:wp="http://schemas.openxmlformats.org/drawingml/2006/wordprocessingDrawing" xmlns:w10="urn:schemas-microsoft-com:office:word" xmlns:w="http://schemas.openxmlformats.org/wordprocessingml/2006/main" xmlns:w14="http://schemas.microsoft.com/office/word/2010/wordml" xmlns:w15="http://schemas.microsoft.com/office/word/2012/wordml" xmlns:w16cex="http://schemas.microsoft.com/office/word/2018/wordml/cex" xmlns:w16cid="http://schemas.microsoft.com/office/word/2016/wordml/cid" xmlns:w16="http://schemas.microsoft.com/office/word/2018/wordml" xmlns:w16du="http://schemas.microsoft.com/office/word/2023/wordml/word16du" xmlns:w16sdtdh="http://schemas.microsoft.com/office/word/2020/wordml/sdtdatahash" xmlns:w16se="http://schemas.microsoft.com/office/word/2015/wordml/symex" xmlns:wpg="http://schemas.microsoft.com/office/word/2010/wordprocessingGroup" xmlns:wpi="http://schemas.microsoft.com/office/word/2010/wordprocessingInk" xmlns:wne="http://schemas.microsoft.com/office/word/2006/wordml" xmlns:wps="http://schemas.microsoft.com/office/word/2010/wordprocessingShape" mc:Ignorable="w14 w15 w16se w16cid w16 w16cex w16sdtdh wp14">
   <w:abstractNum w:abstractNumId="0" w15:restartNumberingAfterBreak="0">
     <w:nsid w:val="09B77250"/>
     <w:multiLevelType w:val="hybridMultilevel"/>
@@ -8454,18 +8421,18 @@
 </file>
 
 <file path=customXml/item1.xml><?xml version="1.0" encoding="utf-8"?>
-<p:properties xmlns:p="http://schemas.microsoft.com/office/2006/metadata/properties" xmlns:xsi="http://www.w3.org/2001/XMLSchema-instance" xmlns:pc="http://schemas.microsoft.com/office/infopath/2007/PartnerControls">
-  <documentManagement/>
-</p:properties>
-</file>
-
-<file path=customXml/item2.xml><?xml version="1.0" encoding="utf-8"?>
 <?mso-contentType ?>
 <FormTemplates xmlns="http://schemas.microsoft.com/sharepoint/v3/contenttype/forms">
   <Display>DocumentLibraryForm</Display>
   <Edit>DocumentLibraryForm</Edit>
   <New>DocumentLibraryForm</New>
 </FormTemplates>
+</file>
+
+<file path=customXml/item2.xml><?xml version="1.0" encoding="utf-8"?>
+<p:properties xmlns:p="http://schemas.microsoft.com/office/2006/metadata/properties" xmlns:xsi="http://www.w3.org/2001/XMLSchema-instance" xmlns:pc="http://schemas.microsoft.com/office/infopath/2007/PartnerControls">
+  <documentManagement/>
+</p:properties>
 </file>
 
 <file path=customXml/item3.xml><?xml version="1.0" encoding="utf-8"?>
@@ -8653,18 +8620,18 @@
 </file>
 
 <file path=customXml/itemProps1.xml><?xml version="1.0" encoding="utf-8"?>
-<ds:datastoreItem xmlns:ds="http://schemas.openxmlformats.org/officeDocument/2006/customXml" ds:itemID="{2271A154-CDCB-4DCF-A725-BFF9061E7EC3}">
+<ds:datastoreItem xmlns:ds="http://schemas.openxmlformats.org/officeDocument/2006/customXml" ds:itemID="{A8EFF55D-2CE4-48BE-9F7D-241B55A2416F}">
   <ds:schemaRefs>
-    <ds:schemaRef ds:uri="http://schemas.microsoft.com/office/2006/metadata/properties"/>
-    <ds:schemaRef ds:uri="http://schemas.microsoft.com/office/infopath/2007/PartnerControls"/>
+    <ds:schemaRef ds:uri="http://schemas.microsoft.com/sharepoint/v3/contenttype/forms"/>
   </ds:schemaRefs>
 </ds:datastoreItem>
 </file>
 
 <file path=customXml/itemProps2.xml><?xml version="1.0" encoding="utf-8"?>
-<ds:datastoreItem xmlns:ds="http://schemas.openxmlformats.org/officeDocument/2006/customXml" ds:itemID="{A8EFF55D-2CE4-48BE-9F7D-241B55A2416F}">
+<ds:datastoreItem xmlns:ds="http://schemas.openxmlformats.org/officeDocument/2006/customXml" ds:itemID="{2271A154-CDCB-4DCF-A725-BFF9061E7EC3}">
   <ds:schemaRefs>
-    <ds:schemaRef ds:uri="http://schemas.microsoft.com/sharepoint/v3/contenttype/forms"/>
+    <ds:schemaRef ds:uri="http://schemas.microsoft.com/office/2006/metadata/properties"/>
+    <ds:schemaRef ds:uri="http://schemas.microsoft.com/office/infopath/2007/PartnerControls"/>
   </ds:schemaRefs>
 </ds:datastoreItem>
 </file>

</xml_diff>

<commit_message>
remove accidental italic formatting on affidavit
</commit_message>
<xml_diff>
--- a/docassemble/ATPCalculator/data/templates/ATP_Financial_Affidavit.docx
+++ b/docassemble/ATPCalculator/data/templates/ATP_Financial_Affidavit.docx
@@ -6,12 +6,11 @@
       <w:pPr>
         <w:pStyle w:val="Normal"/>
         <w:spacing w:before="0" w:after="0"/>
-        <w:ind w:left="1" w:hanging="0"/>
+        <w:ind w:hanging="0" w:start="1"/>
         <w:jc w:val="center"/>
         <w:rPr>
           <w:rFonts w:ascii="Arial" w:hAnsi="Arial" w:eastAsia="Arial" w:cs="Arial"/>
           <w:b/>
-          <w:b/>
           <w:sz w:val="24"/>
         </w:rPr>
       </w:pPr>
@@ -28,11 +27,10 @@
       <w:pPr>
         <w:pStyle w:val="Normal"/>
         <w:spacing w:before="0" w:after="0"/>
-        <w:ind w:left="1" w:hanging="0"/>
+        <w:ind w:hanging="0" w:start="1"/>
         <w:jc w:val="center"/>
         <w:rPr>
           <w:rFonts w:ascii="Arial" w:hAnsi="Arial" w:eastAsia="Arial" w:cs="Arial"/>
-          <w:b/>
           <w:b/>
           <w:sz w:val="24"/>
         </w:rPr>
@@ -49,16 +47,16 @@
       <w:tblPr>
         <w:tblStyle w:val="TableGrid"/>
         <w:tblW w:w="8634" w:type="dxa"/>
-        <w:jc w:val="left"/>
+        <w:jc w:val="start"/>
         <w:tblInd w:w="1" w:type="dxa"/>
         <w:tblLayout w:type="fixed"/>
         <w:tblCellMar>
           <w:top w:w="0" w:type="dxa"/>
-          <w:left w:w="108" w:type="dxa"/>
+          <w:start w:w="108" w:type="dxa"/>
           <w:bottom w:w="0" w:type="dxa"/>
-          <w:right w:w="108" w:type="dxa"/>
+          <w:end w:w="108" w:type="dxa"/>
         </w:tblCellMar>
-        <w:tblLook w:val="04a0" w:noHBand="0" w:noVBand="1" w:firstColumn="1" w:lastRow="0" w:lastColumn="0" w:firstRow="1"/>
+        <w:tblLook w:firstRow="1" w:noVBand="1" w:lastRow="0" w:firstColumn="1" w:lastColumn="0" w:noHBand="0" w:val="04a0"/>
       </w:tblPr>
       <w:tblGrid>
         <w:gridCol w:w="4317"/>
@@ -70,27 +68,23 @@
           <w:tcPr>
             <w:tcW w:w="4317" w:type="dxa"/>
             <w:tcBorders>
-              <w:left w:val="nil"/>
+              <w:start w:val="nil"/>
             </w:tcBorders>
           </w:tcPr>
           <w:p>
             <w:pPr>
               <w:pStyle w:val="Normal"/>
               <w:widowControl/>
+              <w:suppressAutoHyphens w:val="true"/>
               <w:spacing w:lineRule="auto" w:line="240" w:before="0" w:after="0"/>
-              <w:jc w:val="left"/>
-              <w:rPr>
-                <w:b/>
+              <w:jc w:val="start"/>
+              <w:rPr>
                 <w:b/>
               </w:rPr>
             </w:pPr>
             <w:r>
               <w:rPr>
                 <w:b/>
-                <w:kern w:val="0"/>
-                <w:sz w:val="22"/>
-                <w:szCs w:val="22"/>
-                <w:lang w:val="en-US" w:eastAsia="en-US" w:bidi="ar-SA"/>
               </w:rPr>
             </w:r>
           </w:p>
@@ -98,11 +92,11 @@
             <w:pPr>
               <w:pStyle w:val="Normal"/>
               <w:widowControl/>
+              <w:suppressAutoHyphens w:val="true"/>
               <w:spacing w:lineRule="auto" w:line="240" w:before="0" w:after="0"/>
-              <w:jc w:val="left"/>
+              <w:jc w:val="start"/>
               <w:rPr>
                 <w:rFonts w:ascii="Arial" w:hAnsi="Arial" w:cs="Arial"/>
-                <w:b/>
                 <w:b/>
                 <w:sz w:val="24"/>
                 <w:szCs w:val="24"/>
@@ -124,11 +118,11 @@
             <w:pPr>
               <w:pStyle w:val="Normal"/>
               <w:widowControl/>
+              <w:suppressAutoHyphens w:val="true"/>
               <w:spacing w:lineRule="auto" w:line="240" w:before="0" w:after="0"/>
-              <w:jc w:val="left"/>
+              <w:jc w:val="start"/>
               <w:rPr>
                 <w:rFonts w:ascii="Arial" w:hAnsi="Arial" w:cs="Arial"/>
-                <w:b/>
                 <w:b/>
                 <w:sz w:val="24"/>
                 <w:szCs w:val="24"/>
@@ -150,11 +144,11 @@
             <w:pPr>
               <w:pStyle w:val="Normal"/>
               <w:widowControl/>
+              <w:suppressAutoHyphens w:val="true"/>
               <w:spacing w:lineRule="auto" w:line="240" w:before="0" w:after="0"/>
-              <w:jc w:val="left"/>
+              <w:jc w:val="start"/>
               <w:rPr>
                 <w:rFonts w:ascii="Arial" w:hAnsi="Arial" w:cs="Arial"/>
-                <w:b/>
                 <w:b/>
                 <w:sz w:val="24"/>
                 <w:szCs w:val="24"/>
@@ -176,11 +170,11 @@
             <w:pPr>
               <w:pStyle w:val="Normal"/>
               <w:widowControl/>
+              <w:suppressAutoHyphens w:val="true"/>
               <w:spacing w:lineRule="auto" w:line="240" w:before="0" w:after="0"/>
-              <w:jc w:val="left"/>
+              <w:jc w:val="start"/>
               <w:rPr>
                 <w:rFonts w:ascii="Arial" w:hAnsi="Arial" w:cs="Arial"/>
-                <w:b/>
                 <w:b/>
                 <w:sz w:val="24"/>
                 <w:szCs w:val="24"/>
@@ -202,10 +196,10 @@
             <w:pPr>
               <w:pStyle w:val="Normal"/>
               <w:widowControl/>
+              <w:suppressAutoHyphens w:val="true"/>
               <w:spacing w:lineRule="auto" w:line="240" w:before="0" w:after="0"/>
-              <w:jc w:val="left"/>
-              <w:rPr>
-                <w:b/>
+              <w:jc w:val="start"/>
+              <w:rPr>
                 <w:b/>
               </w:rPr>
             </w:pPr>
@@ -226,19 +220,19 @@
           <w:tcPr>
             <w:tcW w:w="4316" w:type="dxa"/>
             <w:tcBorders>
-              <w:right w:val="nil"/>
+              <w:end w:val="nil"/>
             </w:tcBorders>
           </w:tcPr>
           <w:p>
             <w:pPr>
               <w:pStyle w:val="Normal"/>
               <w:widowControl/>
+              <w:suppressAutoHyphens w:val="true"/>
               <w:spacing w:lineRule="auto" w:line="240" w:before="0" w:after="0"/>
-              <w:ind w:left="616" w:hanging="0"/>
-              <w:jc w:val="left"/>
+              <w:ind w:hanging="0" w:start="616"/>
+              <w:jc w:val="start"/>
               <w:rPr>
                 <w:rFonts w:ascii="Arial" w:hAnsi="Arial" w:cs="Arial"/>
-                <w:b/>
                 <w:b/>
                 <w:sz w:val="24"/>
                 <w:szCs w:val="24"/>
@@ -260,13 +254,13 @@
             <w:pPr>
               <w:pStyle w:val="Normal"/>
               <w:widowControl/>
+              <w:suppressAutoHyphens w:val="true"/>
               <w:spacing w:lineRule="auto" w:line="240" w:before="0" w:after="0"/>
-              <w:ind w:left="616" w:hanging="0"/>
-              <w:jc w:val="left"/>
+              <w:ind w:hanging="0" w:start="616"/>
+              <w:jc w:val="start"/>
               <w:rPr>
                 <w:rFonts w:ascii="Arial" w:hAnsi="Arial" w:cs="Arial"/>
                 <w:b/>
-                <w:b/>
                 <w:sz w:val="24"/>
                 <w:szCs w:val="24"/>
               </w:rPr>
@@ -275,10 +269,8 @@
               <w:rPr>
                 <w:rFonts w:cs="Arial" w:ascii="Arial" w:hAnsi="Arial"/>
                 <w:b/>
-                <w:kern w:val="0"/>
-                <w:sz w:val="24"/>
-                <w:szCs w:val="24"/>
-                <w:lang w:val="en-US" w:eastAsia="en-US" w:bidi="ar-SA"/>
+                <w:sz w:val="24"/>
+                <w:szCs w:val="24"/>
               </w:rPr>
             </w:r>
           </w:p>
@@ -286,12 +278,12 @@
             <w:pPr>
               <w:pStyle w:val="Normal"/>
               <w:widowControl/>
+              <w:suppressAutoHyphens w:val="true"/>
               <w:spacing w:lineRule="auto" w:line="240" w:before="0" w:after="0"/>
-              <w:ind w:left="616" w:hanging="0"/>
-              <w:jc w:val="left"/>
+              <w:ind w:hanging="0" w:start="616"/>
+              <w:jc w:val="start"/>
               <w:rPr>
                 <w:rFonts w:ascii="Arial" w:hAnsi="Arial" w:cs="Arial"/>
-                <w:b/>
                 <w:b/>
                 <w:sz w:val="24"/>
                 <w:szCs w:val="24"/>
@@ -313,21 +305,17 @@
             <w:pPr>
               <w:pStyle w:val="Normal"/>
               <w:widowControl/>
+              <w:suppressAutoHyphens w:val="true"/>
               <w:spacing w:lineRule="auto" w:line="240" w:before="0" w:after="0"/>
-              <w:ind w:left="616" w:hanging="0"/>
-              <w:jc w:val="left"/>
-              <w:rPr>
-                <w:b/>
+              <w:ind w:hanging="0" w:start="616"/>
+              <w:jc w:val="start"/>
+              <w:rPr>
                 <w:b/>
               </w:rPr>
             </w:pPr>
             <w:r>
               <w:rPr>
                 <w:b/>
-                <w:kern w:val="0"/>
-                <w:sz w:val="22"/>
-                <w:szCs w:val="22"/>
-                <w:lang w:val="en-US" w:eastAsia="en-US" w:bidi="ar-SA"/>
               </w:rPr>
             </w:r>
           </w:p>
@@ -335,12 +323,12 @@
             <w:pPr>
               <w:pStyle w:val="Normal"/>
               <w:widowControl/>
+              <w:suppressAutoHyphens w:val="true"/>
               <w:spacing w:lineRule="auto" w:line="240" w:before="0" w:after="0"/>
-              <w:ind w:left="616" w:hanging="0"/>
-              <w:jc w:val="left"/>
+              <w:ind w:hanging="0" w:start="616"/>
+              <w:jc w:val="start"/>
               <w:rPr>
                 <w:rFonts w:ascii="Arial" w:hAnsi="Arial" w:cs="Arial"/>
-                <w:b/>
                 <w:b/>
                 <w:sz w:val="18"/>
                 <w:szCs w:val="18"/>
@@ -350,10 +338,8 @@
               <w:rPr>
                 <w:rFonts w:cs="Arial" w:ascii="Arial" w:hAnsi="Arial"/>
                 <w:b/>
-                <w:kern w:val="0"/>
                 <w:sz w:val="18"/>
                 <w:szCs w:val="18"/>
-                <w:lang w:val="en-US" w:eastAsia="en-US" w:bidi="ar-SA"/>
               </w:rPr>
             </w:r>
           </w:p>
@@ -364,24 +350,23 @@
       <w:pPr>
         <w:pStyle w:val="Normal"/>
         <w:spacing w:before="0" w:after="0"/>
-        <w:ind w:left="1" w:hanging="0"/>
+        <w:ind w:hanging="0" w:start="1"/>
         <w:jc w:val="center"/>
         <w:rPr>
           <w:b/>
+        </w:rPr>
+      </w:pPr>
+      <w:r>
+        <w:rPr>
           <w:b/>
         </w:rPr>
-      </w:pPr>
-      <w:r>
-        <w:rPr>
-          <w:b/>
-        </w:rPr>
       </w:r>
     </w:p>
     <w:p>
       <w:pPr>
         <w:pStyle w:val="Normal"/>
-        <w:spacing w:lineRule="auto" w:line="249" w:before="0" w:after="0"/>
-        <w:ind w:left="-5" w:hanging="10"/>
+        <w:spacing w:lineRule="auto" w:line="247" w:before="0" w:after="0"/>
+        <w:ind w:hanging="10" w:start="-5"/>
         <w:jc w:val="both"/>
         <w:rPr>
           <w:rFonts w:ascii="Arial" w:hAnsi="Arial" w:cs="Arial"/>
@@ -451,7 +436,7 @@
           <w:numId w:val="0"/>
         </w:numPr>
         <w:spacing w:lineRule="auto" w:line="240" w:before="0" w:after="0"/>
-        <w:ind w:left="720" w:hanging="0"/>
+        <w:ind w:hanging="0" w:start="720"/>
         <w:contextualSpacing/>
         <w:rPr>
           <w:rFonts w:ascii="Arial" w:hAnsi="Arial" w:cs="Arial"/>
@@ -460,7 +445,11 @@
         </w:rPr>
       </w:pPr>
       <w:r>
-        <w:rPr/>
+        <w:rPr>
+          <w:rFonts w:cs="Arial" w:ascii="Arial" w:hAnsi="Arial"/>
+          <w:sz w:val="24"/>
+          <w:szCs w:val="24"/>
+        </w:rPr>
       </w:r>
     </w:p>
     <w:p>
@@ -471,7 +460,7 @@
           <w:numId w:val="0"/>
         </w:numPr>
         <w:spacing w:lineRule="auto" w:line="240" w:before="0" w:after="0"/>
-        <w:ind w:left="720" w:hanging="0"/>
+        <w:ind w:hanging="0" w:start="720"/>
         <w:contextualSpacing/>
         <w:rPr>
           <w:rFonts w:ascii="Arial" w:hAnsi="Arial" w:cs="Arial"/>
@@ -523,7 +512,7 @@
           <w:numId w:val="0"/>
         </w:numPr>
         <w:spacing w:lineRule="auto" w:line="240" w:before="0" w:after="0"/>
-        <w:ind w:left="720" w:hanging="0"/>
+        <w:ind w:hanging="0" w:start="720"/>
         <w:contextualSpacing/>
         <w:rPr>
           <w:rFonts w:ascii="Arial" w:hAnsi="Arial" w:cs="Arial"/>
@@ -532,7 +521,11 @@
         </w:rPr>
       </w:pPr>
       <w:r>
-        <w:rPr/>
+        <w:rPr>
+          <w:rFonts w:cs="Arial" w:ascii="Arial" w:hAnsi="Arial"/>
+          <w:sz w:val="24"/>
+          <w:szCs w:val="24"/>
+        </w:rPr>
       </w:r>
     </w:p>
     <w:p>
@@ -543,7 +536,7 @@
           <w:numId w:val="0"/>
         </w:numPr>
         <w:spacing w:lineRule="auto" w:line="240" w:before="0" w:after="0"/>
-        <w:ind w:left="720" w:hanging="0"/>
+        <w:ind w:hanging="0" w:start="720"/>
         <w:contextualSpacing/>
         <w:rPr>
           <w:rFonts w:ascii="Arial" w:hAnsi="Arial" w:cs="Arial"/>
@@ -604,7 +597,7 @@
           <w:numId w:val="0"/>
         </w:numPr>
         <w:spacing w:lineRule="auto" w:line="240" w:before="0" w:after="0"/>
-        <w:ind w:left="720" w:hanging="0"/>
+        <w:ind w:hanging="0" w:start="720"/>
         <w:contextualSpacing/>
         <w:rPr>
           <w:rFonts w:ascii="Arial" w:hAnsi="Arial" w:cs="Arial"/>
@@ -613,7 +606,11 @@
         </w:rPr>
       </w:pPr>
       <w:r>
-        <w:rPr/>
+        <w:rPr>
+          <w:rFonts w:cs="Arial" w:ascii="Arial" w:hAnsi="Arial"/>
+          <w:sz w:val="24"/>
+          <w:szCs w:val="24"/>
+        </w:rPr>
       </w:r>
     </w:p>
     <w:p>
@@ -648,7 +645,7 @@
           <w:numId w:val="0"/>
         </w:numPr>
         <w:spacing w:lineRule="auto" w:line="240" w:before="0" w:after="0"/>
-        <w:ind w:left="720" w:hanging="0"/>
+        <w:ind w:hanging="0" w:start="720"/>
         <w:contextualSpacing/>
         <w:rPr>
           <w:rFonts w:ascii="Arial" w:hAnsi="Arial" w:cs="Arial"/>
@@ -657,7 +654,11 @@
         </w:rPr>
       </w:pPr>
       <w:r>
-        <w:rPr/>
+        <w:rPr>
+          <w:rFonts w:cs="Arial" w:ascii="Arial" w:hAnsi="Arial"/>
+          <w:sz w:val="24"/>
+          <w:szCs w:val="24"/>
+        </w:rPr>
       </w:r>
     </w:p>
     <w:p>
@@ -668,7 +669,7 @@
           <w:numId w:val="0"/>
         </w:numPr>
         <w:spacing w:lineRule="auto" w:line="240" w:before="0" w:after="0"/>
-        <w:ind w:left="720" w:hanging="0"/>
+        <w:ind w:hanging="0" w:start="720"/>
         <w:contextualSpacing/>
         <w:rPr>
           <w:rFonts w:ascii="Arial" w:hAnsi="Arial" w:cs="Arial"/>
@@ -717,7 +718,7 @@
           <w:numId w:val="0"/>
         </w:numPr>
         <w:spacing w:lineRule="auto" w:line="240" w:before="0" w:after="0"/>
-        <w:ind w:left="720" w:hanging="0"/>
+        <w:ind w:hanging="0" w:start="720"/>
         <w:contextualSpacing/>
         <w:rPr>
           <w:rFonts w:ascii="Arial" w:hAnsi="Arial" w:cs="Arial"/>
@@ -726,7 +727,11 @@
         </w:rPr>
       </w:pPr>
       <w:r>
-        <w:rPr/>
+        <w:rPr>
+          <w:rFonts w:cs="Arial" w:ascii="Arial" w:hAnsi="Arial"/>
+          <w:sz w:val="24"/>
+          <w:szCs w:val="24"/>
+        </w:rPr>
       </w:r>
     </w:p>
     <w:p>
@@ -737,7 +742,7 @@
           <w:numId w:val="0"/>
         </w:numPr>
         <w:spacing w:lineRule="auto" w:line="240" w:before="0" w:after="0"/>
-        <w:ind w:left="720" w:hanging="0"/>
+        <w:ind w:hanging="0" w:start="720"/>
         <w:contextualSpacing/>
         <w:rPr>
           <w:rFonts w:ascii="Arial" w:hAnsi="Arial" w:cs="Arial"/>
@@ -762,7 +767,7 @@
           <w:numId w:val="0"/>
         </w:numPr>
         <w:spacing w:lineRule="auto" w:line="240" w:before="0" w:after="0"/>
-        <w:ind w:left="720" w:hanging="0"/>
+        <w:ind w:hanging="0" w:start="720"/>
         <w:contextualSpacing/>
         <w:rPr>
           <w:rFonts w:ascii="Arial" w:hAnsi="Arial" w:cs="Arial"/>
@@ -787,7 +792,7 @@
           <w:numId w:val="0"/>
         </w:numPr>
         <w:spacing w:lineRule="auto" w:line="240" w:before="0" w:after="0"/>
-        <w:ind w:left="720" w:hanging="0"/>
+        <w:ind w:hanging="0" w:start="720"/>
         <w:contextualSpacing/>
         <w:rPr>
           <w:rFonts w:ascii="Arial" w:hAnsi="Arial" w:cs="Arial"/>
@@ -796,7 +801,11 @@
         </w:rPr>
       </w:pPr>
       <w:r>
-        <w:rPr/>
+        <w:rPr>
+          <w:rFonts w:cs="Arial" w:ascii="Arial" w:hAnsi="Arial"/>
+          <w:sz w:val="24"/>
+          <w:szCs w:val="24"/>
+        </w:rPr>
       </w:r>
     </w:p>
     <w:p>
@@ -807,7 +816,7 @@
           <w:numId w:val="0"/>
         </w:numPr>
         <w:spacing w:lineRule="auto" w:line="240" w:before="0" w:after="0"/>
-        <w:ind w:left="720" w:hanging="0"/>
+        <w:ind w:hanging="0" w:start="720"/>
         <w:contextualSpacing/>
         <w:rPr>
           <w:rFonts w:ascii="Arial" w:hAnsi="Arial" w:cs="Arial"/>
@@ -832,7 +841,7 @@
           <w:numId w:val="0"/>
         </w:numPr>
         <w:spacing w:lineRule="auto" w:line="240" w:before="0" w:after="0"/>
-        <w:ind w:left="720" w:hanging="0"/>
+        <w:ind w:hanging="0" w:start="720"/>
         <w:contextualSpacing/>
         <w:rPr>
           <w:rFonts w:ascii="Arial" w:hAnsi="Arial" w:cs="Arial"/>
@@ -881,7 +890,7 @@
           <w:numId w:val="0"/>
         </w:numPr>
         <w:spacing w:lineRule="auto" w:line="240" w:before="0" w:after="0"/>
-        <w:ind w:left="720" w:hanging="0"/>
+        <w:ind w:hanging="0" w:start="720"/>
         <w:contextualSpacing/>
         <w:rPr>
           <w:rFonts w:ascii="Arial" w:hAnsi="Arial" w:cs="Arial"/>
@@ -890,7 +899,11 @@
         </w:rPr>
       </w:pPr>
       <w:r>
-        <w:rPr/>
+        <w:rPr>
+          <w:rFonts w:cs="Arial" w:ascii="Arial" w:hAnsi="Arial"/>
+          <w:sz w:val="24"/>
+          <w:szCs w:val="24"/>
+        </w:rPr>
       </w:r>
     </w:p>
     <w:p>
@@ -901,7 +914,7 @@
           <w:numId w:val="0"/>
         </w:numPr>
         <w:spacing w:lineRule="auto" w:line="240" w:before="0" w:after="0"/>
-        <w:ind w:left="720" w:hanging="0"/>
+        <w:ind w:hanging="0" w:start="720"/>
         <w:contextualSpacing/>
         <w:rPr>
           <w:rFonts w:ascii="Arial" w:hAnsi="Arial" w:cs="Arial"/>
@@ -926,7 +939,7 @@
           <w:numId w:val="0"/>
         </w:numPr>
         <w:spacing w:lineRule="auto" w:line="240" w:before="0" w:after="0"/>
-        <w:ind w:left="720" w:hanging="0"/>
+        <w:ind w:hanging="0" w:start="720"/>
         <w:contextualSpacing/>
         <w:rPr>
           <w:rFonts w:ascii="Arial" w:hAnsi="Arial" w:cs="Arial"/>
@@ -975,7 +988,7 @@
           <w:numId w:val="0"/>
         </w:numPr>
         <w:spacing w:lineRule="auto" w:line="240" w:before="0" w:after="0"/>
-        <w:ind w:left="720" w:hanging="0"/>
+        <w:ind w:hanging="0" w:start="720"/>
         <w:contextualSpacing/>
         <w:rPr>
           <w:rFonts w:ascii="Arial" w:hAnsi="Arial" w:cs="Arial"/>
@@ -984,7 +997,11 @@
         </w:rPr>
       </w:pPr>
       <w:r>
-        <w:rPr/>
+        <w:rPr>
+          <w:rFonts w:cs="Arial" w:ascii="Arial" w:hAnsi="Arial"/>
+          <w:sz w:val="24"/>
+          <w:szCs w:val="24"/>
+        </w:rPr>
       </w:r>
     </w:p>
     <w:p>
@@ -995,7 +1012,7 @@
           <w:numId w:val="0"/>
         </w:numPr>
         <w:spacing w:lineRule="auto" w:line="240" w:before="0" w:after="0"/>
-        <w:ind w:left="720" w:hanging="0"/>
+        <w:ind w:hanging="0" w:start="720"/>
         <w:contextualSpacing/>
         <w:rPr>
           <w:rFonts w:ascii="Arial" w:hAnsi="Arial" w:cs="Arial"/>
@@ -1020,7 +1037,7 @@
           <w:numId w:val="0"/>
         </w:numPr>
         <w:spacing w:lineRule="auto" w:line="240" w:before="0" w:after="0"/>
-        <w:ind w:left="720" w:hanging="0"/>
+        <w:ind w:hanging="0" w:start="720"/>
         <w:contextualSpacing/>
         <w:rPr>
           <w:rFonts w:ascii="Arial" w:hAnsi="Arial" w:cs="Arial"/>
@@ -1034,23 +1051,7 @@
           <w:sz w:val="24"/>
           <w:szCs w:val="24"/>
         </w:rPr>
-        <w:t xml:space="preserve">{% if aff_other_income </w:t>
-      </w:r>
-      <w:r>
-        <w:rPr>
-          <w:rFonts w:eastAsia="Arial" w:cs="Arial" w:ascii="Arial" w:hAnsi="Arial"/>
-          <w:sz w:val="24"/>
-          <w:szCs w:val="24"/>
-        </w:rPr>
-        <w:t>| length &gt; 1</w:t>
-      </w:r>
-      <w:r>
-        <w:rPr>
-          <w:rFonts w:eastAsia="Arial" w:cs="Arial" w:ascii="Arial" w:hAnsi="Arial"/>
-          <w:sz w:val="24"/>
-          <w:szCs w:val="24"/>
-        </w:rPr>
-        <w:t xml:space="preserve"> %}</w:t>
+        <w:t>{% if aff_other_income | length &gt; 1 %}</w:t>
       </w:r>
     </w:p>
     <w:p>
@@ -1085,7 +1086,7 @@
           <w:numId w:val="0"/>
         </w:numPr>
         <w:spacing w:lineRule="auto" w:line="240" w:before="0" w:after="0"/>
-        <w:ind w:left="720" w:hanging="0"/>
+        <w:ind w:hanging="0" w:start="720"/>
         <w:contextualSpacing/>
         <w:rPr>
           <w:rFonts w:ascii="Arial" w:hAnsi="Arial" w:cs="Arial"/>
@@ -1094,7 +1095,11 @@
         </w:rPr>
       </w:pPr>
       <w:r>
-        <w:rPr/>
+        <w:rPr>
+          <w:rFonts w:cs="Arial" w:ascii="Arial" w:hAnsi="Arial"/>
+          <w:sz w:val="24"/>
+          <w:szCs w:val="24"/>
+        </w:rPr>
       </w:r>
     </w:p>
     <w:p>
@@ -1105,7 +1110,7 @@
           <w:numId w:val="0"/>
         </w:numPr>
         <w:spacing w:lineRule="auto" w:line="240" w:before="0" w:after="0"/>
-        <w:ind w:left="720" w:hanging="0"/>
+        <w:ind w:hanging="0" w:start="720"/>
         <w:contextualSpacing/>
         <w:rPr>
           <w:rFonts w:ascii="Arial" w:hAnsi="Arial" w:cs="Arial"/>
@@ -1154,7 +1159,7 @@
           <w:numId w:val="0"/>
         </w:numPr>
         <w:spacing w:lineRule="auto" w:line="240" w:before="0" w:after="0"/>
-        <w:ind w:left="720" w:hanging="0"/>
+        <w:ind w:hanging="0" w:start="720"/>
         <w:contextualSpacing/>
         <w:rPr>
           <w:rFonts w:ascii="Arial" w:hAnsi="Arial" w:cs="Arial"/>
@@ -1163,7 +1168,11 @@
         </w:rPr>
       </w:pPr>
       <w:r>
-        <w:rPr/>
+        <w:rPr>
+          <w:rFonts w:cs="Arial" w:ascii="Arial" w:hAnsi="Arial"/>
+          <w:sz w:val="24"/>
+          <w:szCs w:val="24"/>
+        </w:rPr>
       </w:r>
     </w:p>
     <w:p>
@@ -1198,7 +1207,7 @@
           <w:numId w:val="0"/>
         </w:numPr>
         <w:spacing w:lineRule="auto" w:line="240" w:before="0" w:after="0"/>
-        <w:ind w:left="720" w:hanging="0"/>
+        <w:ind w:hanging="0" w:start="720"/>
         <w:contextualSpacing/>
         <w:rPr>
           <w:rFonts w:ascii="Arial" w:hAnsi="Arial" w:cs="Arial"/>
@@ -1207,7 +1216,11 @@
         </w:rPr>
       </w:pPr>
       <w:r>
-        <w:rPr/>
+        <w:rPr>
+          <w:rFonts w:cs="Arial" w:ascii="Arial" w:hAnsi="Arial"/>
+          <w:sz w:val="24"/>
+          <w:szCs w:val="24"/>
+        </w:rPr>
       </w:r>
     </w:p>
     <w:p>
@@ -1218,7 +1231,7 @@
           <w:numId w:val="0"/>
         </w:numPr>
         <w:spacing w:lineRule="auto" w:line="240" w:before="0" w:after="0"/>
-        <w:ind w:left="720" w:hanging="0"/>
+        <w:ind w:hanging="0" w:start="720"/>
         <w:contextualSpacing/>
         <w:rPr>
           <w:rFonts w:ascii="Arial" w:hAnsi="Arial" w:cs="Arial"/>
@@ -1267,7 +1280,7 @@
           <w:numId w:val="0"/>
         </w:numPr>
         <w:spacing w:lineRule="auto" w:line="240" w:before="0" w:after="0"/>
-        <w:ind w:left="720" w:hanging="0"/>
+        <w:ind w:hanging="0" w:start="720"/>
         <w:contextualSpacing/>
         <w:rPr>
           <w:rFonts w:ascii="Arial" w:hAnsi="Arial" w:cs="Arial"/>
@@ -1276,7 +1289,11 @@
         </w:rPr>
       </w:pPr>
       <w:r>
-        <w:rPr/>
+        <w:rPr>
+          <w:rFonts w:cs="Arial" w:ascii="Arial" w:hAnsi="Arial"/>
+          <w:sz w:val="24"/>
+          <w:szCs w:val="24"/>
+        </w:rPr>
       </w:r>
     </w:p>
     <w:p>
@@ -1287,7 +1304,7 @@
           <w:numId w:val="0"/>
         </w:numPr>
         <w:spacing w:lineRule="auto" w:line="240" w:before="0" w:after="0"/>
-        <w:ind w:left="720" w:hanging="0"/>
+        <w:ind w:hanging="0" w:start="720"/>
         <w:contextualSpacing/>
         <w:rPr>
           <w:rFonts w:ascii="Arial" w:hAnsi="Arial" w:cs="Arial"/>
@@ -1312,7 +1329,7 @@
           <w:numId w:val="0"/>
         </w:numPr>
         <w:spacing w:lineRule="auto" w:line="240" w:before="0" w:after="0"/>
-        <w:ind w:left="720" w:hanging="0"/>
+        <w:ind w:hanging="0" w:start="720"/>
         <w:contextualSpacing/>
         <w:rPr>
           <w:rFonts w:ascii="Arial" w:hAnsi="Arial" w:cs="Arial"/>
@@ -1361,7 +1378,7 @@
           <w:numId w:val="0"/>
         </w:numPr>
         <w:spacing w:lineRule="auto" w:line="240" w:before="0" w:after="0"/>
-        <w:ind w:left="720" w:hanging="0"/>
+        <w:ind w:hanging="0" w:start="720"/>
         <w:contextualSpacing/>
         <w:rPr>
           <w:rFonts w:ascii="Arial" w:hAnsi="Arial" w:cs="Arial"/>
@@ -1370,7 +1387,11 @@
         </w:rPr>
       </w:pPr>
       <w:r>
-        <w:rPr/>
+        <w:rPr>
+          <w:rFonts w:cs="Arial" w:ascii="Arial" w:hAnsi="Arial"/>
+          <w:sz w:val="24"/>
+          <w:szCs w:val="24"/>
+        </w:rPr>
       </w:r>
     </w:p>
     <w:p>
@@ -1381,7 +1402,7 @@
           <w:numId w:val="0"/>
         </w:numPr>
         <w:spacing w:lineRule="auto" w:line="240" w:before="0" w:after="0"/>
-        <w:ind w:left="720" w:hanging="0"/>
+        <w:ind w:hanging="0" w:start="720"/>
         <w:contextualSpacing/>
         <w:rPr>
           <w:rFonts w:ascii="Arial" w:hAnsi="Arial" w:cs="Arial"/>
@@ -1419,31 +1440,7 @@
           <w:sz w:val="24"/>
           <w:szCs w:val="24"/>
         </w:rPr>
-        <w:t xml:space="preserve">{% if aff_garnish %} </w:t>
-      </w:r>
-      <w:r>
-        <w:rPr>
-          <w:rFonts w:cs="Arial" w:ascii="Arial" w:hAnsi="Arial"/>
-          <w:sz w:val="24"/>
-          <w:szCs w:val="24"/>
-        </w:rPr>
-        <w:t xml:space="preserve">My wages </w:t>
-      </w:r>
-      <w:r>
-        <w:rPr>
-          <w:rFonts w:cs="Arial" w:ascii="Arial" w:hAnsi="Arial"/>
-          <w:sz w:val="24"/>
-          <w:szCs w:val="24"/>
-        </w:rPr>
-        <w:t xml:space="preserve">are </w:t>
-      </w:r>
-      <w:r>
-        <w:rPr>
-          <w:rFonts w:cs="Arial" w:ascii="Arial" w:hAnsi="Arial"/>
-          <w:sz w:val="24"/>
-          <w:szCs w:val="24"/>
-        </w:rPr>
-        <w:t>being garnished. {{ aff_garnish_details }}</w:t>
+        <w:t>{% if aff_garnish %} My wages are being garnished. {{ aff_garnish_details }}</w:t>
       </w:r>
     </w:p>
     <w:p>
@@ -1454,7 +1451,7 @@
           <w:numId w:val="0"/>
         </w:numPr>
         <w:spacing w:lineRule="auto" w:line="240" w:before="0" w:after="0"/>
-        <w:ind w:left="720" w:hanging="0"/>
+        <w:ind w:hanging="0" w:start="720"/>
         <w:contextualSpacing/>
         <w:rPr>
           <w:rFonts w:ascii="Arial" w:hAnsi="Arial" w:cs="Arial"/>
@@ -1463,7 +1460,11 @@
         </w:rPr>
       </w:pPr>
       <w:r>
-        <w:rPr/>
+        <w:rPr>
+          <w:rFonts w:cs="Arial" w:ascii="Arial" w:hAnsi="Arial"/>
+          <w:sz w:val="24"/>
+          <w:szCs w:val="24"/>
+        </w:rPr>
       </w:r>
     </w:p>
     <w:p>
@@ -1474,7 +1475,7 @@
           <w:numId w:val="0"/>
         </w:numPr>
         <w:spacing w:lineRule="auto" w:line="240" w:before="0" w:after="0"/>
-        <w:ind w:left="720" w:hanging="0"/>
+        <w:ind w:hanging="0" w:start="720"/>
         <w:contextualSpacing/>
         <w:rPr>
           <w:rFonts w:ascii="Arial" w:hAnsi="Arial" w:cs="Arial"/>
@@ -1488,15 +1489,7 @@
           <w:sz w:val="24"/>
           <w:szCs w:val="24"/>
         </w:rPr>
-        <w:t>{% else %}</w:t>
-      </w:r>
-      <w:r>
-        <w:rPr>
-          <w:rFonts w:cs="Arial" w:ascii="Arial" w:hAnsi="Arial"/>
-          <w:sz w:val="24"/>
-          <w:szCs w:val="24"/>
-        </w:rPr>
-        <w:t>My wages are not being garnished. {{ aff_garnish_details }}</w:t>
+        <w:t>{% else %}My wages are not being garnished. {{ aff_garnish_details }}</w:t>
       </w:r>
     </w:p>
     <w:p>
@@ -1507,7 +1500,7 @@
           <w:numId w:val="0"/>
         </w:numPr>
         <w:spacing w:lineRule="auto" w:line="240" w:before="0" w:after="0"/>
-        <w:ind w:left="720" w:hanging="0"/>
+        <w:ind w:hanging="0" w:start="720"/>
         <w:contextualSpacing/>
         <w:rPr>
           <w:rFonts w:ascii="Arial" w:hAnsi="Arial" w:cs="Arial"/>
@@ -1516,7 +1509,11 @@
         </w:rPr>
       </w:pPr>
       <w:r>
-        <w:rPr/>
+        <w:rPr>
+          <w:rFonts w:cs="Arial" w:ascii="Arial" w:hAnsi="Arial"/>
+          <w:sz w:val="24"/>
+          <w:szCs w:val="24"/>
+        </w:rPr>
       </w:r>
     </w:p>
     <w:p>
@@ -1527,7 +1524,7 @@
           <w:numId w:val="0"/>
         </w:numPr>
         <w:spacing w:lineRule="auto" w:line="240" w:before="0" w:after="0"/>
-        <w:ind w:left="720" w:hanging="0"/>
+        <w:ind w:hanging="0" w:start="720"/>
         <w:contextualSpacing/>
         <w:rPr>
           <w:rFonts w:ascii="Arial" w:hAnsi="Arial" w:cs="Arial"/>
@@ -1548,7 +1545,7 @@
       <w:pPr>
         <w:pStyle w:val="Normal"/>
         <w:spacing w:lineRule="auto" w:line="240" w:before="0" w:after="0"/>
-        <w:ind w:left="360" w:hanging="0"/>
+        <w:ind w:hanging="0" w:start="360"/>
         <w:rPr>
           <w:rFonts w:ascii="Arial" w:hAnsi="Arial" w:cs="Arial"/>
           <w:sz w:val="24"/>
@@ -1596,7 +1593,7 @@
           <w:numId w:val="0"/>
         </w:numPr>
         <w:spacing w:lineRule="auto" w:line="240" w:before="0" w:after="0"/>
-        <w:ind w:left="720" w:hanging="0"/>
+        <w:ind w:hanging="0" w:start="720"/>
         <w:contextualSpacing/>
         <w:rPr>
           <w:rFonts w:ascii="Arial" w:hAnsi="Arial" w:cs="Arial"/>
@@ -1605,14 +1602,18 @@
         </w:rPr>
       </w:pPr>
       <w:r>
-        <w:rPr/>
+        <w:rPr>
+          <w:rFonts w:cs="Arial" w:ascii="Arial" w:hAnsi="Arial"/>
+          <w:sz w:val="24"/>
+          <w:szCs w:val="24"/>
+        </w:rPr>
       </w:r>
     </w:p>
     <w:p>
       <w:pPr>
         <w:pStyle w:val="Normal"/>
         <w:spacing w:lineRule="auto" w:line="240" w:before="0" w:after="0"/>
-        <w:ind w:left="360" w:hanging="0"/>
+        <w:ind w:hanging="0" w:start="360"/>
         <w:rPr>
           <w:rFonts w:ascii="Arial" w:hAnsi="Arial" w:cs="Arial"/>
           <w:sz w:val="24"/>
@@ -1660,7 +1661,7 @@
           <w:numId w:val="0"/>
         </w:numPr>
         <w:spacing w:lineRule="auto" w:line="240" w:before="0" w:after="0"/>
-        <w:ind w:left="720" w:hanging="0"/>
+        <w:ind w:hanging="0" w:start="720"/>
         <w:contextualSpacing/>
         <w:rPr>
           <w:rFonts w:ascii="Arial" w:hAnsi="Arial" w:cs="Arial"/>
@@ -1669,7 +1670,11 @@
         </w:rPr>
       </w:pPr>
       <w:r>
-        <w:rPr/>
+        <w:rPr>
+          <w:rFonts w:cs="Arial" w:ascii="Arial" w:hAnsi="Arial"/>
+          <w:sz w:val="24"/>
+          <w:szCs w:val="24"/>
+        </w:rPr>
       </w:r>
     </w:p>
     <w:p>
@@ -1680,7 +1685,7 @@
           <w:numId w:val="0"/>
         </w:numPr>
         <w:spacing w:lineRule="auto" w:line="240" w:before="0" w:after="0"/>
-        <w:ind w:left="720" w:hanging="0"/>
+        <w:ind w:hanging="0" w:start="720"/>
         <w:contextualSpacing/>
         <w:rPr>
           <w:rFonts w:ascii="Arial" w:hAnsi="Arial" w:cs="Arial"/>
@@ -1709,7 +1714,6 @@
         <w:rPr>
           <w:rFonts w:ascii="Arial" w:hAnsi="Arial" w:eastAsia="Times New Roman" w:cs="Arial"/>
           <w:b/>
-          <w:b/>
           <w:i/>
           <w:i/>
           <w:sz w:val="24"/>
@@ -1733,11 +1737,10 @@
           <w:numId w:val="0"/>
         </w:numPr>
         <w:spacing w:lineRule="auto" w:line="240" w:before="0" w:after="0"/>
-        <w:ind w:left="720" w:hanging="0"/>
+        <w:ind w:hanging="0" w:start="720"/>
         <w:contextualSpacing/>
         <w:rPr>
           <w:rFonts w:ascii="Arial" w:hAnsi="Arial" w:eastAsia="Times New Roman" w:cs="Arial"/>
-          <w:b/>
           <w:b/>
           <w:i/>
           <w:i/>
@@ -1746,7 +1749,13 @@
         </w:rPr>
       </w:pPr>
       <w:r>
-        <w:rPr/>
+        <w:rPr>
+          <w:rFonts w:eastAsia="Times New Roman" w:cs="Arial" w:ascii="Arial" w:hAnsi="Arial"/>
+          <w:b/>
+          <w:i/>
+          <w:sz w:val="24"/>
+          <w:szCs w:val="24"/>
+        </w:rPr>
       </w:r>
     </w:p>
     <w:p>
@@ -1757,11 +1766,10 @@
           <w:numId w:val="0"/>
         </w:numPr>
         <w:spacing w:lineRule="auto" w:line="240" w:before="0" w:after="0"/>
-        <w:ind w:left="720" w:hanging="0"/>
+        <w:ind w:hanging="0" w:start="720"/>
         <w:contextualSpacing/>
         <w:rPr>
           <w:rFonts w:ascii="Arial" w:hAnsi="Arial" w:eastAsia="Times New Roman" w:cs="Arial"/>
-          <w:b/>
           <w:b/>
           <w:i/>
           <w:i/>
@@ -1785,7 +1793,6 @@
         <w:contextualSpacing/>
         <w:rPr>
           <w:rFonts w:ascii="Arial" w:hAnsi="Arial" w:eastAsia="Times New Roman" w:cs="Arial"/>
-          <w:b/>
           <w:b/>
           <w:i/>
           <w:i/>
@@ -1834,7 +1841,7 @@
           <w:numId w:val="0"/>
         </w:numPr>
         <w:spacing w:lineRule="auto" w:line="240" w:before="0" w:after="0"/>
-        <w:ind w:left="720" w:hanging="0"/>
+        <w:ind w:hanging="0" w:start="720"/>
         <w:contextualSpacing/>
         <w:rPr>
           <w:rFonts w:ascii="Arial" w:hAnsi="Arial" w:cs="Arial"/>
@@ -1843,7 +1850,11 @@
         </w:rPr>
       </w:pPr>
       <w:r>
-        <w:rPr/>
+        <w:rPr>
+          <w:rFonts w:cs="Arial" w:ascii="Arial" w:hAnsi="Arial"/>
+          <w:sz w:val="24"/>
+          <w:szCs w:val="24"/>
+        </w:rPr>
       </w:r>
     </w:p>
     <w:p>
@@ -1854,7 +1865,7 @@
           <w:numId w:val="0"/>
         </w:numPr>
         <w:spacing w:lineRule="auto" w:line="240" w:before="0" w:after="0"/>
-        <w:ind w:left="720" w:hanging="0"/>
+        <w:ind w:hanging="0" w:start="720"/>
         <w:contextualSpacing/>
         <w:rPr>
           <w:rFonts w:ascii="Arial" w:hAnsi="Arial" w:cs="Arial"/>
@@ -1875,7 +1886,7 @@
       <w:pPr>
         <w:pStyle w:val="Normal"/>
         <w:spacing w:lineRule="auto" w:line="240" w:before="0" w:after="0"/>
-        <w:ind w:left="720" w:hanging="0"/>
+        <w:ind w:hanging="0" w:start="720"/>
         <w:contextualSpacing/>
         <w:rPr>
           <w:rFonts w:ascii="Arial" w:hAnsi="Arial" w:cs="Arial"/>
@@ -1920,7 +1931,7 @@
       <w:pPr>
         <w:pStyle w:val="Normal"/>
         <w:spacing w:lineRule="auto" w:line="240" w:before="0" w:after="0"/>
-        <w:ind w:left="720" w:hanging="0"/>
+        <w:ind w:hanging="0" w:start="720"/>
         <w:rPr>
           <w:rFonts w:ascii="Arial" w:hAnsi="Arial" w:cs="Arial"/>
           <w:sz w:val="24"/>
@@ -1947,7 +1958,11 @@
         </w:rPr>
       </w:pPr>
       <w:r>
-        <w:rPr/>
+        <w:rPr>
+          <w:rFonts w:cs="Arial" w:ascii="Arial" w:hAnsi="Arial"/>
+          <w:sz w:val="24"/>
+          <w:szCs w:val="24"/>
+        </w:rPr>
       </w:r>
     </w:p>
     <w:p>
@@ -1958,6 +1973,7 @@
           <w:headerReference w:type="first" r:id="rId4"/>
           <w:footerReference w:type="even" r:id="rId5"/>
           <w:footerReference w:type="default" r:id="rId6"/>
+          <w:footerReference w:type="first" r:id="rId7"/>
           <w:type w:val="nextPage"/>
           <w:pgSz w:w="12240" w:h="15840"/>
           <w:pgMar w:left="1872" w:right="1724" w:gutter="0" w:header="720" w:top="1158" w:footer="720" w:bottom="777"/>
@@ -1988,7 +2004,7 @@
     <w:p>
       <w:pPr>
         <w:pStyle w:val="Normal"/>
-        <w:spacing w:lineRule="auto" w:line="249" w:before="0" w:after="149"/>
+        <w:spacing w:lineRule="auto" w:line="247" w:before="0" w:after="149"/>
         <w:jc w:val="both"/>
         <w:rPr>
           <w:rFonts w:ascii="Arial" w:hAnsi="Arial" w:eastAsia="Arial" w:cs="Arial"/>
@@ -2010,12 +2026,11 @@
     <w:p>
       <w:pPr>
         <w:pStyle w:val="Normal"/>
-        <w:spacing w:lineRule="auto" w:line="249" w:before="0" w:after="149"/>
+        <w:spacing w:lineRule="auto" w:line="247" w:before="0" w:after="149"/>
         <w:jc w:val="both"/>
         <w:rPr>
           <w:rFonts w:ascii="Arial" w:hAnsi="Arial" w:eastAsia="Arial" w:cs="Arial"/>
           <w:b/>
-          <w:b/>
           <w:sz w:val="24"/>
           <w:szCs w:val="24"/>
         </w:rPr>
@@ -2041,7 +2056,7 @@
     <w:p>
       <w:pPr>
         <w:pStyle w:val="Normal"/>
-        <w:spacing w:lineRule="auto" w:line="249" w:before="0" w:after="5"/>
+        <w:spacing w:lineRule="auto" w:line="247" w:before="0" w:after="5"/>
         <w:rPr>
           <w:rFonts w:ascii="Arial" w:hAnsi="Arial" w:eastAsia="Arial" w:cs="Arial"/>
           <w:sz w:val="24"/>
@@ -2060,7 +2075,7 @@
     <w:p>
       <w:pPr>
         <w:pStyle w:val="Normal"/>
-        <w:spacing w:lineRule="auto" w:line="249" w:before="0" w:after="5"/>
+        <w:spacing w:lineRule="auto" w:line="247" w:before="0" w:after="5"/>
         <w:rPr>
           <w:rFonts w:ascii="Arial" w:hAnsi="Arial" w:eastAsia="Arial" w:cs="Arial"/>
           <w:sz w:val="24"/>
@@ -2079,21 +2094,21 @@
       <w:tblPr>
         <w:tblStyle w:val="TableGrid"/>
         <w:tblW w:w="8657" w:type="dxa"/>
-        <w:jc w:val="left"/>
+        <w:jc w:val="start"/>
         <w:tblInd w:w="0" w:type="dxa"/>
         <w:tblLayout w:type="fixed"/>
         <w:tblCellMar>
           <w:top w:w="0" w:type="dxa"/>
-          <w:left w:w="108" w:type="dxa"/>
+          <w:start w:w="108" w:type="dxa"/>
           <w:bottom w:w="0" w:type="dxa"/>
-          <w:right w:w="108" w:type="dxa"/>
+          <w:end w:w="108" w:type="dxa"/>
         </w:tblCellMar>
-        <w:tblLook w:val="04a0" w:noHBand="0" w:noVBand="1" w:firstColumn="1" w:lastRow="0" w:lastColumn="0" w:firstRow="1"/>
+        <w:tblLook w:firstRow="1" w:noVBand="1" w:lastRow="0" w:firstColumn="1" w:lastColumn="0" w:noHBand="0" w:val="04a0"/>
       </w:tblPr>
       <w:tblGrid>
         <w:gridCol w:w="450"/>
-        <w:gridCol w:w="3779"/>
-        <w:gridCol w:w="4428"/>
+        <w:gridCol w:w="3778"/>
+        <w:gridCol w:w="4429"/>
       </w:tblGrid>
       <w:tr>
         <w:trPr/>
@@ -2102,17 +2117,18 @@
             <w:tcW w:w="450" w:type="dxa"/>
             <w:tcBorders>
               <w:top w:val="nil"/>
-              <w:left w:val="nil"/>
+              <w:start w:val="nil"/>
               <w:bottom w:val="nil"/>
-              <w:right w:val="nil"/>
+              <w:end w:val="nil"/>
             </w:tcBorders>
           </w:tcPr>
           <w:p>
             <w:pPr>
               <w:pStyle w:val="Normal"/>
               <w:widowControl/>
-              <w:spacing w:lineRule="auto" w:line="249" w:before="0" w:after="5"/>
-              <w:jc w:val="left"/>
+              <w:suppressAutoHyphens w:val="true"/>
+              <w:spacing w:lineRule="auto" w:line="247" w:before="0" w:after="5"/>
+              <w:jc w:val="start"/>
               <w:rPr>
                 <w:rFonts w:ascii="Arial" w:hAnsi="Arial" w:eastAsia="Arial" w:cs="Arial"/>
                 <w:i/>
@@ -2127,30 +2143,29 @@
                 <w:rFonts w:eastAsia="Arial" w:cs="Arial" w:ascii="Arial" w:hAnsi="Arial"/>
                 <w:i/>
                 <w:iCs/>
-                <w:kern w:val="0"/>
-                <w:sz w:val="24"/>
-                <w:szCs w:val="24"/>
-                <w:lang w:val="en-US" w:eastAsia="en-US" w:bidi="ar-SA"/>
+                <w:sz w:val="24"/>
+                <w:szCs w:val="24"/>
               </w:rPr>
             </w:r>
           </w:p>
         </w:tc>
         <w:tc>
           <w:tcPr>
-            <w:tcW w:w="3779" w:type="dxa"/>
+            <w:tcW w:w="3778" w:type="dxa"/>
             <w:tcBorders>
               <w:top w:val="nil"/>
-              <w:left w:val="nil"/>
+              <w:start w:val="nil"/>
               <w:bottom w:val="nil"/>
-              <w:right w:val="nil"/>
+              <w:end w:val="nil"/>
             </w:tcBorders>
           </w:tcPr>
           <w:p>
             <w:pPr>
               <w:pStyle w:val="Normal"/>
               <w:widowControl/>
-              <w:spacing w:lineRule="auto" w:line="249" w:before="0" w:after="5"/>
-              <w:jc w:val="left"/>
+              <w:suppressAutoHyphens w:val="true"/>
+              <w:spacing w:lineRule="auto" w:line="247" w:before="0" w:after="5"/>
+              <w:jc w:val="start"/>
               <w:rPr>
                 <w:rFonts w:ascii="Arial" w:hAnsi="Arial" w:eastAsia="Arial" w:cs="Arial"/>
                 <w:i/>
@@ -2176,20 +2191,21 @@
         </w:tc>
         <w:tc>
           <w:tcPr>
-            <w:tcW w:w="4428" w:type="dxa"/>
+            <w:tcW w:w="4429" w:type="dxa"/>
             <w:tcBorders>
               <w:top w:val="nil"/>
-              <w:left w:val="nil"/>
+              <w:start w:val="nil"/>
               <w:bottom w:val="nil"/>
-              <w:right w:val="nil"/>
+              <w:end w:val="nil"/>
             </w:tcBorders>
           </w:tcPr>
           <w:p>
             <w:pPr>
               <w:pStyle w:val="Normal"/>
               <w:widowControl/>
-              <w:spacing w:lineRule="auto" w:line="249" w:before="0" w:after="5"/>
-              <w:jc w:val="left"/>
+              <w:suppressAutoHyphens w:val="true"/>
+              <w:spacing w:lineRule="auto" w:line="247" w:before="0" w:after="5"/>
+              <w:jc w:val="start"/>
               <w:rPr>
                 <w:rFonts w:ascii="Arial" w:hAnsi="Arial" w:eastAsia="Arial" w:cs="Arial"/>
                 <w:sz w:val="24"/>
@@ -2216,17 +2232,18 @@
             <w:tcW w:w="450" w:type="dxa"/>
             <w:tcBorders>
               <w:top w:val="nil"/>
-              <w:left w:val="nil"/>
+              <w:start w:val="nil"/>
               <w:bottom w:val="nil"/>
-              <w:right w:val="nil"/>
+              <w:end w:val="nil"/>
             </w:tcBorders>
           </w:tcPr>
           <w:p>
             <w:pPr>
               <w:pStyle w:val="Normal"/>
               <w:widowControl/>
-              <w:spacing w:lineRule="auto" w:line="249" w:before="0" w:after="5"/>
-              <w:jc w:val="left"/>
+              <w:suppressAutoHyphens w:val="true"/>
+              <w:spacing w:lineRule="auto" w:line="247" w:before="0" w:after="5"/>
+              <w:jc w:val="start"/>
               <w:rPr>
                 <w:rFonts w:ascii="Arial" w:hAnsi="Arial" w:eastAsia="Arial" w:cs="Arial"/>
                 <w:i/>
@@ -2241,30 +2258,29 @@
                 <w:rFonts w:eastAsia="Arial" w:cs="Arial" w:ascii="Arial" w:hAnsi="Arial"/>
                 <w:i/>
                 <w:iCs/>
-                <w:kern w:val="0"/>
-                <w:sz w:val="24"/>
-                <w:szCs w:val="24"/>
-                <w:lang w:val="en-US" w:eastAsia="en-US" w:bidi="ar-SA"/>
+                <w:sz w:val="24"/>
+                <w:szCs w:val="24"/>
               </w:rPr>
             </w:r>
           </w:p>
         </w:tc>
         <w:tc>
           <w:tcPr>
-            <w:tcW w:w="3779" w:type="dxa"/>
+            <w:tcW w:w="3778" w:type="dxa"/>
             <w:tcBorders>
               <w:top w:val="nil"/>
-              <w:left w:val="nil"/>
+              <w:start w:val="nil"/>
               <w:bottom w:val="nil"/>
-              <w:right w:val="nil"/>
+              <w:end w:val="nil"/>
             </w:tcBorders>
           </w:tcPr>
           <w:p>
             <w:pPr>
               <w:pStyle w:val="Normal"/>
               <w:widowControl/>
-              <w:spacing w:lineRule="auto" w:line="249" w:before="0" w:after="5"/>
-              <w:jc w:val="left"/>
+              <w:suppressAutoHyphens w:val="true"/>
+              <w:spacing w:lineRule="auto" w:line="247" w:before="0" w:after="5"/>
+              <w:jc w:val="start"/>
               <w:rPr>
                 <w:rFonts w:ascii="Arial" w:hAnsi="Arial" w:eastAsia="Arial" w:cs="Arial"/>
                 <w:i/>
@@ -2290,20 +2306,21 @@
         </w:tc>
         <w:tc>
           <w:tcPr>
-            <w:tcW w:w="4428" w:type="dxa"/>
+            <w:tcW w:w="4429" w:type="dxa"/>
             <w:tcBorders>
               <w:top w:val="nil"/>
-              <w:left w:val="nil"/>
+              <w:start w:val="nil"/>
               <w:bottom w:val="nil"/>
-              <w:right w:val="nil"/>
+              <w:end w:val="nil"/>
             </w:tcBorders>
           </w:tcPr>
           <w:p>
             <w:pPr>
               <w:pStyle w:val="Normal"/>
               <w:widowControl/>
-              <w:spacing w:lineRule="auto" w:line="249" w:before="0" w:after="5"/>
-              <w:jc w:val="left"/>
+              <w:suppressAutoHyphens w:val="true"/>
+              <w:spacing w:lineRule="auto" w:line="247" w:before="0" w:after="5"/>
+              <w:jc w:val="start"/>
               <w:rPr>
                 <w:rFonts w:ascii="Arial" w:hAnsi="Arial" w:eastAsia="Arial" w:cs="Arial"/>
                 <w:sz w:val="24"/>
@@ -2330,17 +2347,18 @@
             <w:tcW w:w="450" w:type="dxa"/>
             <w:tcBorders>
               <w:top w:val="nil"/>
-              <w:left w:val="nil"/>
+              <w:start w:val="nil"/>
               <w:bottom w:val="nil"/>
-              <w:right w:val="nil"/>
+              <w:end w:val="nil"/>
             </w:tcBorders>
           </w:tcPr>
           <w:p>
             <w:pPr>
               <w:pStyle w:val="Normal"/>
               <w:widowControl/>
-              <w:spacing w:lineRule="auto" w:line="249" w:before="0" w:after="5"/>
-              <w:jc w:val="left"/>
+              <w:suppressAutoHyphens w:val="true"/>
+              <w:spacing w:lineRule="auto" w:line="247" w:before="0" w:after="5"/>
+              <w:jc w:val="start"/>
               <w:rPr>
                 <w:rFonts w:ascii="Arial" w:hAnsi="Arial" w:eastAsia="Arial" w:cs="Arial"/>
                 <w:i/>
@@ -2355,30 +2373,29 @@
                 <w:rFonts w:eastAsia="Arial" w:cs="Arial" w:ascii="Arial" w:hAnsi="Arial"/>
                 <w:i/>
                 <w:iCs/>
-                <w:kern w:val="0"/>
-                <w:sz w:val="24"/>
-                <w:szCs w:val="24"/>
-                <w:lang w:val="en-US" w:eastAsia="en-US" w:bidi="ar-SA"/>
+                <w:sz w:val="24"/>
+                <w:szCs w:val="24"/>
               </w:rPr>
             </w:r>
           </w:p>
         </w:tc>
         <w:tc>
           <w:tcPr>
-            <w:tcW w:w="3779" w:type="dxa"/>
+            <w:tcW w:w="3778" w:type="dxa"/>
             <w:tcBorders>
               <w:top w:val="nil"/>
-              <w:left w:val="nil"/>
+              <w:start w:val="nil"/>
               <w:bottom w:val="nil"/>
-              <w:right w:val="nil"/>
+              <w:end w:val="nil"/>
             </w:tcBorders>
           </w:tcPr>
           <w:p>
             <w:pPr>
               <w:pStyle w:val="Normal"/>
               <w:widowControl/>
-              <w:spacing w:lineRule="auto" w:line="249" w:before="0" w:after="5"/>
-              <w:jc w:val="left"/>
+              <w:suppressAutoHyphens w:val="true"/>
+              <w:spacing w:lineRule="auto" w:line="247" w:before="0" w:after="5"/>
+              <w:jc w:val="start"/>
               <w:rPr>
                 <w:rFonts w:ascii="Arial" w:hAnsi="Arial" w:eastAsia="Arial" w:cs="Arial"/>
                 <w:i/>
@@ -2404,20 +2421,21 @@
         </w:tc>
         <w:tc>
           <w:tcPr>
-            <w:tcW w:w="4428" w:type="dxa"/>
+            <w:tcW w:w="4429" w:type="dxa"/>
             <w:tcBorders>
               <w:top w:val="nil"/>
-              <w:left w:val="nil"/>
+              <w:start w:val="nil"/>
               <w:bottom w:val="nil"/>
-              <w:right w:val="nil"/>
+              <w:end w:val="nil"/>
             </w:tcBorders>
           </w:tcPr>
           <w:p>
             <w:pPr>
               <w:pStyle w:val="Normal"/>
               <w:widowControl/>
-              <w:spacing w:lineRule="auto" w:line="249" w:before="0" w:after="5"/>
-              <w:jc w:val="left"/>
+              <w:suppressAutoHyphens w:val="true"/>
+              <w:spacing w:lineRule="auto" w:line="247" w:before="0" w:after="5"/>
+              <w:jc w:val="start"/>
               <w:rPr>
                 <w:rFonts w:ascii="Arial" w:hAnsi="Arial" w:eastAsia="Arial" w:cs="Arial"/>
                 <w:sz w:val="24"/>
@@ -2444,17 +2462,18 @@
             <w:tcW w:w="450" w:type="dxa"/>
             <w:tcBorders>
               <w:top w:val="nil"/>
-              <w:left w:val="nil"/>
+              <w:start w:val="nil"/>
               <w:bottom w:val="nil"/>
-              <w:right w:val="nil"/>
+              <w:end w:val="nil"/>
             </w:tcBorders>
           </w:tcPr>
           <w:p>
             <w:pPr>
               <w:pStyle w:val="Normal"/>
               <w:widowControl/>
-              <w:spacing w:lineRule="auto" w:line="249" w:before="0" w:after="5"/>
-              <w:jc w:val="left"/>
+              <w:suppressAutoHyphens w:val="true"/>
+              <w:spacing w:lineRule="auto" w:line="247" w:before="0" w:after="5"/>
+              <w:jc w:val="start"/>
               <w:rPr>
                 <w:rFonts w:ascii="Arial" w:hAnsi="Arial" w:eastAsia="Arial" w:cs="Arial"/>
                 <w:i/>
@@ -2469,30 +2488,29 @@
                 <w:rFonts w:eastAsia="Arial" w:cs="Arial" w:ascii="Arial" w:hAnsi="Arial"/>
                 <w:i/>
                 <w:iCs/>
-                <w:kern w:val="0"/>
-                <w:sz w:val="24"/>
-                <w:szCs w:val="24"/>
-                <w:lang w:val="en-US" w:eastAsia="en-US" w:bidi="ar-SA"/>
+                <w:sz w:val="24"/>
+                <w:szCs w:val="24"/>
               </w:rPr>
             </w:r>
           </w:p>
         </w:tc>
         <w:tc>
           <w:tcPr>
-            <w:tcW w:w="3779" w:type="dxa"/>
+            <w:tcW w:w="3778" w:type="dxa"/>
             <w:tcBorders>
               <w:top w:val="nil"/>
-              <w:left w:val="nil"/>
+              <w:start w:val="nil"/>
               <w:bottom w:val="nil"/>
-              <w:right w:val="nil"/>
+              <w:end w:val="nil"/>
             </w:tcBorders>
           </w:tcPr>
           <w:p>
             <w:pPr>
               <w:pStyle w:val="Normal"/>
               <w:widowControl/>
-              <w:spacing w:lineRule="auto" w:line="249" w:before="0" w:after="5"/>
-              <w:jc w:val="left"/>
+              <w:suppressAutoHyphens w:val="true"/>
+              <w:spacing w:lineRule="auto" w:line="247" w:before="0" w:after="5"/>
+              <w:jc w:val="start"/>
               <w:rPr>
                 <w:rFonts w:ascii="Arial" w:hAnsi="Arial" w:eastAsia="Arial" w:cs="Arial"/>
                 <w:i/>
@@ -2518,20 +2536,21 @@
         </w:tc>
         <w:tc>
           <w:tcPr>
-            <w:tcW w:w="4428" w:type="dxa"/>
+            <w:tcW w:w="4429" w:type="dxa"/>
             <w:tcBorders>
               <w:top w:val="nil"/>
-              <w:left w:val="nil"/>
+              <w:start w:val="nil"/>
               <w:bottom w:val="nil"/>
-              <w:right w:val="nil"/>
+              <w:end w:val="nil"/>
             </w:tcBorders>
           </w:tcPr>
           <w:p>
             <w:pPr>
               <w:pStyle w:val="Normal"/>
               <w:widowControl/>
-              <w:spacing w:lineRule="auto" w:line="249" w:before="0" w:after="5"/>
-              <w:jc w:val="left"/>
+              <w:suppressAutoHyphens w:val="true"/>
+              <w:spacing w:lineRule="auto" w:line="247" w:before="0" w:after="5"/>
+              <w:jc w:val="start"/>
               <w:rPr>
                 <w:rFonts w:ascii="Arial" w:hAnsi="Arial" w:eastAsia="Arial" w:cs="Arial"/>
                 <w:sz w:val="24"/>
@@ -2558,17 +2577,18 @@
             <w:tcW w:w="450" w:type="dxa"/>
             <w:tcBorders>
               <w:top w:val="nil"/>
-              <w:left w:val="nil"/>
+              <w:start w:val="nil"/>
               <w:bottom w:val="nil"/>
-              <w:right w:val="nil"/>
+              <w:end w:val="nil"/>
             </w:tcBorders>
           </w:tcPr>
           <w:p>
             <w:pPr>
               <w:pStyle w:val="Normal"/>
               <w:widowControl/>
-              <w:spacing w:lineRule="auto" w:line="249" w:before="0" w:after="5"/>
-              <w:jc w:val="left"/>
+              <w:suppressAutoHyphens w:val="true"/>
+              <w:spacing w:lineRule="auto" w:line="247" w:before="0" w:after="5"/>
+              <w:jc w:val="start"/>
               <w:rPr>
                 <w:rFonts w:ascii="Arial" w:hAnsi="Arial" w:eastAsia="Arial" w:cs="Arial"/>
                 <w:i/>
@@ -2583,30 +2603,29 @@
                 <w:rFonts w:eastAsia="Arial" w:cs="Arial" w:ascii="Arial" w:hAnsi="Arial"/>
                 <w:i/>
                 <w:iCs/>
-                <w:kern w:val="0"/>
-                <w:sz w:val="24"/>
-                <w:szCs w:val="24"/>
-                <w:lang w:val="en-US" w:eastAsia="en-US" w:bidi="ar-SA"/>
+                <w:sz w:val="24"/>
+                <w:szCs w:val="24"/>
               </w:rPr>
             </w:r>
           </w:p>
         </w:tc>
         <w:tc>
           <w:tcPr>
-            <w:tcW w:w="3779" w:type="dxa"/>
+            <w:tcW w:w="3778" w:type="dxa"/>
             <w:tcBorders>
               <w:top w:val="nil"/>
-              <w:left w:val="nil"/>
+              <w:start w:val="nil"/>
               <w:bottom w:val="nil"/>
-              <w:right w:val="nil"/>
+              <w:end w:val="nil"/>
             </w:tcBorders>
           </w:tcPr>
           <w:p>
             <w:pPr>
               <w:pStyle w:val="Normal"/>
               <w:widowControl/>
-              <w:spacing w:lineRule="auto" w:line="249" w:before="0" w:after="5"/>
-              <w:jc w:val="left"/>
+              <w:suppressAutoHyphens w:val="true"/>
+              <w:spacing w:lineRule="auto" w:line="247" w:before="0" w:after="5"/>
+              <w:jc w:val="start"/>
               <w:rPr>
                 <w:rFonts w:ascii="Arial" w:hAnsi="Arial" w:eastAsia="Arial" w:cs="Arial"/>
                 <w:i/>
@@ -2632,20 +2651,21 @@
         </w:tc>
         <w:tc>
           <w:tcPr>
-            <w:tcW w:w="4428" w:type="dxa"/>
+            <w:tcW w:w="4429" w:type="dxa"/>
             <w:tcBorders>
               <w:top w:val="nil"/>
-              <w:left w:val="nil"/>
+              <w:start w:val="nil"/>
               <w:bottom w:val="nil"/>
-              <w:right w:val="nil"/>
+              <w:end w:val="nil"/>
             </w:tcBorders>
           </w:tcPr>
           <w:p>
             <w:pPr>
               <w:pStyle w:val="Normal"/>
               <w:widowControl/>
-              <w:spacing w:lineRule="auto" w:line="249" w:before="0" w:after="5"/>
-              <w:jc w:val="left"/>
+              <w:suppressAutoHyphens w:val="true"/>
+              <w:spacing w:lineRule="auto" w:line="247" w:before="0" w:after="5"/>
+              <w:jc w:val="start"/>
               <w:rPr>
                 <w:rFonts w:ascii="Arial" w:hAnsi="Arial" w:eastAsia="Arial" w:cs="Arial"/>
                 <w:sz w:val="24"/>
@@ -2672,17 +2692,18 @@
             <w:tcW w:w="450" w:type="dxa"/>
             <w:tcBorders>
               <w:top w:val="nil"/>
-              <w:left w:val="nil"/>
+              <w:start w:val="nil"/>
               <w:bottom w:val="nil"/>
-              <w:right w:val="nil"/>
+              <w:end w:val="nil"/>
             </w:tcBorders>
           </w:tcPr>
           <w:p>
             <w:pPr>
               <w:pStyle w:val="Normal"/>
               <w:widowControl/>
-              <w:spacing w:lineRule="auto" w:line="249" w:before="0" w:after="5"/>
-              <w:jc w:val="left"/>
+              <w:suppressAutoHyphens w:val="true"/>
+              <w:spacing w:lineRule="auto" w:line="247" w:before="0" w:after="5"/>
+              <w:jc w:val="start"/>
               <w:rPr>
                 <w:rFonts w:ascii="Arial" w:hAnsi="Arial" w:eastAsia="Arial" w:cs="Arial"/>
                 <w:i/>
@@ -2697,30 +2718,29 @@
                 <w:rFonts w:eastAsia="Arial" w:cs="Arial" w:ascii="Arial" w:hAnsi="Arial"/>
                 <w:i/>
                 <w:iCs/>
-                <w:kern w:val="0"/>
-                <w:sz w:val="24"/>
-                <w:szCs w:val="24"/>
-                <w:lang w:val="en-US" w:eastAsia="en-US" w:bidi="ar-SA"/>
+                <w:sz w:val="24"/>
+                <w:szCs w:val="24"/>
               </w:rPr>
             </w:r>
           </w:p>
         </w:tc>
         <w:tc>
           <w:tcPr>
-            <w:tcW w:w="3779" w:type="dxa"/>
+            <w:tcW w:w="3778" w:type="dxa"/>
             <w:tcBorders>
               <w:top w:val="nil"/>
-              <w:left w:val="nil"/>
+              <w:start w:val="nil"/>
               <w:bottom w:val="nil"/>
-              <w:right w:val="nil"/>
+              <w:end w:val="nil"/>
             </w:tcBorders>
           </w:tcPr>
           <w:p>
             <w:pPr>
               <w:pStyle w:val="Normal"/>
               <w:widowControl/>
-              <w:spacing w:lineRule="auto" w:line="249" w:before="0" w:after="5"/>
-              <w:jc w:val="left"/>
+              <w:suppressAutoHyphens w:val="true"/>
+              <w:spacing w:lineRule="auto" w:line="247" w:before="0" w:after="5"/>
+              <w:jc w:val="start"/>
               <w:rPr>
                 <w:rFonts w:ascii="Arial" w:hAnsi="Arial" w:eastAsia="Arial" w:cs="Arial"/>
                 <w:i/>
@@ -2746,20 +2766,21 @@
         </w:tc>
         <w:tc>
           <w:tcPr>
-            <w:tcW w:w="4428" w:type="dxa"/>
+            <w:tcW w:w="4429" w:type="dxa"/>
             <w:tcBorders>
               <w:top w:val="nil"/>
-              <w:left w:val="nil"/>
+              <w:start w:val="nil"/>
               <w:bottom w:val="nil"/>
-              <w:right w:val="nil"/>
+              <w:end w:val="nil"/>
             </w:tcBorders>
           </w:tcPr>
           <w:p>
             <w:pPr>
               <w:pStyle w:val="Normal"/>
               <w:widowControl/>
-              <w:spacing w:lineRule="auto" w:line="249" w:before="0" w:after="5"/>
-              <w:jc w:val="left"/>
+              <w:suppressAutoHyphens w:val="true"/>
+              <w:spacing w:lineRule="auto" w:line="247" w:before="0" w:after="5"/>
+              <w:jc w:val="start"/>
               <w:rPr>
                 <w:rFonts w:ascii="Arial" w:hAnsi="Arial" w:eastAsia="Arial" w:cs="Arial"/>
                 <w:sz w:val="24"/>
@@ -2786,17 +2807,18 @@
             <w:tcW w:w="450" w:type="dxa"/>
             <w:tcBorders>
               <w:top w:val="nil"/>
-              <w:left w:val="nil"/>
+              <w:start w:val="nil"/>
               <w:bottom w:val="nil"/>
-              <w:right w:val="nil"/>
+              <w:end w:val="nil"/>
             </w:tcBorders>
           </w:tcPr>
           <w:p>
             <w:pPr>
               <w:pStyle w:val="Normal"/>
               <w:widowControl/>
-              <w:spacing w:lineRule="auto" w:line="249" w:before="0" w:after="5"/>
-              <w:jc w:val="left"/>
+              <w:suppressAutoHyphens w:val="true"/>
+              <w:spacing w:lineRule="auto" w:line="247" w:before="0" w:after="5"/>
+              <w:jc w:val="start"/>
               <w:rPr>
                 <w:rFonts w:ascii="Arial" w:hAnsi="Arial" w:eastAsia="Arial" w:cs="Arial"/>
                 <w:i/>
@@ -2811,30 +2833,29 @@
                 <w:rFonts w:eastAsia="Arial" w:cs="Arial" w:ascii="Arial" w:hAnsi="Arial"/>
                 <w:i/>
                 <w:iCs/>
-                <w:kern w:val="0"/>
-                <w:sz w:val="24"/>
-                <w:szCs w:val="24"/>
-                <w:lang w:val="en-US" w:eastAsia="en-US" w:bidi="ar-SA"/>
+                <w:sz w:val="24"/>
+                <w:szCs w:val="24"/>
               </w:rPr>
             </w:r>
           </w:p>
         </w:tc>
         <w:tc>
           <w:tcPr>
-            <w:tcW w:w="3779" w:type="dxa"/>
+            <w:tcW w:w="3778" w:type="dxa"/>
             <w:tcBorders>
               <w:top w:val="nil"/>
-              <w:left w:val="nil"/>
+              <w:start w:val="nil"/>
               <w:bottom w:val="nil"/>
-              <w:right w:val="nil"/>
+              <w:end w:val="nil"/>
             </w:tcBorders>
           </w:tcPr>
           <w:p>
             <w:pPr>
               <w:pStyle w:val="Normal"/>
               <w:widowControl/>
-              <w:spacing w:lineRule="auto" w:line="249" w:before="0" w:after="5"/>
-              <w:jc w:val="left"/>
+              <w:suppressAutoHyphens w:val="true"/>
+              <w:spacing w:lineRule="auto" w:line="247" w:before="0" w:after="5"/>
+              <w:jc w:val="start"/>
               <w:rPr>
                 <w:rFonts w:ascii="Arial" w:hAnsi="Arial" w:eastAsia="Arial" w:cs="Arial"/>
                 <w:i/>
@@ -2860,20 +2881,21 @@
         </w:tc>
         <w:tc>
           <w:tcPr>
-            <w:tcW w:w="4428" w:type="dxa"/>
+            <w:tcW w:w="4429" w:type="dxa"/>
             <w:tcBorders>
               <w:top w:val="nil"/>
-              <w:left w:val="nil"/>
+              <w:start w:val="nil"/>
               <w:bottom w:val="nil"/>
-              <w:right w:val="nil"/>
+              <w:end w:val="nil"/>
             </w:tcBorders>
           </w:tcPr>
           <w:p>
             <w:pPr>
               <w:pStyle w:val="Normal"/>
               <w:widowControl/>
-              <w:spacing w:lineRule="auto" w:line="249" w:before="0" w:after="5"/>
-              <w:jc w:val="left"/>
+              <w:suppressAutoHyphens w:val="true"/>
+              <w:spacing w:lineRule="auto" w:line="247" w:before="0" w:after="5"/>
+              <w:jc w:val="start"/>
               <w:rPr>
                 <w:rFonts w:ascii="Arial" w:hAnsi="Arial" w:eastAsia="Arial" w:cs="Arial"/>
                 <w:sz w:val="24"/>
@@ -2900,17 +2922,18 @@
             <w:tcW w:w="450" w:type="dxa"/>
             <w:tcBorders>
               <w:top w:val="nil"/>
-              <w:left w:val="nil"/>
+              <w:start w:val="nil"/>
               <w:bottom w:val="nil"/>
-              <w:right w:val="nil"/>
+              <w:end w:val="nil"/>
             </w:tcBorders>
           </w:tcPr>
           <w:p>
             <w:pPr>
               <w:pStyle w:val="Normal"/>
               <w:widowControl/>
-              <w:spacing w:lineRule="auto" w:line="249" w:before="0" w:after="5"/>
-              <w:jc w:val="left"/>
+              <w:suppressAutoHyphens w:val="true"/>
+              <w:spacing w:lineRule="auto" w:line="247" w:before="0" w:after="5"/>
+              <w:jc w:val="start"/>
               <w:rPr>
                 <w:rFonts w:ascii="Arial" w:hAnsi="Arial" w:eastAsia="Arial" w:cs="Arial"/>
                 <w:i/>
@@ -2925,30 +2948,29 @@
                 <w:rFonts w:eastAsia="Arial" w:cs="Arial" w:ascii="Arial" w:hAnsi="Arial"/>
                 <w:i/>
                 <w:iCs/>
-                <w:kern w:val="0"/>
-                <w:sz w:val="24"/>
-                <w:szCs w:val="24"/>
-                <w:lang w:val="en-US" w:eastAsia="en-US" w:bidi="ar-SA"/>
+                <w:sz w:val="24"/>
+                <w:szCs w:val="24"/>
               </w:rPr>
             </w:r>
           </w:p>
         </w:tc>
         <w:tc>
           <w:tcPr>
-            <w:tcW w:w="3779" w:type="dxa"/>
+            <w:tcW w:w="3778" w:type="dxa"/>
             <w:tcBorders>
               <w:top w:val="nil"/>
-              <w:left w:val="nil"/>
+              <w:start w:val="nil"/>
               <w:bottom w:val="nil"/>
-              <w:right w:val="nil"/>
+              <w:end w:val="nil"/>
             </w:tcBorders>
           </w:tcPr>
           <w:p>
             <w:pPr>
               <w:pStyle w:val="Normal"/>
               <w:widowControl/>
-              <w:spacing w:lineRule="auto" w:line="249" w:before="0" w:after="5"/>
-              <w:jc w:val="left"/>
+              <w:suppressAutoHyphens w:val="true"/>
+              <w:spacing w:lineRule="auto" w:line="247" w:before="0" w:after="5"/>
+              <w:jc w:val="start"/>
               <w:rPr>
                 <w:rFonts w:ascii="Arial" w:hAnsi="Arial" w:eastAsia="Arial" w:cs="Arial"/>
                 <w:i/>
@@ -2974,20 +2996,21 @@
         </w:tc>
         <w:tc>
           <w:tcPr>
-            <w:tcW w:w="4428" w:type="dxa"/>
+            <w:tcW w:w="4429" w:type="dxa"/>
             <w:tcBorders>
               <w:top w:val="nil"/>
-              <w:left w:val="nil"/>
+              <w:start w:val="nil"/>
               <w:bottom w:val="nil"/>
-              <w:right w:val="nil"/>
+              <w:end w:val="nil"/>
             </w:tcBorders>
           </w:tcPr>
           <w:p>
             <w:pPr>
               <w:pStyle w:val="Normal"/>
               <w:widowControl/>
-              <w:spacing w:lineRule="auto" w:line="249" w:before="0" w:after="5"/>
-              <w:jc w:val="left"/>
+              <w:suppressAutoHyphens w:val="true"/>
+              <w:spacing w:lineRule="auto" w:line="247" w:before="0" w:after="5"/>
+              <w:jc w:val="start"/>
               <w:rPr>
                 <w:rFonts w:ascii="Arial" w:hAnsi="Arial" w:eastAsia="Arial" w:cs="Arial"/>
                 <w:sz w:val="24"/>
@@ -3011,7 +3034,7 @@
     <w:p>
       <w:pPr>
         <w:pStyle w:val="Normal"/>
-        <w:spacing w:lineRule="auto" w:line="249" w:before="0" w:after="5"/>
+        <w:spacing w:lineRule="auto" w:line="247" w:before="0" w:after="5"/>
         <w:rPr>
           <w:rFonts w:ascii="Arial" w:hAnsi="Arial" w:eastAsia="Arial" w:cs="Arial"/>
           <w:sz w:val="24"/>
@@ -3029,7 +3052,7 @@
     <w:p>
       <w:pPr>
         <w:pStyle w:val="Normal"/>
-        <w:spacing w:lineRule="auto" w:line="249" w:before="0" w:after="5"/>
+        <w:spacing w:lineRule="auto" w:line="247" w:before="0" w:after="5"/>
         <w:rPr>
           <w:rFonts w:ascii="Arial" w:hAnsi="Arial" w:eastAsia="Arial" w:cs="Arial"/>
           <w:sz w:val="24"/>
@@ -3048,9 +3071,9 @@
     <w:p>
       <w:pPr>
         <w:pStyle w:val="Normal"/>
-        <w:spacing w:lineRule="auto" w:line="249" w:before="0" w:after="152"/>
-        <w:ind w:left="-5" w:hanging="10"/>
-        <w:jc w:val="left"/>
+        <w:spacing w:lineRule="auto" w:line="247" w:before="0" w:after="152"/>
+        <w:ind w:hanging="10" w:start="-5"/>
+        <w:jc w:val="start"/>
         <w:rPr>
           <w:rFonts w:ascii="Arial" w:hAnsi="Arial" w:cs="Arial"/>
           <w:sz w:val="24"/>
@@ -3070,9 +3093,9 @@
     <w:p>
       <w:pPr>
         <w:pStyle w:val="Normal"/>
-        <w:spacing w:lineRule="auto" w:line="249" w:before="0" w:after="152"/>
-        <w:ind w:left="-5" w:hanging="10"/>
-        <w:jc w:val="left"/>
+        <w:spacing w:lineRule="auto" w:line="247" w:before="0" w:after="152"/>
+        <w:ind w:hanging="10" w:start="-5"/>
+        <w:jc w:val="start"/>
         <w:rPr>
           <w:rFonts w:ascii="Arial" w:hAnsi="Arial" w:cs="Arial"/>
           <w:sz w:val="24"/>
@@ -3080,15 +3103,19 @@
         </w:rPr>
       </w:pPr>
       <w:r>
-        <w:rPr/>
+        <w:rPr>
+          <w:rFonts w:cs="Arial" w:ascii="Arial" w:hAnsi="Arial"/>
+          <w:sz w:val="24"/>
+          <w:szCs w:val="24"/>
+        </w:rPr>
       </w:r>
     </w:p>
     <w:p>
       <w:pPr>
         <w:pStyle w:val="Normal"/>
-        <w:spacing w:lineRule="auto" w:line="249" w:before="0" w:after="152"/>
-        <w:ind w:left="-5" w:hanging="10"/>
-        <w:jc w:val="left"/>
+        <w:spacing w:lineRule="auto" w:line="247" w:before="0" w:after="152"/>
+        <w:ind w:hanging="10" w:start="-5"/>
+        <w:jc w:val="start"/>
         <w:rPr>
           <w:rFonts w:ascii="Arial" w:hAnsi="Arial" w:cs="Arial"/>
           <w:sz w:val="24"/>
@@ -3128,7 +3155,7 @@
           <w:tab w:val="center" w:pos="518" w:leader="none"/>
           <w:tab w:val="right" w:pos="8657" w:leader="none"/>
         </w:tabs>
-        <w:spacing w:lineRule="auto" w:line="249" w:before="0" w:after="5"/>
+        <w:spacing w:lineRule="auto" w:line="247" w:before="0" w:after="5"/>
         <w:rPr>
           <w:rFonts w:ascii="Arial" w:hAnsi="Arial" w:eastAsia="Arial" w:cs="Arial"/>
           <w:sz w:val="24"/>
@@ -3151,7 +3178,7 @@
           <w:tab w:val="center" w:pos="518" w:leader="none"/>
           <w:tab w:val="right" w:pos="8657" w:leader="none"/>
         </w:tabs>
-        <w:spacing w:lineRule="auto" w:line="249" w:before="0" w:after="5"/>
+        <w:spacing w:lineRule="auto" w:line="247" w:before="0" w:after="5"/>
         <w:rPr>
           <w:rFonts w:ascii="Arial" w:hAnsi="Arial" w:eastAsia="Arial" w:cs="Arial"/>
           <w:sz w:val="24"/>
@@ -3170,16 +3197,16 @@
       <w:tblPr>
         <w:tblStyle w:val="TableGrid"/>
         <w:tblW w:w="8657" w:type="dxa"/>
-        <w:jc w:val="left"/>
+        <w:jc w:val="start"/>
         <w:tblInd w:w="0" w:type="dxa"/>
         <w:tblLayout w:type="fixed"/>
         <w:tblCellMar>
           <w:top w:w="0" w:type="dxa"/>
-          <w:left w:w="108" w:type="dxa"/>
+          <w:start w:w="108" w:type="dxa"/>
           <w:bottom w:w="0" w:type="dxa"/>
-          <w:right w:w="108" w:type="dxa"/>
+          <w:end w:w="108" w:type="dxa"/>
         </w:tblCellMar>
-        <w:tblLook w:val="04a0" w:noHBand="0" w:noVBand="1" w:firstColumn="1" w:lastRow="0" w:lastColumn="0" w:firstRow="1"/>
+        <w:tblLook w:firstRow="1" w:noVBand="1" w:lastRow="0" w:firstColumn="1" w:lastColumn="0" w:noHBand="0" w:val="04a0"/>
       </w:tblPr>
       <w:tblGrid>
         <w:gridCol w:w="450"/>
@@ -3194,9 +3221,9 @@
             <w:tcW w:w="450" w:type="dxa"/>
             <w:tcBorders>
               <w:top w:val="nil"/>
-              <w:left w:val="nil"/>
+              <w:start w:val="nil"/>
               <w:bottom w:val="nil"/>
-              <w:right w:val="nil"/>
+              <w:end w:val="nil"/>
             </w:tcBorders>
           </w:tcPr>
           <w:p>
@@ -3208,8 +3235,9 @@
                 <w:tab w:val="center" w:pos="518" w:leader="none"/>
                 <w:tab w:val="right" w:pos="8657" w:leader="none"/>
               </w:tabs>
-              <w:spacing w:lineRule="auto" w:line="249" w:before="0" w:after="5"/>
-              <w:jc w:val="left"/>
+              <w:suppressAutoHyphens w:val="true"/>
+              <w:spacing w:lineRule="auto" w:line="247" w:before="0" w:after="5"/>
+              <w:jc w:val="start"/>
               <w:rPr>
                 <w:rFonts w:ascii="Arial" w:hAnsi="Arial" w:cs="Arial"/>
                 <w:sz w:val="24"/>
@@ -3219,10 +3247,8 @@
             <w:r>
               <w:rPr>
                 <w:rFonts w:cs="Arial" w:ascii="Arial" w:hAnsi="Arial"/>
-                <w:kern w:val="0"/>
-                <w:sz w:val="24"/>
-                <w:szCs w:val="24"/>
-                <w:lang w:val="en-US" w:eastAsia="en-US" w:bidi="ar-SA"/>
+                <w:sz w:val="24"/>
+                <w:szCs w:val="24"/>
               </w:rPr>
             </w:r>
           </w:p>
@@ -3232,8 +3258,8 @@
             <w:tcW w:w="8206" w:type="dxa"/>
             <w:tcBorders>
               <w:top w:val="nil"/>
-              <w:left w:val="nil"/>
-              <w:right w:val="nil"/>
+              <w:start w:val="nil"/>
+              <w:end w:val="nil"/>
             </w:tcBorders>
           </w:tcPr>
           <w:p>
@@ -3245,8 +3271,9 @@
                 <w:tab w:val="center" w:pos="518" w:leader="none"/>
                 <w:tab w:val="right" w:pos="8657" w:leader="none"/>
               </w:tabs>
-              <w:spacing w:lineRule="auto" w:line="249" w:before="0" w:after="5"/>
-              <w:jc w:val="left"/>
+              <w:suppressAutoHyphens w:val="true"/>
+              <w:spacing w:lineRule="auto" w:line="247" w:before="0" w:after="5"/>
+              <w:jc w:val="start"/>
               <w:rPr>
                 <w:rFonts w:ascii="Arial" w:hAnsi="Arial" w:cs="Arial"/>
                 <w:sz w:val="24"/>
@@ -3256,10 +3283,8 @@
             <w:r>
               <w:rPr>
                 <w:rFonts w:cs="Arial" w:ascii="Arial" w:hAnsi="Arial"/>
-                <w:kern w:val="0"/>
-                <w:sz w:val="24"/>
-                <w:szCs w:val="24"/>
-                <w:lang w:val="en-US" w:eastAsia="en-US" w:bidi="ar-SA"/>
+                <w:sz w:val="24"/>
+                <w:szCs w:val="24"/>
               </w:rPr>
             </w:r>
           </w:p>
@@ -3274,9 +3299,9 @@
             <w:tcW w:w="450" w:type="dxa"/>
             <w:tcBorders>
               <w:top w:val="nil"/>
-              <w:left w:val="nil"/>
+              <w:start w:val="nil"/>
               <w:bottom w:val="nil"/>
-              <w:right w:val="nil"/>
+              <w:end w:val="nil"/>
             </w:tcBorders>
           </w:tcPr>
           <w:p>
@@ -3288,8 +3313,9 @@
                 <w:tab w:val="center" w:pos="518" w:leader="none"/>
                 <w:tab w:val="right" w:pos="8657" w:leader="none"/>
               </w:tabs>
-              <w:spacing w:lineRule="auto" w:line="249" w:before="0" w:after="5"/>
-              <w:jc w:val="left"/>
+              <w:suppressAutoHyphens w:val="true"/>
+              <w:spacing w:lineRule="auto" w:line="247" w:before="0" w:after="5"/>
+              <w:jc w:val="start"/>
               <w:rPr>
                 <w:rFonts w:ascii="Arial" w:hAnsi="Arial" w:cs="Arial"/>
                 <w:i/>
@@ -3304,10 +3330,8 @@
                 <w:rFonts w:cs="Arial" w:ascii="Arial" w:hAnsi="Arial"/>
                 <w:i/>
                 <w:iCs/>
-                <w:kern w:val="0"/>
-                <w:sz w:val="24"/>
-                <w:szCs w:val="24"/>
-                <w:lang w:val="en-US" w:eastAsia="en-US" w:bidi="ar-SA"/>
+                <w:sz w:val="24"/>
+                <w:szCs w:val="24"/>
               </w:rPr>
             </w:r>
           </w:p>
@@ -3316,9 +3340,9 @@
           <w:tcPr>
             <w:tcW w:w="8206" w:type="dxa"/>
             <w:tcBorders>
-              <w:left w:val="nil"/>
+              <w:start w:val="nil"/>
               <w:bottom w:val="nil"/>
-              <w:right w:val="nil"/>
+              <w:end w:val="nil"/>
             </w:tcBorders>
             <w:vAlign w:val="center"/>
           </w:tcPr>
@@ -3331,8 +3355,9 @@
                 <w:tab w:val="center" w:pos="518" w:leader="none"/>
                 <w:tab w:val="right" w:pos="8657" w:leader="none"/>
               </w:tabs>
-              <w:spacing w:lineRule="auto" w:line="249" w:before="0" w:after="5"/>
-              <w:jc w:val="left"/>
+              <w:suppressAutoHyphens w:val="true"/>
+              <w:spacing w:lineRule="auto" w:line="247" w:before="0" w:after="5"/>
+              <w:jc w:val="start"/>
               <w:rPr>
                 <w:rFonts w:ascii="Arial" w:hAnsi="Arial" w:cs="Arial"/>
                 <w:i/>
@@ -3366,7 +3391,7 @@
           <w:tab w:val="center" w:pos="518" w:leader="none"/>
           <w:tab w:val="right" w:pos="8657" w:leader="none"/>
         </w:tabs>
-        <w:spacing w:lineRule="auto" w:line="249" w:before="0" w:after="5"/>
+        <w:spacing w:lineRule="auto" w:line="247" w:before="0" w:after="5"/>
         <w:rPr>
           <w:rFonts w:ascii="Arial" w:hAnsi="Arial" w:cs="Arial"/>
           <w:sz w:val="24"/>
@@ -3389,7 +3414,7 @@
           <w:tab w:val="center" w:pos="518" w:leader="none"/>
           <w:tab w:val="right" w:pos="8657" w:leader="none"/>
         </w:tabs>
-        <w:spacing w:lineRule="auto" w:line="249" w:before="0" w:after="5"/>
+        <w:spacing w:lineRule="auto" w:line="247" w:before="0" w:after="5"/>
         <w:rPr>
           <w:rFonts w:ascii="Arial" w:hAnsi="Arial" w:cs="Arial"/>
           <w:sz w:val="24"/>
@@ -3408,21 +3433,21 @@
       <w:tblPr>
         <w:tblStyle w:val="TableGrid"/>
         <w:tblW w:w="8657" w:type="dxa"/>
-        <w:jc w:val="left"/>
+        <w:jc w:val="start"/>
         <w:tblInd w:w="0" w:type="dxa"/>
         <w:tblLayout w:type="fixed"/>
         <w:tblCellMar>
           <w:top w:w="0" w:type="dxa"/>
-          <w:left w:w="108" w:type="dxa"/>
+          <w:start w:w="108" w:type="dxa"/>
           <w:bottom w:w="0" w:type="dxa"/>
-          <w:right w:w="108" w:type="dxa"/>
+          <w:end w:w="108" w:type="dxa"/>
         </w:tblCellMar>
-        <w:tblLook w:val="04a0" w:noHBand="0" w:noVBand="1" w:firstColumn="1" w:lastRow="0" w:lastColumn="0" w:firstRow="1"/>
+        <w:tblLook w:firstRow="1" w:noVBand="1" w:lastRow="0" w:firstColumn="1" w:lastColumn="0" w:noHBand="0" w:val="04a0"/>
       </w:tblPr>
       <w:tblGrid>
         <w:gridCol w:w="450"/>
-        <w:gridCol w:w="3779"/>
-        <w:gridCol w:w="4428"/>
+        <w:gridCol w:w="3778"/>
+        <w:gridCol w:w="4429"/>
       </w:tblGrid>
       <w:tr>
         <w:trPr/>
@@ -3431,17 +3456,18 @@
             <w:tcW w:w="450" w:type="dxa"/>
             <w:tcBorders>
               <w:top w:val="nil"/>
-              <w:left w:val="nil"/>
+              <w:start w:val="nil"/>
               <w:bottom w:val="nil"/>
-              <w:right w:val="nil"/>
+              <w:end w:val="nil"/>
             </w:tcBorders>
           </w:tcPr>
           <w:p>
             <w:pPr>
               <w:pStyle w:val="Normal"/>
               <w:widowControl/>
-              <w:spacing w:lineRule="auto" w:line="249" w:before="0" w:after="5"/>
-              <w:jc w:val="left"/>
+              <w:suppressAutoHyphens w:val="true"/>
+              <w:spacing w:lineRule="auto" w:line="247" w:before="0" w:after="5"/>
+              <w:jc w:val="start"/>
               <w:rPr>
                 <w:rFonts w:ascii="Arial" w:hAnsi="Arial" w:eastAsia="Arial" w:cs="Arial"/>
                 <w:i/>
@@ -3456,30 +3482,29 @@
                 <w:rFonts w:eastAsia="Arial" w:cs="Arial" w:ascii="Arial" w:hAnsi="Arial"/>
                 <w:i/>
                 <w:iCs/>
-                <w:kern w:val="0"/>
-                <w:sz w:val="24"/>
-                <w:szCs w:val="24"/>
-                <w:lang w:val="en-US" w:eastAsia="en-US" w:bidi="ar-SA"/>
+                <w:sz w:val="24"/>
+                <w:szCs w:val="24"/>
               </w:rPr>
             </w:r>
           </w:p>
         </w:tc>
         <w:tc>
           <w:tcPr>
-            <w:tcW w:w="3779" w:type="dxa"/>
+            <w:tcW w:w="3778" w:type="dxa"/>
             <w:tcBorders>
               <w:top w:val="nil"/>
-              <w:left w:val="nil"/>
+              <w:start w:val="nil"/>
               <w:bottom w:val="nil"/>
-              <w:right w:val="nil"/>
+              <w:end w:val="nil"/>
             </w:tcBorders>
           </w:tcPr>
           <w:p>
             <w:pPr>
               <w:pStyle w:val="Normal"/>
               <w:widowControl/>
-              <w:spacing w:lineRule="auto" w:line="249" w:before="0" w:after="5"/>
-              <w:jc w:val="left"/>
+              <w:suppressAutoHyphens w:val="true"/>
+              <w:spacing w:lineRule="auto" w:line="247" w:before="0" w:after="5"/>
+              <w:jc w:val="start"/>
               <w:rPr>
                 <w:rFonts w:ascii="Arial" w:hAnsi="Arial" w:eastAsia="Arial" w:cs="Arial"/>
                 <w:i/>
@@ -3505,20 +3530,21 @@
         </w:tc>
         <w:tc>
           <w:tcPr>
-            <w:tcW w:w="4428" w:type="dxa"/>
+            <w:tcW w:w="4429" w:type="dxa"/>
             <w:tcBorders>
               <w:top w:val="nil"/>
-              <w:left w:val="nil"/>
+              <w:start w:val="nil"/>
               <w:bottom w:val="nil"/>
-              <w:right w:val="nil"/>
+              <w:end w:val="nil"/>
             </w:tcBorders>
           </w:tcPr>
           <w:p>
             <w:pPr>
               <w:pStyle w:val="Normal"/>
               <w:widowControl/>
-              <w:spacing w:lineRule="auto" w:line="249" w:before="0" w:after="5"/>
-              <w:jc w:val="left"/>
+              <w:suppressAutoHyphens w:val="true"/>
+              <w:spacing w:lineRule="auto" w:line="247" w:before="0" w:after="5"/>
+              <w:jc w:val="start"/>
               <w:rPr>
                 <w:rFonts w:ascii="Arial" w:hAnsi="Arial" w:eastAsia="Arial" w:cs="Arial"/>
                 <w:sz w:val="24"/>
@@ -3545,17 +3571,18 @@
             <w:tcW w:w="450" w:type="dxa"/>
             <w:tcBorders>
               <w:top w:val="nil"/>
-              <w:left w:val="nil"/>
+              <w:start w:val="nil"/>
               <w:bottom w:val="nil"/>
-              <w:right w:val="nil"/>
+              <w:end w:val="nil"/>
             </w:tcBorders>
           </w:tcPr>
           <w:p>
             <w:pPr>
               <w:pStyle w:val="Normal"/>
               <w:widowControl/>
-              <w:spacing w:lineRule="auto" w:line="249" w:before="0" w:after="5"/>
-              <w:jc w:val="left"/>
+              <w:suppressAutoHyphens w:val="true"/>
+              <w:spacing w:lineRule="auto" w:line="247" w:before="0" w:after="5"/>
+              <w:jc w:val="start"/>
               <w:rPr>
                 <w:rFonts w:ascii="Arial" w:hAnsi="Arial" w:eastAsia="Arial" w:cs="Arial"/>
                 <w:i/>
@@ -3570,30 +3597,29 @@
                 <w:rFonts w:eastAsia="Arial" w:cs="Arial" w:ascii="Arial" w:hAnsi="Arial"/>
                 <w:i/>
                 <w:iCs/>
-                <w:kern w:val="0"/>
-                <w:sz w:val="24"/>
-                <w:szCs w:val="24"/>
-                <w:lang w:val="en-US" w:eastAsia="en-US" w:bidi="ar-SA"/>
+                <w:sz w:val="24"/>
+                <w:szCs w:val="24"/>
               </w:rPr>
             </w:r>
           </w:p>
         </w:tc>
         <w:tc>
           <w:tcPr>
-            <w:tcW w:w="3779" w:type="dxa"/>
+            <w:tcW w:w="3778" w:type="dxa"/>
             <w:tcBorders>
               <w:top w:val="nil"/>
-              <w:left w:val="nil"/>
+              <w:start w:val="nil"/>
               <w:bottom w:val="nil"/>
-              <w:right w:val="nil"/>
+              <w:end w:val="nil"/>
             </w:tcBorders>
           </w:tcPr>
           <w:p>
             <w:pPr>
               <w:pStyle w:val="Normal"/>
               <w:widowControl/>
-              <w:spacing w:lineRule="auto" w:line="249" w:before="0" w:after="5"/>
-              <w:jc w:val="left"/>
+              <w:suppressAutoHyphens w:val="true"/>
+              <w:spacing w:lineRule="auto" w:line="247" w:before="0" w:after="5"/>
+              <w:jc w:val="start"/>
               <w:rPr>
                 <w:rFonts w:ascii="Arial" w:hAnsi="Arial" w:eastAsia="Arial" w:cs="Arial"/>
                 <w:i/>
@@ -3619,20 +3645,21 @@
         </w:tc>
         <w:tc>
           <w:tcPr>
-            <w:tcW w:w="4428" w:type="dxa"/>
+            <w:tcW w:w="4429" w:type="dxa"/>
             <w:tcBorders>
               <w:top w:val="nil"/>
-              <w:left w:val="nil"/>
+              <w:start w:val="nil"/>
               <w:bottom w:val="nil"/>
-              <w:right w:val="nil"/>
+              <w:end w:val="nil"/>
             </w:tcBorders>
           </w:tcPr>
           <w:p>
             <w:pPr>
               <w:pStyle w:val="Normal"/>
               <w:widowControl/>
-              <w:spacing w:lineRule="auto" w:line="249" w:before="0" w:after="5"/>
-              <w:jc w:val="left"/>
+              <w:suppressAutoHyphens w:val="true"/>
+              <w:spacing w:lineRule="auto" w:line="247" w:before="0" w:after="5"/>
+              <w:jc w:val="start"/>
               <w:rPr>
                 <w:rFonts w:ascii="Arial" w:hAnsi="Arial" w:eastAsia="Arial" w:cs="Arial"/>
                 <w:sz w:val="24"/>
@@ -3659,17 +3686,18 @@
             <w:tcW w:w="450" w:type="dxa"/>
             <w:tcBorders>
               <w:top w:val="nil"/>
-              <w:left w:val="nil"/>
+              <w:start w:val="nil"/>
               <w:bottom w:val="nil"/>
-              <w:right w:val="nil"/>
+              <w:end w:val="nil"/>
             </w:tcBorders>
           </w:tcPr>
           <w:p>
             <w:pPr>
               <w:pStyle w:val="Normal"/>
               <w:widowControl/>
-              <w:spacing w:lineRule="auto" w:line="249" w:before="0" w:after="5"/>
-              <w:jc w:val="left"/>
+              <w:suppressAutoHyphens w:val="true"/>
+              <w:spacing w:lineRule="auto" w:line="247" w:before="0" w:after="5"/>
+              <w:jc w:val="start"/>
               <w:rPr>
                 <w:rFonts w:ascii="Arial" w:hAnsi="Arial" w:eastAsia="Arial" w:cs="Arial"/>
                 <w:i/>
@@ -3684,30 +3712,29 @@
                 <w:rFonts w:eastAsia="Arial" w:cs="Arial" w:ascii="Arial" w:hAnsi="Arial"/>
                 <w:i/>
                 <w:iCs/>
-                <w:kern w:val="0"/>
-                <w:sz w:val="24"/>
-                <w:szCs w:val="24"/>
-                <w:lang w:val="en-US" w:eastAsia="en-US" w:bidi="ar-SA"/>
+                <w:sz w:val="24"/>
+                <w:szCs w:val="24"/>
               </w:rPr>
             </w:r>
           </w:p>
         </w:tc>
         <w:tc>
           <w:tcPr>
-            <w:tcW w:w="3779" w:type="dxa"/>
+            <w:tcW w:w="3778" w:type="dxa"/>
             <w:tcBorders>
               <w:top w:val="nil"/>
-              <w:left w:val="nil"/>
+              <w:start w:val="nil"/>
               <w:bottom w:val="nil"/>
-              <w:right w:val="nil"/>
+              <w:end w:val="nil"/>
             </w:tcBorders>
           </w:tcPr>
           <w:p>
             <w:pPr>
               <w:pStyle w:val="Normal"/>
               <w:widowControl/>
-              <w:spacing w:lineRule="auto" w:line="249" w:before="0" w:after="5"/>
-              <w:jc w:val="left"/>
+              <w:suppressAutoHyphens w:val="true"/>
+              <w:spacing w:lineRule="auto" w:line="247" w:before="0" w:after="5"/>
+              <w:jc w:val="start"/>
               <w:rPr>
                 <w:rFonts w:ascii="Arial" w:hAnsi="Arial" w:eastAsia="Arial" w:cs="Arial"/>
                 <w:i/>
@@ -3733,20 +3760,21 @@
         </w:tc>
         <w:tc>
           <w:tcPr>
-            <w:tcW w:w="4428" w:type="dxa"/>
+            <w:tcW w:w="4429" w:type="dxa"/>
             <w:tcBorders>
               <w:top w:val="nil"/>
-              <w:left w:val="nil"/>
+              <w:start w:val="nil"/>
               <w:bottom w:val="nil"/>
-              <w:right w:val="nil"/>
+              <w:end w:val="nil"/>
             </w:tcBorders>
           </w:tcPr>
           <w:p>
             <w:pPr>
               <w:pStyle w:val="Normal"/>
               <w:widowControl/>
-              <w:spacing w:lineRule="auto" w:line="249" w:before="0" w:after="5"/>
-              <w:jc w:val="left"/>
+              <w:suppressAutoHyphens w:val="true"/>
+              <w:spacing w:lineRule="auto" w:line="247" w:before="0" w:after="5"/>
+              <w:jc w:val="start"/>
               <w:rPr>
                 <w:rFonts w:ascii="Arial" w:hAnsi="Arial" w:eastAsia="Arial" w:cs="Arial"/>
                 <w:sz w:val="24"/>
@@ -3773,17 +3801,18 @@
             <w:tcW w:w="450" w:type="dxa"/>
             <w:tcBorders>
               <w:top w:val="nil"/>
-              <w:left w:val="nil"/>
+              <w:start w:val="nil"/>
               <w:bottom w:val="nil"/>
-              <w:right w:val="nil"/>
+              <w:end w:val="nil"/>
             </w:tcBorders>
           </w:tcPr>
           <w:p>
             <w:pPr>
               <w:pStyle w:val="Normal"/>
               <w:widowControl/>
-              <w:spacing w:lineRule="auto" w:line="249" w:before="0" w:after="5"/>
-              <w:jc w:val="left"/>
+              <w:suppressAutoHyphens w:val="true"/>
+              <w:spacing w:lineRule="auto" w:line="247" w:before="0" w:after="5"/>
+              <w:jc w:val="start"/>
               <w:rPr>
                 <w:rFonts w:ascii="Arial" w:hAnsi="Arial" w:eastAsia="Arial" w:cs="Arial"/>
                 <w:i/>
@@ -3798,30 +3827,29 @@
                 <w:rFonts w:eastAsia="Arial" w:cs="Arial" w:ascii="Arial" w:hAnsi="Arial"/>
                 <w:i/>
                 <w:iCs/>
-                <w:kern w:val="0"/>
-                <w:sz w:val="24"/>
-                <w:szCs w:val="24"/>
-                <w:lang w:val="en-US" w:eastAsia="en-US" w:bidi="ar-SA"/>
+                <w:sz w:val="24"/>
+                <w:szCs w:val="24"/>
               </w:rPr>
             </w:r>
           </w:p>
         </w:tc>
         <w:tc>
           <w:tcPr>
-            <w:tcW w:w="3779" w:type="dxa"/>
+            <w:tcW w:w="3778" w:type="dxa"/>
             <w:tcBorders>
               <w:top w:val="nil"/>
-              <w:left w:val="nil"/>
+              <w:start w:val="nil"/>
               <w:bottom w:val="nil"/>
-              <w:right w:val="nil"/>
+              <w:end w:val="nil"/>
             </w:tcBorders>
           </w:tcPr>
           <w:p>
             <w:pPr>
               <w:pStyle w:val="Normal"/>
               <w:widowControl/>
-              <w:spacing w:lineRule="auto" w:line="249" w:before="0" w:after="5"/>
-              <w:jc w:val="left"/>
+              <w:suppressAutoHyphens w:val="true"/>
+              <w:spacing w:lineRule="auto" w:line="247" w:before="0" w:after="5"/>
+              <w:jc w:val="start"/>
               <w:rPr>
                 <w:rFonts w:ascii="Arial" w:hAnsi="Arial" w:eastAsia="Arial" w:cs="Arial"/>
                 <w:i/>
@@ -3847,20 +3875,21 @@
         </w:tc>
         <w:tc>
           <w:tcPr>
-            <w:tcW w:w="4428" w:type="dxa"/>
+            <w:tcW w:w="4429" w:type="dxa"/>
             <w:tcBorders>
               <w:top w:val="nil"/>
-              <w:left w:val="nil"/>
+              <w:start w:val="nil"/>
               <w:bottom w:val="nil"/>
-              <w:right w:val="nil"/>
+              <w:end w:val="nil"/>
             </w:tcBorders>
           </w:tcPr>
           <w:p>
             <w:pPr>
               <w:pStyle w:val="Normal"/>
               <w:widowControl/>
-              <w:spacing w:lineRule="auto" w:line="249" w:before="0" w:after="5"/>
-              <w:jc w:val="left"/>
+              <w:suppressAutoHyphens w:val="true"/>
+              <w:spacing w:lineRule="auto" w:line="247" w:before="0" w:after="5"/>
+              <w:jc w:val="start"/>
               <w:rPr>
                 <w:rFonts w:ascii="Arial" w:hAnsi="Arial" w:eastAsia="Arial" w:cs="Arial"/>
                 <w:sz w:val="24"/>
@@ -3887,17 +3916,18 @@
             <w:tcW w:w="450" w:type="dxa"/>
             <w:tcBorders>
               <w:top w:val="nil"/>
-              <w:left w:val="nil"/>
+              <w:start w:val="nil"/>
               <w:bottom w:val="nil"/>
-              <w:right w:val="nil"/>
+              <w:end w:val="nil"/>
             </w:tcBorders>
           </w:tcPr>
           <w:p>
             <w:pPr>
               <w:pStyle w:val="Normal"/>
               <w:widowControl/>
-              <w:spacing w:lineRule="auto" w:line="249" w:before="0" w:after="5"/>
-              <w:jc w:val="left"/>
+              <w:suppressAutoHyphens w:val="true"/>
+              <w:spacing w:lineRule="auto" w:line="247" w:before="0" w:after="5"/>
+              <w:jc w:val="start"/>
               <w:rPr>
                 <w:rFonts w:ascii="Arial" w:hAnsi="Arial" w:eastAsia="Arial" w:cs="Arial"/>
                 <w:i/>
@@ -3912,30 +3942,29 @@
                 <w:rFonts w:eastAsia="Arial" w:cs="Arial" w:ascii="Arial" w:hAnsi="Arial"/>
                 <w:i/>
                 <w:iCs/>
-                <w:kern w:val="0"/>
-                <w:sz w:val="24"/>
-                <w:szCs w:val="24"/>
-                <w:lang w:val="en-US" w:eastAsia="en-US" w:bidi="ar-SA"/>
+                <w:sz w:val="24"/>
+                <w:szCs w:val="24"/>
               </w:rPr>
             </w:r>
           </w:p>
         </w:tc>
         <w:tc>
           <w:tcPr>
-            <w:tcW w:w="3779" w:type="dxa"/>
+            <w:tcW w:w="3778" w:type="dxa"/>
             <w:tcBorders>
               <w:top w:val="nil"/>
-              <w:left w:val="nil"/>
+              <w:start w:val="nil"/>
               <w:bottom w:val="nil"/>
-              <w:right w:val="nil"/>
+              <w:end w:val="nil"/>
             </w:tcBorders>
           </w:tcPr>
           <w:p>
             <w:pPr>
               <w:pStyle w:val="Normal"/>
               <w:widowControl/>
-              <w:spacing w:lineRule="auto" w:line="249" w:before="0" w:after="5"/>
-              <w:jc w:val="left"/>
+              <w:suppressAutoHyphens w:val="true"/>
+              <w:spacing w:lineRule="auto" w:line="247" w:before="0" w:after="5"/>
+              <w:jc w:val="start"/>
               <w:rPr>
                 <w:rFonts w:ascii="Arial" w:hAnsi="Arial" w:eastAsia="Arial" w:cs="Arial"/>
                 <w:i/>
@@ -3961,20 +3990,21 @@
         </w:tc>
         <w:tc>
           <w:tcPr>
-            <w:tcW w:w="4428" w:type="dxa"/>
+            <w:tcW w:w="4429" w:type="dxa"/>
             <w:tcBorders>
               <w:top w:val="nil"/>
-              <w:left w:val="nil"/>
+              <w:start w:val="nil"/>
               <w:bottom w:val="nil"/>
-              <w:right w:val="nil"/>
+              <w:end w:val="nil"/>
             </w:tcBorders>
           </w:tcPr>
           <w:p>
             <w:pPr>
               <w:pStyle w:val="Normal"/>
               <w:widowControl/>
-              <w:spacing w:lineRule="auto" w:line="249" w:before="0" w:after="5"/>
-              <w:jc w:val="left"/>
+              <w:suppressAutoHyphens w:val="true"/>
+              <w:spacing w:lineRule="auto" w:line="247" w:before="0" w:after="5"/>
+              <w:jc w:val="start"/>
               <w:rPr>
                 <w:rFonts w:ascii="Arial" w:hAnsi="Arial" w:eastAsia="Arial" w:cs="Arial"/>
                 <w:sz w:val="24"/>
@@ -4001,17 +4031,18 @@
             <w:tcW w:w="450" w:type="dxa"/>
             <w:tcBorders>
               <w:top w:val="nil"/>
-              <w:left w:val="nil"/>
+              <w:start w:val="nil"/>
               <w:bottom w:val="nil"/>
-              <w:right w:val="nil"/>
+              <w:end w:val="nil"/>
             </w:tcBorders>
           </w:tcPr>
           <w:p>
             <w:pPr>
               <w:pStyle w:val="Normal"/>
               <w:widowControl/>
-              <w:spacing w:lineRule="auto" w:line="249" w:before="0" w:after="5"/>
-              <w:jc w:val="left"/>
+              <w:suppressAutoHyphens w:val="true"/>
+              <w:spacing w:lineRule="auto" w:line="247" w:before="0" w:after="5"/>
+              <w:jc w:val="start"/>
               <w:rPr>
                 <w:rFonts w:ascii="Arial" w:hAnsi="Arial" w:eastAsia="Arial" w:cs="Arial"/>
                 <w:i/>
@@ -4026,30 +4057,29 @@
                 <w:rFonts w:eastAsia="Arial" w:cs="Arial" w:ascii="Arial" w:hAnsi="Arial"/>
                 <w:i/>
                 <w:iCs/>
-                <w:kern w:val="0"/>
-                <w:sz w:val="24"/>
-                <w:szCs w:val="24"/>
-                <w:lang w:val="en-US" w:eastAsia="en-US" w:bidi="ar-SA"/>
+                <w:sz w:val="24"/>
+                <w:szCs w:val="24"/>
               </w:rPr>
             </w:r>
           </w:p>
         </w:tc>
         <w:tc>
           <w:tcPr>
-            <w:tcW w:w="3779" w:type="dxa"/>
+            <w:tcW w:w="3778" w:type="dxa"/>
             <w:tcBorders>
               <w:top w:val="nil"/>
-              <w:left w:val="nil"/>
+              <w:start w:val="nil"/>
               <w:bottom w:val="nil"/>
-              <w:right w:val="nil"/>
+              <w:end w:val="nil"/>
             </w:tcBorders>
           </w:tcPr>
           <w:p>
             <w:pPr>
               <w:pStyle w:val="Normal"/>
               <w:widowControl/>
-              <w:spacing w:lineRule="auto" w:line="249" w:before="0" w:after="5"/>
-              <w:jc w:val="left"/>
+              <w:suppressAutoHyphens w:val="true"/>
+              <w:spacing w:lineRule="auto" w:line="247" w:before="0" w:after="5"/>
+              <w:jc w:val="start"/>
               <w:rPr>
                 <w:rFonts w:ascii="Arial" w:hAnsi="Arial" w:eastAsia="Arial" w:cs="Arial"/>
                 <w:i/>
@@ -4075,20 +4105,21 @@
         </w:tc>
         <w:tc>
           <w:tcPr>
-            <w:tcW w:w="4428" w:type="dxa"/>
+            <w:tcW w:w="4429" w:type="dxa"/>
             <w:tcBorders>
               <w:top w:val="nil"/>
-              <w:left w:val="nil"/>
+              <w:start w:val="nil"/>
               <w:bottom w:val="nil"/>
-              <w:right w:val="nil"/>
+              <w:end w:val="nil"/>
             </w:tcBorders>
           </w:tcPr>
           <w:p>
             <w:pPr>
               <w:pStyle w:val="Normal"/>
               <w:widowControl/>
-              <w:spacing w:lineRule="auto" w:line="249" w:before="0" w:after="5"/>
-              <w:jc w:val="left"/>
+              <w:suppressAutoHyphens w:val="true"/>
+              <w:spacing w:lineRule="auto" w:line="247" w:before="0" w:after="5"/>
+              <w:jc w:val="start"/>
               <w:rPr>
                 <w:rFonts w:ascii="Arial" w:hAnsi="Arial" w:eastAsia="Arial" w:cs="Arial"/>
                 <w:sz w:val="24"/>
@@ -4115,17 +4146,18 @@
             <w:tcW w:w="450" w:type="dxa"/>
             <w:tcBorders>
               <w:top w:val="nil"/>
-              <w:left w:val="nil"/>
+              <w:start w:val="nil"/>
               <w:bottom w:val="nil"/>
-              <w:right w:val="nil"/>
+              <w:end w:val="nil"/>
             </w:tcBorders>
           </w:tcPr>
           <w:p>
             <w:pPr>
               <w:pStyle w:val="Normal"/>
               <w:widowControl/>
-              <w:spacing w:lineRule="auto" w:line="249" w:before="0" w:after="5"/>
-              <w:jc w:val="left"/>
+              <w:suppressAutoHyphens w:val="true"/>
+              <w:spacing w:lineRule="auto" w:line="247" w:before="0" w:after="5"/>
+              <w:jc w:val="start"/>
               <w:rPr>
                 <w:rFonts w:ascii="Arial" w:hAnsi="Arial" w:eastAsia="Arial" w:cs="Arial"/>
                 <w:i/>
@@ -4140,30 +4172,29 @@
                 <w:rFonts w:eastAsia="Arial" w:cs="Arial" w:ascii="Arial" w:hAnsi="Arial"/>
                 <w:i/>
                 <w:iCs/>
-                <w:kern w:val="0"/>
-                <w:sz w:val="24"/>
-                <w:szCs w:val="24"/>
-                <w:lang w:val="en-US" w:eastAsia="en-US" w:bidi="ar-SA"/>
+                <w:sz w:val="24"/>
+                <w:szCs w:val="24"/>
               </w:rPr>
             </w:r>
           </w:p>
         </w:tc>
         <w:tc>
           <w:tcPr>
-            <w:tcW w:w="3779" w:type="dxa"/>
+            <w:tcW w:w="3778" w:type="dxa"/>
             <w:tcBorders>
               <w:top w:val="nil"/>
-              <w:left w:val="nil"/>
+              <w:start w:val="nil"/>
               <w:bottom w:val="nil"/>
-              <w:right w:val="nil"/>
+              <w:end w:val="nil"/>
             </w:tcBorders>
           </w:tcPr>
           <w:p>
             <w:pPr>
               <w:pStyle w:val="Normal"/>
               <w:widowControl/>
-              <w:spacing w:lineRule="auto" w:line="249" w:before="0" w:after="5"/>
-              <w:jc w:val="left"/>
+              <w:suppressAutoHyphens w:val="true"/>
+              <w:spacing w:lineRule="auto" w:line="247" w:before="0" w:after="5"/>
+              <w:jc w:val="start"/>
               <w:rPr>
                 <w:rFonts w:ascii="Arial" w:hAnsi="Arial" w:eastAsia="Arial" w:cs="Arial"/>
                 <w:i/>
@@ -4189,20 +4220,21 @@
         </w:tc>
         <w:tc>
           <w:tcPr>
-            <w:tcW w:w="4428" w:type="dxa"/>
+            <w:tcW w:w="4429" w:type="dxa"/>
             <w:tcBorders>
               <w:top w:val="nil"/>
-              <w:left w:val="nil"/>
+              <w:start w:val="nil"/>
               <w:bottom w:val="nil"/>
-              <w:right w:val="nil"/>
+              <w:end w:val="nil"/>
             </w:tcBorders>
           </w:tcPr>
           <w:p>
             <w:pPr>
               <w:pStyle w:val="Normal"/>
               <w:widowControl/>
-              <w:spacing w:lineRule="auto" w:line="249" w:before="0" w:after="5"/>
-              <w:jc w:val="left"/>
+              <w:suppressAutoHyphens w:val="true"/>
+              <w:spacing w:lineRule="auto" w:line="247" w:before="0" w:after="5"/>
+              <w:jc w:val="start"/>
               <w:rPr>
                 <w:rFonts w:ascii="Arial" w:hAnsi="Arial" w:eastAsia="Arial" w:cs="Arial"/>
                 <w:sz w:val="24"/>
@@ -4231,7 +4263,7 @@
           <w:tab w:val="center" w:pos="518" w:leader="none"/>
           <w:tab w:val="right" w:pos="8657" w:leader="none"/>
         </w:tabs>
-        <w:spacing w:lineRule="auto" w:line="249" w:before="0" w:after="5"/>
+        <w:spacing w:lineRule="auto" w:line="247" w:before="0" w:after="5"/>
         <w:rPr>
           <w:rFonts w:ascii="Arial" w:hAnsi="Arial" w:cs="Arial"/>
           <w:sz w:val="24"/>
@@ -4254,7 +4286,7 @@
           <w:tab w:val="center" w:pos="518" w:leader="none"/>
           <w:tab w:val="right" w:pos="8657" w:leader="none"/>
         </w:tabs>
-        <w:spacing w:lineRule="auto" w:line="249" w:before="0" w:after="5"/>
+        <w:spacing w:lineRule="auto" w:line="247" w:before="0" w:after="5"/>
         <w:rPr>
           <w:rFonts w:ascii="Arial" w:hAnsi="Arial" w:cs="Arial"/>
           <w:sz w:val="24"/>
@@ -4273,7 +4305,7 @@
       <w:pPr>
         <w:pStyle w:val="Normal"/>
         <w:spacing w:lineRule="auto" w:line="264" w:before="0" w:after="2917"/>
-        <w:ind w:left="456" w:hanging="10"/>
+        <w:ind w:hanging="10" w:start="456"/>
         <w:rPr>
           <w:rFonts w:ascii="Arial" w:hAnsi="Arial" w:cs="Arial"/>
           <w:sz w:val="24"/>
@@ -4291,12 +4323,12 @@
       </w:r>
     </w:p>
     <w:sectPr>
-      <w:headerReference w:type="even" r:id="rId7"/>
-      <w:headerReference w:type="default" r:id="rId8"/>
-      <w:headerReference w:type="first" r:id="rId9"/>
-      <w:footerReference w:type="even" r:id="rId10"/>
-      <w:footerReference w:type="default" r:id="rId11"/>
-      <w:footerReference w:type="first" r:id="rId12"/>
+      <w:headerReference w:type="even" r:id="rId8"/>
+      <w:headerReference w:type="default" r:id="rId9"/>
+      <w:headerReference w:type="first" r:id="rId10"/>
+      <w:footerReference w:type="even" r:id="rId11"/>
+      <w:footerReference w:type="default" r:id="rId12"/>
+      <w:footerReference w:type="first" r:id="rId13"/>
       <w:type w:val="nextPage"/>
       <w:pgSz w:w="12240" w:h="15840"/>
       <w:pgMar w:left="1872" w:right="1711" w:gutter="0" w:header="728" w:top="1440" w:footer="994" w:bottom="1440"/>
@@ -4321,7 +4353,7 @@
       <mc:AlternateContent>
         <mc:Choice Requires="wpg">
           <w:drawing>
-            <wp:anchor behindDoc="1" distT="635" distB="0" distL="113030" distR="113665" simplePos="0" locked="0" layoutInCell="0" allowOverlap="1" relativeHeight="9" wp14:anchorId="676EDD0C">
+            <wp:anchor behindDoc="1" distT="635" distB="635" distL="113665" distR="113665" simplePos="0" locked="0" layoutInCell="0" allowOverlap="1" relativeHeight="9" wp14:anchorId="676EDD0C">
               <wp:simplePos x="0" y="0"/>
               <wp:positionH relativeFrom="page">
                 <wp:posOffset>0</wp:posOffset>
@@ -4346,6 +4378,7 @@
                       </a:xfrm>
                     </wpg:grpSpPr>
                     <wps:wsp>
+                      <wps:cNvPr id="5" name=""/>
                       <wps:cNvSpPr/>
                       <wps:spPr>
                         <a:xfrm>
@@ -4354,9 +4387,14 @@
                         </a:xfrm>
                         <a:custGeom>
                           <a:avLst/>
-                          <a:gdLst/>
+                          <a:gdLst>
+                            <a:gd name="textAreaLeft" fmla="*/ 0 w 3131640"/>
+                            <a:gd name="textAreaRight" fmla="*/ 3132000 w 3131640"/>
+                            <a:gd name="textAreaTop" fmla="*/ 0 h 3600"/>
+                            <a:gd name="textAreaBottom" fmla="*/ 3960 h 3600"/>
+                          </a:gdLst>
                           <a:ahLst/>
-                          <a:rect l="l" t="t" r="r" b="b"/>
+                          <a:rect l="textAreaLeft" t="textAreaTop" r="textAreaRight" b="textAreaBottom"/>
                           <a:pathLst>
                             <a:path w="5523866" h="9144">
                               <a:moveTo>
@@ -4400,7 +4438,7 @@
         </mc:Choice>
         <mc:Fallback>
           <w:pict>
-            <v:group id="shape_0" alt="Group 5841" style="position:absolute;margin-left:92.2pt;margin-top:729pt;width:434.95pt;height:0.5pt" coordorigin="1844,14580" coordsize="8699,10"/>
+            <v:group id="shape_0" alt="Group 5841" style="position:absolute;margin-left:0pt;margin-top:0pt;width:434.95pt;height:0.5pt" coordorigin="0,0" coordsize="8699,10"/>
           </w:pict>
         </mc:Fallback>
       </mc:AlternateContent>
@@ -4544,14 +4582,14 @@
     <w:pPr>
       <w:pStyle w:val="Normal"/>
       <w:spacing w:before="0" w:after="0"/>
-      <w:jc w:val="right"/>
+      <w:jc w:val="end"/>
       <w:rPr/>
     </w:pPr>
     <w:r>
       <mc:AlternateContent>
         <mc:Choice Requires="wpg">
           <w:drawing>
-            <wp:anchor behindDoc="1" distT="635" distB="0" distL="113030" distR="113665" simplePos="0" locked="0" layoutInCell="0" allowOverlap="1" relativeHeight="11" wp14:anchorId="11FF5E02">
+            <wp:anchor behindDoc="1" distT="635" distB="635" distL="113665" distR="112395" simplePos="0" locked="0" layoutInCell="0" allowOverlap="1" relativeHeight="11" wp14:anchorId="11FF5E02">
               <wp:simplePos x="0" y="0"/>
               <wp:positionH relativeFrom="page">
                 <wp:posOffset>1170940</wp:posOffset>
@@ -4562,7 +4600,7 @@
               <wp:extent cx="5523865" cy="6350"/>
               <wp:effectExtent l="1270" t="0" r="0" b="635"/>
               <wp:wrapSquare wrapText="bothSides"/>
-              <wp:docPr id="5" name="Group 5809"/>
+              <wp:docPr id="6" name="Group 5809"/>
               <a:graphic xmlns:a="http://schemas.openxmlformats.org/drawingml/2006/main">
                 <a:graphicData uri="http://schemas.microsoft.com/office/word/2010/wordprocessingGroup">
                   <wpg:wgp>
@@ -4576,6 +4614,7 @@
                       </a:xfrm>
                     </wpg:grpSpPr>
                     <wps:wsp>
+                      <wps:cNvPr id="7" name=""/>
                       <wps:cNvSpPr/>
                       <wps:spPr>
                         <a:xfrm>
@@ -4584,9 +4623,14 @@
                         </a:xfrm>
                         <a:custGeom>
                           <a:avLst/>
-                          <a:gdLst/>
+                          <a:gdLst>
+                            <a:gd name="textAreaLeft" fmla="*/ 0 w 3131640"/>
+                            <a:gd name="textAreaRight" fmla="*/ 3132000 w 3131640"/>
+                            <a:gd name="textAreaTop" fmla="*/ 0 h 3600"/>
+                            <a:gd name="textAreaBottom" fmla="*/ 3960 h 3600"/>
+                          </a:gdLst>
                           <a:ahLst/>
-                          <a:rect l="l" t="t" r="r" b="b"/>
+                          <a:rect l="textAreaLeft" t="textAreaTop" r="textAreaRight" b="textAreaBottom"/>
                           <a:pathLst>
                             <a:path w="5523866" h="9144">
                               <a:moveTo>
@@ -4772,119 +4816,11 @@
 <w:ftr xmlns:o="urn:schemas-microsoft-com:office:office" xmlns:r="http://schemas.openxmlformats.org/officeDocument/2006/relationships" xmlns:v="urn:schemas-microsoft-com:vml" xmlns:w="http://schemas.openxmlformats.org/wordprocessingml/2006/main" xmlns:w10="urn:schemas-microsoft-com:office:word" xmlns:wp="http://schemas.openxmlformats.org/drawingml/2006/wordprocessingDrawing" xmlns:wps="http://schemas.microsoft.com/office/word/2010/wordprocessingShape" xmlns:wpg="http://schemas.microsoft.com/office/word/2010/wordprocessingGroup" xmlns:mc="http://schemas.openxmlformats.org/markup-compatibility/2006" xmlns:wp14="http://schemas.microsoft.com/office/word/2010/wordprocessingDrawing" xmlns:w14="http://schemas.microsoft.com/office/word/2010/wordml" xmlns:w15="http://schemas.microsoft.com/office/word/2012/wordml" mc:Ignorable="w14 wp14 w15">
   <w:p>
     <w:pPr>
-      <w:pStyle w:val="Normal"/>
-      <w:spacing w:before="0" w:after="0"/>
-      <w:ind w:right="103" w:hanging="0"/>
-      <w:jc w:val="right"/>
+      <w:pStyle w:val="Footer"/>
       <w:rPr/>
     </w:pPr>
     <w:r>
-      <w:rPr>
-        <w:rFonts w:eastAsia="Times New Roman" w:cs="Times New Roman" w:ascii="Times New Roman" w:hAnsi="Times New Roman"/>
-        <w:sz w:val="20"/>
-      </w:rPr>
-      <w:t xml:space="preserve">      </w:t>
-    </w:r>
-    <w:r>
-      <w:rPr>
-        <w:rFonts w:eastAsia="Times New Roman" w:cs="Times New Roman" w:ascii="Times New Roman" w:hAnsi="Times New Roman"/>
-        <w:sz w:val="20"/>
-      </w:rPr>
-      <w:t xml:space="preserve">Pg. </w:t>
-    </w:r>
-    <w:r>
-      <w:rPr>
-        <w:rFonts w:eastAsia="Times New Roman" w:cs="Times New Roman" w:ascii="Times New Roman" w:hAnsi="Times New Roman"/>
-        <w:b/>
-        <w:sz w:val="20"/>
-      </w:rPr>
-      <w:fldChar w:fldCharType="begin"/>
-    </w:r>
-    <w:r>
-      <w:rPr>
-        <w:sz w:val="20"/>
-        <w:b/>
-        <w:rFonts w:eastAsia="Times New Roman" w:cs="Times New Roman" w:ascii="Times New Roman" w:hAnsi="Times New Roman"/>
-      </w:rPr>
-      <w:instrText xml:space="preserve"> PAGE </w:instrText>
-    </w:r>
-    <w:r>
-      <w:rPr>
-        <w:sz w:val="20"/>
-        <w:b/>
-        <w:rFonts w:eastAsia="Times New Roman" w:cs="Times New Roman" w:ascii="Times New Roman" w:hAnsi="Times New Roman"/>
-      </w:rPr>
-      <w:fldChar w:fldCharType="separate"/>
-    </w:r>
-    <w:r>
-      <w:rPr>
-        <w:sz w:val="20"/>
-        <w:b/>
-        <w:rFonts w:eastAsia="Times New Roman" w:cs="Times New Roman" w:ascii="Times New Roman" w:hAnsi="Times New Roman"/>
-      </w:rPr>
-      <w:t>0</w:t>
-    </w:r>
-    <w:r>
-      <w:rPr>
-        <w:sz w:val="20"/>
-        <w:b/>
-        <w:rFonts w:eastAsia="Times New Roman" w:cs="Times New Roman" w:ascii="Times New Roman" w:hAnsi="Times New Roman"/>
-      </w:rPr>
-      <w:fldChar w:fldCharType="end"/>
-    </w:r>
-    <w:r>
-      <w:rPr>
-        <w:rFonts w:eastAsia="Times New Roman" w:cs="Times New Roman" w:ascii="Times New Roman" w:hAnsi="Times New Roman"/>
-        <w:sz w:val="20"/>
-      </w:rPr>
-      <w:t xml:space="preserve"> of </w:t>
-    </w:r>
-    <w:r>
-      <w:rPr>
-        <w:rFonts w:eastAsia="Times New Roman" w:cs="Times New Roman" w:ascii="Times New Roman" w:hAnsi="Times New Roman"/>
-        <w:b/>
-        <w:sz w:val="20"/>
-      </w:rPr>
-      <w:fldChar w:fldCharType="begin"/>
-    </w:r>
-    <w:r>
-      <w:rPr>
-        <w:sz w:val="20"/>
-        <w:b/>
-        <w:rFonts w:eastAsia="Times New Roman" w:cs="Times New Roman" w:ascii="Times New Roman" w:hAnsi="Times New Roman"/>
-      </w:rPr>
-      <w:instrText xml:space="preserve"> NUMPAGES </w:instrText>
-    </w:r>
-    <w:r>
-      <w:rPr>
-        <w:sz w:val="20"/>
-        <w:b/>
-        <w:rFonts w:eastAsia="Times New Roman" w:cs="Times New Roman" w:ascii="Times New Roman" w:hAnsi="Times New Roman"/>
-      </w:rPr>
-      <w:fldChar w:fldCharType="separate"/>
-    </w:r>
-    <w:r>
-      <w:rPr>
-        <w:sz w:val="20"/>
-        <w:b/>
-        <w:rFonts w:eastAsia="Times New Roman" w:cs="Times New Roman" w:ascii="Times New Roman" w:hAnsi="Times New Roman"/>
-      </w:rPr>
-      <w:t>4</w:t>
-    </w:r>
-    <w:r>
-      <w:rPr>
-        <w:sz w:val="20"/>
-        <w:b/>
-        <w:rFonts w:eastAsia="Times New Roman" w:cs="Times New Roman" w:ascii="Times New Roman" w:hAnsi="Times New Roman"/>
-      </w:rPr>
-      <w:fldChar w:fldCharType="end"/>
-    </w:r>
-    <w:r>
-      <w:rPr>
-        <w:rFonts w:eastAsia="Bookman Old Style" w:cs="Bookman Old Style" w:ascii="Bookman Old Style" w:hAnsi="Bookman Old Style"/>
-        <w:sz w:val="24"/>
-      </w:rPr>
-      <w:t xml:space="preserve"> </w:t>
+      <w:rPr/>
     </w:r>
   </w:p>
 </w:ftr>
@@ -4896,8 +4832,8 @@
     <w:pPr>
       <w:pStyle w:val="Normal"/>
       <w:spacing w:before="0" w:after="0"/>
-      <w:ind w:right="103" w:hanging="0"/>
-      <w:jc w:val="right"/>
+      <w:ind w:hanging="0" w:end="103"/>
+      <w:jc w:val="end"/>
       <w:rPr/>
     </w:pPr>
     <w:r>
@@ -4944,7 +4880,7 @@
         <w:b/>
         <w:rFonts w:eastAsia="Times New Roman" w:cs="Times New Roman" w:ascii="Times New Roman" w:hAnsi="Times New Roman"/>
       </w:rPr>
-      <w:t>4</w:t>
+      <w:t>0</w:t>
     </w:r>
     <w:r>
       <w:rPr>
@@ -5018,8 +4954,130 @@
     <w:pPr>
       <w:pStyle w:val="Normal"/>
       <w:spacing w:before="0" w:after="0"/>
-      <w:ind w:right="103" w:hanging="0"/>
-      <w:jc w:val="right"/>
+      <w:ind w:hanging="0" w:end="103"/>
+      <w:jc w:val="end"/>
+      <w:rPr/>
+    </w:pPr>
+    <w:r>
+      <w:rPr>
+        <w:rFonts w:eastAsia="Times New Roman" w:cs="Times New Roman" w:ascii="Times New Roman" w:hAnsi="Times New Roman"/>
+        <w:sz w:val="20"/>
+      </w:rPr>
+      <w:t xml:space="preserve">      </w:t>
+    </w:r>
+    <w:r>
+      <w:rPr>
+        <w:rFonts w:eastAsia="Times New Roman" w:cs="Times New Roman" w:ascii="Times New Roman" w:hAnsi="Times New Roman"/>
+        <w:sz w:val="20"/>
+      </w:rPr>
+      <w:t xml:space="preserve">Pg. </w:t>
+    </w:r>
+    <w:r>
+      <w:rPr>
+        <w:rFonts w:eastAsia="Times New Roman" w:cs="Times New Roman" w:ascii="Times New Roman" w:hAnsi="Times New Roman"/>
+        <w:b/>
+        <w:sz w:val="20"/>
+      </w:rPr>
+      <w:fldChar w:fldCharType="begin"/>
+    </w:r>
+    <w:r>
+      <w:rPr>
+        <w:sz w:val="20"/>
+        <w:b/>
+        <w:rFonts w:eastAsia="Times New Roman" w:cs="Times New Roman" w:ascii="Times New Roman" w:hAnsi="Times New Roman"/>
+      </w:rPr>
+      <w:instrText xml:space="preserve"> PAGE </w:instrText>
+    </w:r>
+    <w:r>
+      <w:rPr>
+        <w:sz w:val="20"/>
+        <w:b/>
+        <w:rFonts w:eastAsia="Times New Roman" w:cs="Times New Roman" w:ascii="Times New Roman" w:hAnsi="Times New Roman"/>
+      </w:rPr>
+      <w:fldChar w:fldCharType="separate"/>
+    </w:r>
+    <w:r>
+      <w:rPr>
+        <w:sz w:val="20"/>
+        <w:b/>
+        <w:rFonts w:eastAsia="Times New Roman" w:cs="Times New Roman" w:ascii="Times New Roman" w:hAnsi="Times New Roman"/>
+      </w:rPr>
+      <w:t>4</w:t>
+    </w:r>
+    <w:r>
+      <w:rPr>
+        <w:sz w:val="20"/>
+        <w:b/>
+        <w:rFonts w:eastAsia="Times New Roman" w:cs="Times New Roman" w:ascii="Times New Roman" w:hAnsi="Times New Roman"/>
+      </w:rPr>
+      <w:fldChar w:fldCharType="end"/>
+    </w:r>
+    <w:r>
+      <w:rPr>
+        <w:rFonts w:eastAsia="Times New Roman" w:cs="Times New Roman" w:ascii="Times New Roman" w:hAnsi="Times New Roman"/>
+        <w:sz w:val="20"/>
+      </w:rPr>
+      <w:t xml:space="preserve"> of </w:t>
+    </w:r>
+    <w:r>
+      <w:rPr>
+        <w:rFonts w:eastAsia="Times New Roman" w:cs="Times New Roman" w:ascii="Times New Roman" w:hAnsi="Times New Roman"/>
+        <w:b/>
+        <w:sz w:val="20"/>
+      </w:rPr>
+      <w:fldChar w:fldCharType="begin"/>
+    </w:r>
+    <w:r>
+      <w:rPr>
+        <w:sz w:val="20"/>
+        <w:b/>
+        <w:rFonts w:eastAsia="Times New Roman" w:cs="Times New Roman" w:ascii="Times New Roman" w:hAnsi="Times New Roman"/>
+      </w:rPr>
+      <w:instrText xml:space="preserve"> NUMPAGES </w:instrText>
+    </w:r>
+    <w:r>
+      <w:rPr>
+        <w:sz w:val="20"/>
+        <w:b/>
+        <w:rFonts w:eastAsia="Times New Roman" w:cs="Times New Roman" w:ascii="Times New Roman" w:hAnsi="Times New Roman"/>
+      </w:rPr>
+      <w:fldChar w:fldCharType="separate"/>
+    </w:r>
+    <w:r>
+      <w:rPr>
+        <w:sz w:val="20"/>
+        <w:b/>
+        <w:rFonts w:eastAsia="Times New Roman" w:cs="Times New Roman" w:ascii="Times New Roman" w:hAnsi="Times New Roman"/>
+      </w:rPr>
+      <w:t>4</w:t>
+    </w:r>
+    <w:r>
+      <w:rPr>
+        <w:sz w:val="20"/>
+        <w:b/>
+        <w:rFonts w:eastAsia="Times New Roman" w:cs="Times New Roman" w:ascii="Times New Roman" w:hAnsi="Times New Roman"/>
+      </w:rPr>
+      <w:fldChar w:fldCharType="end"/>
+    </w:r>
+    <w:r>
+      <w:rPr>
+        <w:rFonts w:eastAsia="Bookman Old Style" w:cs="Bookman Old Style" w:ascii="Bookman Old Style" w:hAnsi="Bookman Old Style"/>
+        <w:sz w:val="24"/>
+      </w:rPr>
+      <w:t xml:space="preserve"> </w:t>
+    </w:r>
+  </w:p>
+</w:ftr>
+</file>
+
+<file path=word/footer6.xml><?xml version="1.0" encoding="utf-8"?>
+<w:ftr xmlns:o="urn:schemas-microsoft-com:office:office" xmlns:r="http://schemas.openxmlformats.org/officeDocument/2006/relationships" xmlns:v="urn:schemas-microsoft-com:vml" xmlns:w="http://schemas.openxmlformats.org/wordprocessingml/2006/main" xmlns:w10="urn:schemas-microsoft-com:office:word" xmlns:wp="http://schemas.openxmlformats.org/drawingml/2006/wordprocessingDrawing" xmlns:wps="http://schemas.microsoft.com/office/word/2010/wordprocessingShape" xmlns:wpg="http://schemas.microsoft.com/office/word/2010/wordprocessingGroup" xmlns:mc="http://schemas.openxmlformats.org/markup-compatibility/2006" xmlns:wp14="http://schemas.microsoft.com/office/word/2010/wordprocessingDrawing" xmlns:w14="http://schemas.microsoft.com/office/word/2010/wordml" xmlns:w15="http://schemas.microsoft.com/office/word/2012/wordml" mc:Ignorable="w14 wp14 w15">
+  <w:p>
+    <w:pPr>
+      <w:pStyle w:val="Normal"/>
+      <w:spacing w:before="0" w:after="0"/>
+      <w:ind w:hanging="0" w:end="103"/>
+      <w:jc w:val="end"/>
       <w:rPr/>
     </w:pPr>
     <w:r>
@@ -5165,7 +5223,7 @@
       <w:widowControl/>
       <w:bidi w:val="0"/>
       <w:spacing w:lineRule="auto" w:line="259" w:before="0" w:after="160"/>
-      <w:jc w:val="left"/>
+      <w:jc w:val="start"/>
       <w:rPr/>
     </w:pPr>
     <w:r>
@@ -5243,7 +5301,7 @@
       <w:widowControl/>
       <w:bidi w:val="0"/>
       <w:spacing w:lineRule="auto" w:line="259" w:before="0" w:after="160"/>
-      <w:jc w:val="left"/>
+      <w:jc w:val="start"/>
       <w:rPr/>
     </w:pPr>
     <w:r>
@@ -5299,12 +5357,6 @@
       <w:rPr/>
     </w:pPr>
     <w:r>
-      <w:rPr>
-        <w:rFonts w:eastAsia="Times New Roman" w:cs="Times New Roman" w:ascii="Times New Roman" w:hAnsi="Times New Roman"/>
-        <w:b/>
-        <w:i/>
-        <w:sz w:val="20"/>
-      </w:rPr>
       <mc:AlternateContent>
         <mc:Choice Requires="wpg">
           <w:drawing>
@@ -5387,7 +5439,7 @@
       <w:widowControl/>
       <w:bidi w:val="0"/>
       <w:spacing w:lineRule="auto" w:line="259" w:before="0" w:after="160"/>
-      <w:jc w:val="left"/>
+      <w:jc w:val="start"/>
       <w:rPr/>
     </w:pPr>
     <w:r>
@@ -5395,7 +5447,7 @@
       <mc:AlternateContent>
         <mc:Choice Requires="wpg">
           <w:drawing>
-            <wp:anchor behindDoc="1" distT="0" distB="0" distL="0" distR="0" simplePos="0" locked="0" layoutInCell="0" allowOverlap="1" relativeHeight="6" wp14:anchorId="097225F9">
+            <wp:anchor behindDoc="1" distT="0" distB="635" distL="1270" distR="0" simplePos="0" locked="0" layoutInCell="0" allowOverlap="1" relativeHeight="6" wp14:anchorId="097225F9">
               <wp:simplePos x="0" y="0"/>
               <wp:positionH relativeFrom="page">
                 <wp:posOffset>0</wp:posOffset>
@@ -5406,7 +5458,7 @@
               <wp:extent cx="5523865" cy="6350"/>
               <wp:effectExtent l="1270" t="0" r="0" b="635"/>
               <wp:wrapNone/>
-              <wp:docPr id="6" name="Group 5909"/>
+              <wp:docPr id="8" name="Group 5909"/>
               <a:graphic xmlns:a="http://schemas.openxmlformats.org/drawingml/2006/main">
                 <a:graphicData uri="http://schemas.microsoft.com/office/word/2010/wordprocessingGroup">
                   <wpg:wgp>
@@ -5420,6 +5472,7 @@
                       </a:xfrm>
                     </wpg:grpSpPr>
                     <wps:wsp>
+                      <wps:cNvPr id="9" name=""/>
                       <wps:cNvSpPr/>
                       <wps:spPr>
                         <a:xfrm>
@@ -5428,9 +5481,14 @@
                         </a:xfrm>
                         <a:custGeom>
                           <a:avLst/>
-                          <a:gdLst/>
+                          <a:gdLst>
+                            <a:gd name="textAreaLeft" fmla="*/ 0 w 3131640"/>
+                            <a:gd name="textAreaRight" fmla="*/ 3132000 w 3131640"/>
+                            <a:gd name="textAreaTop" fmla="*/ 0 h 3600"/>
+                            <a:gd name="textAreaBottom" fmla="*/ 3960 h 3600"/>
+                          </a:gdLst>
                           <a:ahLst/>
-                          <a:rect l="l" t="t" r="r" b="b"/>
+                          <a:rect l="textAreaLeft" t="textAreaTop" r="textAreaRight" b="textAreaBottom"/>
                           <a:pathLst>
                             <a:path w="5523866" h="9144">
                               <a:moveTo>
@@ -5474,7 +5532,7 @@
         </mc:Choice>
         <mc:Fallback>
           <w:pict>
-            <v:group id="shape_0" alt="Group 5909" style="position:absolute;margin-left:92.2pt;margin-top:729pt;width:434.95pt;height:0.5pt" coordorigin="1844,14580" coordsize="8699,10"/>
+            <v:group id="shape_0" alt="Group 5909" style="position:absolute;margin-left:0pt;margin-top:0pt;width:434.95pt;height:0.5pt" coordorigin="0,0" coordsize="8699,10"/>
           </w:pict>
         </mc:Fallback>
       </mc:AlternateContent>
@@ -5501,14 +5559,10 @@
       <w:t>Financial Affidavit for Reasonable Ability to Pay Determination for Category B Restitution, cont.</w:t>
     </w:r>
     <w:r>
-      <w:rPr>
-        <w:rFonts w:eastAsia="Bookman Old Style" w:cs="Bookman Old Style" w:ascii="Bookman Old Style" w:hAnsi="Bookman Old Style"/>
-        <w:sz w:val="16"/>
-      </w:rPr>
       <mc:AlternateContent>
         <mc:Choice Requires="wpg">
           <w:drawing>
-            <wp:anchor behindDoc="1" distT="0" distB="0" distL="0" distR="0" simplePos="0" locked="0" layoutInCell="0" allowOverlap="1" relativeHeight="7" wp14:anchorId="369225E8">
+            <wp:anchor behindDoc="1" distT="0" distB="635" distL="1270" distR="0" simplePos="0" locked="0" layoutInCell="0" allowOverlap="1" relativeHeight="7" wp14:anchorId="369225E8">
               <wp:simplePos x="0" y="0"/>
               <wp:positionH relativeFrom="page">
                 <wp:posOffset>1170940</wp:posOffset>
@@ -5519,7 +5573,7 @@
               <wp:extent cx="5523865" cy="6350"/>
               <wp:effectExtent l="1270" t="0" r="0" b="635"/>
               <wp:wrapNone/>
-              <wp:docPr id="7" name="Group 5883"/>
+              <wp:docPr id="10" name="Group 5883"/>
               <a:graphic xmlns:a="http://schemas.openxmlformats.org/drawingml/2006/main">
                 <a:graphicData uri="http://schemas.microsoft.com/office/word/2010/wordprocessingGroup">
                   <wpg:wgp>
@@ -5533,6 +5587,7 @@
                       </a:xfrm>
                     </wpg:grpSpPr>
                     <wps:wsp>
+                      <wps:cNvPr id="11" name=""/>
                       <wps:cNvSpPr/>
                       <wps:spPr>
                         <a:xfrm>
@@ -5541,9 +5596,14 @@
                         </a:xfrm>
                         <a:custGeom>
                           <a:avLst/>
-                          <a:gdLst/>
+                          <a:gdLst>
+                            <a:gd name="textAreaLeft" fmla="*/ 0 w 3131640"/>
+                            <a:gd name="textAreaRight" fmla="*/ 3132000 w 3131640"/>
+                            <a:gd name="textAreaTop" fmla="*/ 0 h 3600"/>
+                            <a:gd name="textAreaBottom" fmla="*/ 3960 h 3600"/>
+                          </a:gdLst>
                           <a:ahLst/>
-                          <a:rect l="l" t="t" r="r" b="b"/>
+                          <a:rect l="textAreaLeft" t="textAreaTop" r="textAreaRight" b="textAreaBottom"/>
                           <a:pathLst>
                             <a:path w="5523866" h="9144">
                               <a:moveTo>
@@ -5621,14 +5681,10 @@
       <w:t>Financial Affidavit for Reasonable Ability to Pay Determination for Category B Restitution, cont.</w:t>
     </w:r>
     <w:r>
-      <w:rPr>
-        <w:rFonts w:eastAsia="Bookman Old Style" w:cs="Bookman Old Style" w:ascii="Bookman Old Style" w:hAnsi="Bookman Old Style"/>
-        <w:sz w:val="16"/>
-      </w:rPr>
       <mc:AlternateContent>
         <mc:Choice Requires="wpg">
           <w:drawing>
-            <wp:anchor behindDoc="1" distT="0" distB="0" distL="0" distR="0" simplePos="0" locked="0" layoutInCell="0" allowOverlap="1" relativeHeight="7" wp14:anchorId="369225E8">
+            <wp:anchor behindDoc="1" distT="0" distB="635" distL="1270" distR="0" simplePos="0" locked="0" layoutInCell="0" allowOverlap="1" relativeHeight="7" wp14:anchorId="369225E8">
               <wp:simplePos x="0" y="0"/>
               <wp:positionH relativeFrom="page">
                 <wp:posOffset>1170940</wp:posOffset>
@@ -5639,7 +5695,7 @@
               <wp:extent cx="5523865" cy="6350"/>
               <wp:effectExtent l="1270" t="0" r="0" b="635"/>
               <wp:wrapNone/>
-              <wp:docPr id="8" name="Group 5883"/>
+              <wp:docPr id="12" name="Group 5883"/>
               <a:graphic xmlns:a="http://schemas.openxmlformats.org/drawingml/2006/main">
                 <a:graphicData uri="http://schemas.microsoft.com/office/word/2010/wordprocessingGroup">
                   <wpg:wgp>
@@ -5653,6 +5709,7 @@
                       </a:xfrm>
                     </wpg:grpSpPr>
                     <wps:wsp>
+                      <wps:cNvPr id="13" name=""/>
                       <wps:cNvSpPr/>
                       <wps:spPr>
                         <a:xfrm>
@@ -5661,9 +5718,14 @@
                         </a:xfrm>
                         <a:custGeom>
                           <a:avLst/>
-                          <a:gdLst/>
+                          <a:gdLst>
+                            <a:gd name="textAreaLeft" fmla="*/ 0 w 3131640"/>
+                            <a:gd name="textAreaRight" fmla="*/ 3132000 w 3131640"/>
+                            <a:gd name="textAreaTop" fmla="*/ 0 h 3600"/>
+                            <a:gd name="textAreaBottom" fmla="*/ 3960 h 3600"/>
+                          </a:gdLst>
                           <a:ahLst/>
-                          <a:rect l="l" t="t" r="r" b="b"/>
+                          <a:rect l="textAreaLeft" t="textAreaTop" r="textAreaRight" b="textAreaBottom"/>
                           <a:pathLst>
                             <a:path w="5523866" h="9144">
                               <a:moveTo>
@@ -5730,15 +5792,17 @@
       <w:start w:val="1"/>
       <w:numFmt w:val="decimal"/>
       <w:lvlText w:val="%1."/>
-      <w:lvlJc w:val="left"/>
+      <w:lvlJc w:val="start"/>
       <w:pPr>
         <w:tabs>
           <w:tab w:val="num" w:pos="0"/>
         </w:tabs>
-        <w:ind w:left="720" w:hanging="360"/>
-      </w:pPr>
-      <w:rPr>
+        <w:ind w:start="720" w:hanging="360"/>
+      </w:pPr>
+      <w:rPr>
+        <w:i w:val="false"/>
         <w:b/>
+        <w:iCs w:val="false"/>
         <w:bCs w:val="false"/>
       </w:rPr>
     </w:lvl>
@@ -5746,12 +5810,12 @@
       <w:start w:val="1"/>
       <w:numFmt w:val="lowerLetter"/>
       <w:lvlText w:val="%2."/>
-      <w:lvlJc w:val="left"/>
+      <w:lvlJc w:val="start"/>
       <w:pPr>
         <w:tabs>
           <w:tab w:val="num" w:pos="0"/>
         </w:tabs>
-        <w:ind w:left="1440" w:hanging="360"/>
+        <w:ind w:start="1440" w:hanging="360"/>
       </w:pPr>
       <w:rPr/>
     </w:lvl>
@@ -5759,12 +5823,12 @@
       <w:start w:val="1"/>
       <w:numFmt w:val="lowerRoman"/>
       <w:lvlText w:val="%3."/>
-      <w:lvlJc w:val="right"/>
+      <w:lvlJc w:val="end"/>
       <w:pPr>
         <w:tabs>
           <w:tab w:val="num" w:pos="0"/>
         </w:tabs>
-        <w:ind w:left="2160" w:hanging="180"/>
+        <w:ind w:start="2160" w:hanging="180"/>
       </w:pPr>
       <w:rPr/>
     </w:lvl>
@@ -5772,12 +5836,12 @@
       <w:start w:val="1"/>
       <w:numFmt w:val="decimal"/>
       <w:lvlText w:val="%4."/>
-      <w:lvlJc w:val="left"/>
+      <w:lvlJc w:val="start"/>
       <w:pPr>
         <w:tabs>
           <w:tab w:val="num" w:pos="0"/>
         </w:tabs>
-        <w:ind w:left="2880" w:hanging="360"/>
+        <w:ind w:start="2880" w:hanging="360"/>
       </w:pPr>
       <w:rPr/>
     </w:lvl>
@@ -5785,12 +5849,12 @@
       <w:start w:val="1"/>
       <w:numFmt w:val="lowerLetter"/>
       <w:lvlText w:val="%5."/>
-      <w:lvlJc w:val="left"/>
+      <w:lvlJc w:val="start"/>
       <w:pPr>
         <w:tabs>
           <w:tab w:val="num" w:pos="0"/>
         </w:tabs>
-        <w:ind w:left="3600" w:hanging="360"/>
+        <w:ind w:start="3600" w:hanging="360"/>
       </w:pPr>
       <w:rPr/>
     </w:lvl>
@@ -5798,12 +5862,12 @@
       <w:start w:val="1"/>
       <w:numFmt w:val="lowerRoman"/>
       <w:lvlText w:val="%6."/>
-      <w:lvlJc w:val="right"/>
+      <w:lvlJc w:val="end"/>
       <w:pPr>
         <w:tabs>
           <w:tab w:val="num" w:pos="0"/>
         </w:tabs>
-        <w:ind w:left="4320" w:hanging="180"/>
+        <w:ind w:start="4320" w:hanging="180"/>
       </w:pPr>
       <w:rPr/>
     </w:lvl>
@@ -5811,12 +5875,12 @@
       <w:start w:val="1"/>
       <w:numFmt w:val="decimal"/>
       <w:lvlText w:val="%7."/>
-      <w:lvlJc w:val="left"/>
+      <w:lvlJc w:val="start"/>
       <w:pPr>
         <w:tabs>
           <w:tab w:val="num" w:pos="0"/>
         </w:tabs>
-        <w:ind w:left="5040" w:hanging="360"/>
+        <w:ind w:start="5040" w:hanging="360"/>
       </w:pPr>
       <w:rPr/>
     </w:lvl>
@@ -5824,12 +5888,12 @@
       <w:start w:val="1"/>
       <w:numFmt w:val="lowerLetter"/>
       <w:lvlText w:val="%8."/>
-      <w:lvlJc w:val="left"/>
+      <w:lvlJc w:val="start"/>
       <w:pPr>
         <w:tabs>
           <w:tab w:val="num" w:pos="0"/>
         </w:tabs>
-        <w:ind w:left="5760" w:hanging="360"/>
+        <w:ind w:start="5760" w:hanging="360"/>
       </w:pPr>
       <w:rPr/>
     </w:lvl>
@@ -5837,12 +5901,12 @@
       <w:start w:val="1"/>
       <w:numFmt w:val="lowerRoman"/>
       <w:lvlText w:val="%9."/>
-      <w:lvlJc w:val="right"/>
+      <w:lvlJc w:val="end"/>
       <w:pPr>
         <w:tabs>
           <w:tab w:val="num" w:pos="0"/>
         </w:tabs>
-        <w:ind w:left="6480" w:hanging="180"/>
+        <w:ind w:start="6480" w:hanging="180"/>
       </w:pPr>
       <w:rPr/>
     </w:lvl>
@@ -5853,12 +5917,12 @@
       <w:numFmt w:val="none"/>
       <w:suff w:val="nothing"/>
       <w:lvlText w:val=""/>
-      <w:lvlJc w:val="left"/>
+      <w:lvlJc w:val="start"/>
       <w:pPr>
         <w:tabs>
           <w:tab w:val="num" w:pos="0"/>
         </w:tabs>
-        <w:ind w:left="0" w:hanging="0"/>
+        <w:ind w:start="0" w:hanging="0"/>
       </w:pPr>
     </w:lvl>
     <w:lvl w:ilvl="1">
@@ -5866,12 +5930,12 @@
       <w:numFmt w:val="none"/>
       <w:suff w:val="nothing"/>
       <w:lvlText w:val=""/>
-      <w:lvlJc w:val="left"/>
+      <w:lvlJc w:val="start"/>
       <w:pPr>
         <w:tabs>
           <w:tab w:val="num" w:pos="0"/>
         </w:tabs>
-        <w:ind w:left="0" w:hanging="0"/>
+        <w:ind w:start="0" w:hanging="0"/>
       </w:pPr>
     </w:lvl>
     <w:lvl w:ilvl="2">
@@ -5879,12 +5943,12 @@
       <w:numFmt w:val="none"/>
       <w:suff w:val="nothing"/>
       <w:lvlText w:val=""/>
-      <w:lvlJc w:val="left"/>
+      <w:lvlJc w:val="start"/>
       <w:pPr>
         <w:tabs>
           <w:tab w:val="num" w:pos="0"/>
         </w:tabs>
-        <w:ind w:left="0" w:hanging="0"/>
+        <w:ind w:start="0" w:hanging="0"/>
       </w:pPr>
     </w:lvl>
     <w:lvl w:ilvl="3">
@@ -5892,12 +5956,12 @@
       <w:numFmt w:val="none"/>
       <w:suff w:val="nothing"/>
       <w:lvlText w:val=""/>
-      <w:lvlJc w:val="left"/>
+      <w:lvlJc w:val="start"/>
       <w:pPr>
         <w:tabs>
           <w:tab w:val="num" w:pos="0"/>
         </w:tabs>
-        <w:ind w:left="0" w:hanging="0"/>
+        <w:ind w:start="0" w:hanging="0"/>
       </w:pPr>
     </w:lvl>
     <w:lvl w:ilvl="4">
@@ -5905,12 +5969,12 @@
       <w:numFmt w:val="none"/>
       <w:suff w:val="nothing"/>
       <w:lvlText w:val=""/>
-      <w:lvlJc w:val="left"/>
+      <w:lvlJc w:val="start"/>
       <w:pPr>
         <w:tabs>
           <w:tab w:val="num" w:pos="0"/>
         </w:tabs>
-        <w:ind w:left="0" w:hanging="0"/>
+        <w:ind w:start="0" w:hanging="0"/>
       </w:pPr>
     </w:lvl>
     <w:lvl w:ilvl="5">
@@ -5918,12 +5982,12 @@
       <w:numFmt w:val="none"/>
       <w:suff w:val="nothing"/>
       <w:lvlText w:val=""/>
-      <w:lvlJc w:val="left"/>
+      <w:lvlJc w:val="start"/>
       <w:pPr>
         <w:tabs>
           <w:tab w:val="num" w:pos="0"/>
         </w:tabs>
-        <w:ind w:left="0" w:hanging="0"/>
+        <w:ind w:start="0" w:hanging="0"/>
       </w:pPr>
     </w:lvl>
     <w:lvl w:ilvl="6">
@@ -5931,12 +5995,12 @@
       <w:numFmt w:val="none"/>
       <w:suff w:val="nothing"/>
       <w:lvlText w:val=""/>
-      <w:lvlJc w:val="left"/>
+      <w:lvlJc w:val="start"/>
       <w:pPr>
         <w:tabs>
           <w:tab w:val="num" w:pos="0"/>
         </w:tabs>
-        <w:ind w:left="0" w:hanging="0"/>
+        <w:ind w:start="0" w:hanging="0"/>
       </w:pPr>
     </w:lvl>
     <w:lvl w:ilvl="7">
@@ -5944,12 +6008,12 @@
       <w:numFmt w:val="none"/>
       <w:suff w:val="nothing"/>
       <w:lvlText w:val=""/>
-      <w:lvlJc w:val="left"/>
+      <w:lvlJc w:val="start"/>
       <w:pPr>
         <w:tabs>
           <w:tab w:val="num" w:pos="0"/>
         </w:tabs>
-        <w:ind w:left="0" w:hanging="0"/>
+        <w:ind w:start="0" w:hanging="0"/>
       </w:pPr>
     </w:lvl>
     <w:lvl w:ilvl="8">
@@ -5957,12 +6021,12 @@
       <w:numFmt w:val="none"/>
       <w:suff w:val="nothing"/>
       <w:lvlText w:val=""/>
-      <w:lvlJc w:val="left"/>
+      <w:lvlJc w:val="start"/>
       <w:pPr>
         <w:tabs>
           <w:tab w:val="num" w:pos="0"/>
         </w:tabs>
-        <w:ind w:left="0" w:hanging="0"/>
+        <w:ind w:start="0" w:hanging="0"/>
       </w:pPr>
     </w:lvl>
   </w:abstractNum>
@@ -6375,9 +6439,10 @@
     <w:qFormat/>
     <w:pPr>
       <w:widowControl/>
+      <w:suppressAutoHyphens w:val="true"/>
       <w:bidi w:val="0"/>
       <w:spacing w:lineRule="auto" w:line="259" w:before="0" w:after="160"/>
-      <w:jc w:val="left"/>
+      <w:jc w:val="start"/>
     </w:pPr>
     <w:rPr>
       <w:rFonts w:ascii="Calibri" w:hAnsi="Calibri" w:eastAsia="Calibri" w:cs="Calibri"/>
@@ -6389,7 +6454,7 @@
     </w:rPr>
   </w:style>
   <w:style w:type="paragraph" w:styleId="Heading1">
-    <w:name w:val="Heading 1"/>
+    <w:name w:val="heading 1"/>
     <w:next w:val="Normal"/>
     <w:link w:val="Heading1Char"/>
     <w:uiPriority w:val="9"/>
@@ -6398,9 +6463,10 @@
       <w:keepNext w:val="true"/>
       <w:keepLines/>
       <w:widowControl/>
+      <w:suppressAutoHyphens w:val="true"/>
       <w:bidi w:val="0"/>
       <w:spacing w:lineRule="auto" w:line="259" w:before="0" w:after="0"/>
-      <w:ind w:left="10" w:right="1" w:hanging="10"/>
+      <w:ind w:hanging="10" w:start="10" w:end="1"/>
       <w:jc w:val="center"/>
       <w:outlineLvl w:val="0"/>
     </w:pPr>
@@ -6450,7 +6516,7 @@
   <w:style w:type="paragraph" w:styleId="Heading">
     <w:name w:val="Heading"/>
     <w:basedOn w:val="Normal"/>
-    <w:next w:val="TextBody"/>
+    <w:next w:val="BodyText"/>
     <w:qFormat/>
     <w:pPr>
       <w:keepNext w:val="true"/>
@@ -6462,7 +6528,7 @@
       <w:szCs w:val="28"/>
     </w:rPr>
   </w:style>
-  <w:style w:type="paragraph" w:styleId="TextBody">
+  <w:style w:type="paragraph" w:styleId="BodyText">
     <w:name w:val="Body Text"/>
     <w:basedOn w:val="Normal"/>
     <w:pPr>
@@ -6472,14 +6538,14 @@
   </w:style>
   <w:style w:type="paragraph" w:styleId="List">
     <w:name w:val="List"/>
-    <w:basedOn w:val="TextBody"/>
+    <w:basedOn w:val="BodyText"/>
     <w:pPr/>
     <w:rPr>
       <w:rFonts w:cs="FreeSans"/>
     </w:rPr>
   </w:style>
   <w:style w:type="paragraph" w:styleId="Caption">
-    <w:name w:val="Caption"/>
+    <w:name w:val="caption"/>
     <w:basedOn w:val="Normal"/>
     <w:qFormat/>
     <w:pPr>
@@ -6513,7 +6579,7 @@
     <w:rsid w:val="009d7d92"/>
     <w:pPr>
       <w:spacing w:before="0" w:after="160"/>
-      <w:ind w:left="720" w:hanging="0"/>
+      <w:ind w:hanging="0" w:start="720"/>
       <w:contextualSpacing/>
     </w:pPr>
     <w:rPr/>
@@ -6526,7 +6592,7 @@
     <w:rPr/>
   </w:style>
   <w:style w:type="paragraph" w:styleId="Footer">
-    <w:name w:val="Footer"/>
+    <w:name w:val="footer"/>
     <w:basedOn w:val="Normal"/>
     <w:link w:val="FooterChar"/>
     <w:uiPriority w:val="99"/>
@@ -6543,7 +6609,7 @@
     <w:rPr/>
   </w:style>
   <w:style w:type="paragraph" w:styleId="Header">
-    <w:name w:val="Header"/>
+    <w:name w:val="header"/>
     <w:basedOn w:val="HeaderandFooter"/>
     <w:pPr/>
     <w:rPr/>
@@ -6592,195 +6658,97 @@
 </file>
 
 <file path=word/theme/theme1.xml><?xml version="1.0" encoding="utf-8"?>
-<a:theme xmlns:a="http://schemas.openxmlformats.org/drawingml/2006/main" name="Office Theme">
+<a:theme xmlns:a="http://schemas.openxmlformats.org/drawingml/2006/main" xmlns:r="http://schemas.openxmlformats.org/officeDocument/2006/relationships" name="Office Theme">
   <a:themeElements>
     <a:clrScheme name="Office">
       <a:dk1>
-        <a:sysClr val="windowText" lastClr="000000"/>
+        <a:srgbClr val="000000"/>
       </a:dk1>
       <a:lt1>
-        <a:sysClr val="window" lastClr="FFFFFF"/>
+        <a:srgbClr val="ffffff"/>
       </a:lt1>
       <a:dk2>
-        <a:srgbClr val="44546A"/>
+        <a:srgbClr val="44546a"/>
       </a:dk2>
       <a:lt2>
-        <a:srgbClr val="E7E6E6"/>
+        <a:srgbClr val="e7e6e6"/>
       </a:lt2>
       <a:accent1>
-        <a:srgbClr val="4472C4"/>
+        <a:srgbClr val="4472c4"/>
       </a:accent1>
       <a:accent2>
-        <a:srgbClr val="ED7D31"/>
+        <a:srgbClr val="ed7d31"/>
       </a:accent2>
       <a:accent3>
-        <a:srgbClr val="A5A5A5"/>
+        <a:srgbClr val="a5a5a5"/>
       </a:accent3>
       <a:accent4>
-        <a:srgbClr val="FFC000"/>
+        <a:srgbClr val="ffc000"/>
       </a:accent4>
       <a:accent5>
-        <a:srgbClr val="5B9BD5"/>
+        <a:srgbClr val="5b9bd5"/>
       </a:accent5>
       <a:accent6>
-        <a:srgbClr val="70AD47"/>
+        <a:srgbClr val="70ad47"/>
       </a:accent6>
       <a:hlink>
-        <a:srgbClr val="0563C1"/>
+        <a:srgbClr val="0563c1"/>
       </a:hlink>
       <a:folHlink>
-        <a:srgbClr val="954F72"/>
+        <a:srgbClr val="954f72"/>
       </a:folHlink>
     </a:clrScheme>
     <a:fontScheme name="Office">
       <a:majorFont>
-        <a:latin typeface="Calibri Light" panose="020F0302020204030204"/>
+        <a:latin typeface="Calibri Light" panose="020F0302020204030204" pitchFamily="0" charset="1"/>
         <a:ea typeface=""/>
         <a:cs typeface=""/>
-        <a:font script="Jpan" typeface="游ゴシック Light"/>
-        <a:font script="Hang" typeface="맑은 고딕"/>
-        <a:font script="Hans" typeface="等线 Light"/>
-        <a:font script="Hant" typeface="新細明體"/>
-        <a:font script="Arab" typeface="Times New Roman"/>
-        <a:font script="Hebr" typeface="Times New Roman"/>
-        <a:font script="Thai" typeface="Angsana New"/>
-        <a:font script="Ethi" typeface="Nyala"/>
-        <a:font script="Beng" typeface="Vrinda"/>
-        <a:font script="Gujr" typeface="Shruti"/>
-        <a:font script="Khmr" typeface="MoolBoran"/>
-        <a:font script="Knda" typeface="Tunga"/>
-        <a:font script="Guru" typeface="Raavi"/>
-        <a:font script="Cans" typeface="Euphemia"/>
-        <a:font script="Cher" typeface="Plantagenet Cherokee"/>
-        <a:font script="Yiii" typeface="Microsoft Yi Baiti"/>
-        <a:font script="Tibt" typeface="Microsoft Himalaya"/>
-        <a:font script="Thaa" typeface="MV Boli"/>
-        <a:font script="Deva" typeface="Mangal"/>
-        <a:font script="Telu" typeface="Gautami"/>
-        <a:font script="Taml" typeface="Latha"/>
-        <a:font script="Syrc" typeface="Estrangelo Edessa"/>
-        <a:font script="Orya" typeface="Kalinga"/>
-        <a:font script="Mlym" typeface="Kartika"/>
-        <a:font script="Laoo" typeface="DokChampa"/>
-        <a:font script="Sinh" typeface="Iskoola Pota"/>
-        <a:font script="Mong" typeface="Mongolian Baiti"/>
-        <a:font script="Viet" typeface="Times New Roman"/>
-        <a:font script="Uigh" typeface="Microsoft Uighur"/>
-        <a:font script="Geor" typeface="Sylfaen"/>
-        <a:font script="Armn" typeface="Arial"/>
-        <a:font script="Bugi" typeface="Leelawadee UI"/>
-        <a:font script="Bopo" typeface="Microsoft JhengHei"/>
-        <a:font script="Java" typeface="Javanese Text"/>
-        <a:font script="Lisu" typeface="Segoe UI"/>
-        <a:font script="Mymr" typeface="Myanmar Text"/>
-        <a:font script="Nkoo" typeface="Ebrima"/>
-        <a:font script="Olck" typeface="Nirmala UI"/>
-        <a:font script="Osma" typeface="Ebrima"/>
-        <a:font script="Phag" typeface="Phagspa"/>
-        <a:font script="Syrn" typeface="Estrangelo Edessa"/>
-        <a:font script="Syrj" typeface="Estrangelo Edessa"/>
-        <a:font script="Syre" typeface="Estrangelo Edessa"/>
-        <a:font script="Sora" typeface="Nirmala UI"/>
-        <a:font script="Tale" typeface="Microsoft Tai Le"/>
-        <a:font script="Talu" typeface="Microsoft New Tai Lue"/>
-        <a:font script="Tfng" typeface="Ebrima"/>
       </a:majorFont>
       <a:minorFont>
-        <a:latin typeface="Calibri" panose="020F0502020204030204"/>
+        <a:latin typeface="Calibri" panose="020F0502020204030204" pitchFamily="0" charset="1"/>
         <a:ea typeface=""/>
         <a:cs typeface=""/>
-        <a:font script="Jpan" typeface="游明朝"/>
-        <a:font script="Hang" typeface="맑은 고딕"/>
-        <a:font script="Hans" typeface="等线"/>
-        <a:font script="Hant" typeface="新細明體"/>
-        <a:font script="Arab" typeface="Arial"/>
-        <a:font script="Hebr" typeface="Arial"/>
-        <a:font script="Thai" typeface="Cordia New"/>
-        <a:font script="Ethi" typeface="Nyala"/>
-        <a:font script="Beng" typeface="Vrinda"/>
-        <a:font script="Gujr" typeface="Shruti"/>
-        <a:font script="Khmr" typeface="DaunPenh"/>
-        <a:font script="Knda" typeface="Tunga"/>
-        <a:font script="Guru" typeface="Raavi"/>
-        <a:font script="Cans" typeface="Euphemia"/>
-        <a:font script="Cher" typeface="Plantagenet Cherokee"/>
-        <a:font script="Yiii" typeface="Microsoft Yi Baiti"/>
-        <a:font script="Tibt" typeface="Microsoft Himalaya"/>
-        <a:font script="Thaa" typeface="MV Boli"/>
-        <a:font script="Deva" typeface="Mangal"/>
-        <a:font script="Telu" typeface="Gautami"/>
-        <a:font script="Taml" typeface="Latha"/>
-        <a:font script="Syrc" typeface="Estrangelo Edessa"/>
-        <a:font script="Orya" typeface="Kalinga"/>
-        <a:font script="Mlym" typeface="Kartika"/>
-        <a:font script="Laoo" typeface="DokChampa"/>
-        <a:font script="Sinh" typeface="Iskoola Pota"/>
-        <a:font script="Mong" typeface="Mongolian Baiti"/>
-        <a:font script="Viet" typeface="Arial"/>
-        <a:font script="Uigh" typeface="Microsoft Uighur"/>
-        <a:font script="Geor" typeface="Sylfaen"/>
-        <a:font script="Armn" typeface="Arial"/>
-        <a:font script="Bugi" typeface="Leelawadee UI"/>
-        <a:font script="Bopo" typeface="Microsoft JhengHei"/>
-        <a:font script="Java" typeface="Javanese Text"/>
-        <a:font script="Lisu" typeface="Segoe UI"/>
-        <a:font script="Mymr" typeface="Myanmar Text"/>
-        <a:font script="Nkoo" typeface="Ebrima"/>
-        <a:font script="Olck" typeface="Nirmala UI"/>
-        <a:font script="Osma" typeface="Ebrima"/>
-        <a:font script="Phag" typeface="Phagspa"/>
-        <a:font script="Syrn" typeface="Estrangelo Edessa"/>
-        <a:font script="Syrj" typeface="Estrangelo Edessa"/>
-        <a:font script="Syre" typeface="Estrangelo Edessa"/>
-        <a:font script="Sora" typeface="Nirmala UI"/>
-        <a:font script="Tale" typeface="Microsoft Tai Le"/>
-        <a:font script="Talu" typeface="Microsoft New Tai Lue"/>
-        <a:font script="Tfng" typeface="Ebrima"/>
       </a:minorFont>
     </a:fontScheme>
-    <a:fmtScheme name="Office">
+    <a:fmtScheme>
       <a:fillStyleLst>
         <a:solidFill>
           <a:schemeClr val="phClr"/>
         </a:solidFill>
-        <a:gradFill rotWithShape="1">
+        <a:gradFill>
           <a:gsLst>
             <a:gs pos="0">
               <a:schemeClr val="phClr">
                 <a:lumMod val="110000"/>
-                <a:satMod val="105000"/>
                 <a:tint val="67000"/>
               </a:schemeClr>
             </a:gs>
             <a:gs pos="50000">
               <a:schemeClr val="phClr">
                 <a:lumMod val="105000"/>
-                <a:satMod val="103000"/>
                 <a:tint val="73000"/>
               </a:schemeClr>
             </a:gs>
             <a:gs pos="100000">
               <a:schemeClr val="phClr">
                 <a:lumMod val="105000"/>
-                <a:satMod val="109000"/>
                 <a:tint val="81000"/>
               </a:schemeClr>
             </a:gs>
           </a:gsLst>
           <a:lin ang="5400000" scaled="0"/>
+          <a:tileRect l="0" t="0" r="0" b="0"/>
         </a:gradFill>
-        <a:gradFill rotWithShape="1">
+        <a:gradFill>
           <a:gsLst>
             <a:gs pos="0">
               <a:schemeClr val="phClr">
-                <a:satMod val="103000"/>
                 <a:lumMod val="102000"/>
                 <a:tint val="94000"/>
               </a:schemeClr>
             </a:gs>
             <a:gs pos="50000">
               <a:schemeClr val="phClr">
-                <a:satMod val="110000"/>
                 <a:lumMod val="100000"/>
                 <a:shade val="100000"/>
               </a:schemeClr>
@@ -6788,33 +6756,24 @@
             <a:gs pos="100000">
               <a:schemeClr val="phClr">
                 <a:lumMod val="99000"/>
-                <a:satMod val="120000"/>
                 <a:shade val="78000"/>
               </a:schemeClr>
             </a:gs>
           </a:gsLst>
           <a:lin ang="5400000" scaled="0"/>
+          <a:tileRect l="0" t="0" r="0" b="0"/>
         </a:gradFill>
       </a:fillStyleLst>
       <a:lnStyleLst>
         <a:ln w="6350" cap="flat" cmpd="sng" algn="ctr">
-          <a:solidFill>
-            <a:schemeClr val="phClr"/>
-          </a:solidFill>
           <a:prstDash val="solid"/>
           <a:miter lim="800000"/>
         </a:ln>
         <a:ln w="12700" cap="flat" cmpd="sng" algn="ctr">
-          <a:solidFill>
-            <a:schemeClr val="phClr"/>
-          </a:solidFill>
           <a:prstDash val="solid"/>
           <a:miter lim="800000"/>
         </a:ln>
         <a:ln w="19050" cap="flat" cmpd="sng" algn="ctr">
-          <a:solidFill>
-            <a:schemeClr val="phClr"/>
-          </a:solidFill>
           <a:prstDash val="solid"/>
           <a:miter lim="800000"/>
         </a:ln>
@@ -6827,13 +6786,7 @@
           <a:effectLst/>
         </a:effectStyle>
         <a:effectStyle>
-          <a:effectLst>
-            <a:outerShdw blurRad="57150" dist="19050" dir="5400000" algn="ctr" rotWithShape="0">
-              <a:srgbClr val="000000">
-                <a:alpha val="63000"/>
-              </a:srgbClr>
-            </a:outerShdw>
-          </a:effectLst>
+          <a:effectLst/>
         </a:effectStyle>
       </a:effectStyleLst>
       <a:bgFillStyleLst>
@@ -6843,15 +6796,13 @@
         <a:solidFill>
           <a:schemeClr val="phClr">
             <a:tint val="95000"/>
-            <a:satMod val="170000"/>
           </a:schemeClr>
         </a:solidFill>
-        <a:gradFill rotWithShape="1">
+        <a:gradFill>
           <a:gsLst>
             <a:gs pos="0">
               <a:schemeClr val="phClr">
                 <a:tint val="93000"/>
-                <a:satMod val="150000"/>
                 <a:shade val="98000"/>
                 <a:lumMod val="102000"/>
               </a:schemeClr>
@@ -6859,7 +6810,6 @@
             <a:gs pos="50000">
               <a:schemeClr val="phClr">
                 <a:tint val="98000"/>
-                <a:satMod val="130000"/>
                 <a:shade val="90000"/>
                 <a:lumMod val="103000"/>
               </a:schemeClr>
@@ -6867,22 +6817,15 @@
             <a:gs pos="100000">
               <a:schemeClr val="phClr">
                 <a:shade val="63000"/>
-                <a:satMod val="120000"/>
               </a:schemeClr>
             </a:gs>
           </a:gsLst>
           <a:lin ang="5400000" scaled="0"/>
+          <a:tileRect l="0" t="0" r="0" b="0"/>
         </a:gradFill>
       </a:bgFillStyleLst>
     </a:fmtScheme>
   </a:themeElements>
-  <a:objectDefaults/>
-  <a:extraClrSchemeLst/>
-  <a:extLst>
-    <a:ext uri="{05A4C25C-085E-4340-85A3-A5531E510DB2}">
-      <thm15:themeFamily xmlns:thm15="http://schemas.microsoft.com/office/thememl/2012/main" name="Office Theme" id="{62F939B6-93AF-4DB8-9C6B-D6C7DFDC589F}" vid="{4A3C46E8-61CC-4603-A589-7422A47A8E4A}"/>
-    </a:ext>
-  </a:extLst>
 </a:theme>
 </file>
 

</xml_diff>

<commit_message>
Financial Affidavit, remove Iowa references when not in Iowa
</commit_message>
<xml_diff>
--- a/docassemble/ATPCalculator/data/templates/ATP_Financial_Affidavit.docx
+++ b/docassemble/ATPCalculator/data/templates/ATP_Financial_Affidavit.docx
@@ -20,7 +20,23 @@
           <w:b/>
           <w:sz w:val="24"/>
         </w:rPr>
-        <w:t xml:space="preserve">In the Iowa District Court for {{ aff_county }} </w:t>
+        <w:t xml:space="preserve">In the </w:t>
+      </w:r>
+      <w:r>
+        <w:rPr>
+          <w:rFonts w:eastAsia="Arial" w:cs="Arial" w:ascii="Arial" w:hAnsi="Arial"/>
+          <w:b/>
+          <w:sz w:val="24"/>
+        </w:rPr>
+        <w:t>{{ aff_state }}</w:t>
+      </w:r>
+      <w:r>
+        <w:rPr>
+          <w:rFonts w:eastAsia="Arial" w:cs="Arial" w:ascii="Arial" w:hAnsi="Arial"/>
+          <w:b/>
+          <w:sz w:val="24"/>
+        </w:rPr>
+        <w:t xml:space="preserve"> District Court for {{ aff_county }} </w:t>
       </w:r>
     </w:p>
     <w:p>
@@ -298,7 +314,40 @@
                 <w:szCs w:val="24"/>
                 <w:lang w:val="en-US" w:eastAsia="en-US" w:bidi="ar-SA"/>
               </w:rPr>
-              <w:t>Financial Affidavit and Request for Reasonable Ability to Pay Determination for Category B Restitution</w:t>
+              <w:t xml:space="preserve">Financial Affidavit and Request for Reasonable Ability to Pay Determination </w:t>
+            </w:r>
+            <w:r>
+              <w:rPr>
+                <w:rFonts w:cs="Arial" w:ascii="Arial" w:hAnsi="Arial"/>
+                <w:b/>
+                <w:kern w:val="0"/>
+                <w:sz w:val="24"/>
+                <w:szCs w:val="24"/>
+                <w:lang w:val="en-US" w:eastAsia="en-US" w:bidi="ar-SA"/>
+              </w:rPr>
+              <w:t>{% if aff_state == 'Iowa' %}</w:t>
+            </w:r>
+            <w:r>
+              <w:rPr>
+                <w:rFonts w:cs="Arial" w:ascii="Arial" w:hAnsi="Arial"/>
+                <w:b/>
+                <w:kern w:val="0"/>
+                <w:sz w:val="24"/>
+                <w:szCs w:val="24"/>
+                <w:lang w:val="en-US" w:eastAsia="en-US" w:bidi="ar-SA"/>
+              </w:rPr>
+              <w:t>for Category B Restitution</w:t>
+            </w:r>
+            <w:r>
+              <w:rPr>
+                <w:rFonts w:cs="Arial" w:ascii="Arial" w:hAnsi="Arial"/>
+                <w:b/>
+                <w:kern w:val="0"/>
+                <w:sz w:val="24"/>
+                <w:szCs w:val="24"/>
+                <w:lang w:val="en-US" w:eastAsia="en-US" w:bidi="ar-SA"/>
+              </w:rPr>
+              <w:t>{% endif %}</w:t>
             </w:r>
           </w:p>
           <w:p>
@@ -381,7 +430,43 @@
           <w:sz w:val="24"/>
           <w:szCs w:val="24"/>
         </w:rPr>
-        <w:t xml:space="preserve">In support of my request for a determination of my reasonable ability to pay Category B restitution ordered in this case, and under penalty of perjury, I provide as follows: </w:t>
+        <w:t xml:space="preserve">In support of my request for a determination of my reasonable ability to pay </w:t>
+      </w:r>
+      <w:r>
+        <w:rPr>
+          <w:rFonts w:eastAsia="Arial" w:cs="Arial" w:ascii="Arial" w:hAnsi="Arial"/>
+          <w:b/>
+          <w:sz w:val="24"/>
+          <w:szCs w:val="24"/>
+        </w:rPr>
+        <w:t xml:space="preserve">{% if aff_state == 'Iowa' %} </w:t>
+      </w:r>
+      <w:r>
+        <w:rPr>
+          <w:rFonts w:eastAsia="Arial" w:cs="Arial" w:ascii="Arial" w:hAnsi="Arial"/>
+          <w:b/>
+          <w:sz w:val="24"/>
+          <w:szCs w:val="24"/>
+        </w:rPr>
+        <w:t>Category B</w:t>
+      </w:r>
+      <w:r>
+        <w:rPr>
+          <w:rFonts w:eastAsia="Arial" w:cs="Arial" w:ascii="Arial" w:hAnsi="Arial"/>
+          <w:b/>
+          <w:sz w:val="24"/>
+          <w:szCs w:val="24"/>
+        </w:rPr>
+        <w:t>{% endif %}</w:t>
+      </w:r>
+      <w:r>
+        <w:rPr>
+          <w:rFonts w:eastAsia="Arial" w:cs="Arial" w:ascii="Arial" w:hAnsi="Arial"/>
+          <w:b/>
+          <w:sz w:val="24"/>
+          <w:szCs w:val="24"/>
+        </w:rPr>
+        <w:t xml:space="preserve"> restitution ordered in this case, and under penalty of perjury, I provide as follows: </w:t>
       </w:r>
     </w:p>
     <w:p>
@@ -498,7 +583,23 @@
           <w:sz w:val="24"/>
           <w:szCs w:val="24"/>
         </w:rPr>
-        <w:t>I have prior convictions, in Iowa or elsewhere, that require me to pay fines, penalties, victim restitution, or other monetary amounts that I have not paid in full. {{ aff_other_restitution_details }}</w:t>
+        <w:t xml:space="preserve">I have prior convictions, in </w:t>
+      </w:r>
+      <w:r>
+        <w:rPr>
+          <w:rFonts w:eastAsia="Arial" w:cs="Arial" w:ascii="Arial" w:hAnsi="Arial"/>
+          <w:sz w:val="24"/>
+          <w:szCs w:val="24"/>
+        </w:rPr>
+        <w:t>{{ aff_state }}</w:t>
+      </w:r>
+      <w:r>
+        <w:rPr>
+          <w:rFonts w:eastAsia="Arial" w:cs="Arial" w:ascii="Arial" w:hAnsi="Arial"/>
+          <w:sz w:val="24"/>
+          <w:szCs w:val="24"/>
+        </w:rPr>
+        <w:t xml:space="preserve"> or elsewhere, that require me to pay fines, penalties, victim restitution, or other monetary amounts that I have not paid in full. {{ aff_other_restitution_details }}</w:t>
       </w:r>
     </w:p>
     <w:p>
@@ -513,7 +614,11 @@
         </w:rPr>
       </w:pPr>
       <w:r>
-        <w:rPr/>
+        <w:rPr>
+          <w:rFonts w:cs="Arial" w:ascii="Arial" w:hAnsi="Arial"/>
+          <w:sz w:val="24"/>
+          <w:szCs w:val="24"/>
+        </w:rPr>
       </w:r>
     </w:p>
     <w:p>
@@ -558,39 +663,7 @@
           <w:sz w:val="24"/>
           <w:szCs w:val="24"/>
         </w:rPr>
-        <w:t>{%</w:t>
-      </w:r>
-      <w:r>
-        <w:rPr>
-          <w:rFonts w:eastAsia="Arial" w:cs="Arial" w:ascii="Arial" w:hAnsi="Arial"/>
-          <w:sz w:val="24"/>
-          <w:szCs w:val="24"/>
-        </w:rPr>
-        <w:t>p</w:t>
-      </w:r>
-      <w:r>
-        <w:rPr>
-          <w:rFonts w:eastAsia="Arial" w:cs="Arial" w:ascii="Arial" w:hAnsi="Arial"/>
-          <w:sz w:val="24"/>
-          <w:szCs w:val="24"/>
-        </w:rPr>
-        <w:t xml:space="preserve"> </w:t>
-      </w:r>
-      <w:r>
-        <w:rPr>
-          <w:rFonts w:eastAsia="Arial" w:cs="Arial" w:ascii="Arial" w:hAnsi="Arial"/>
-          <w:sz w:val="24"/>
-          <w:szCs w:val="24"/>
-        </w:rPr>
-        <w:t>if not aff_priors</w:t>
-      </w:r>
-      <w:r>
-        <w:rPr>
-          <w:rFonts w:eastAsia="Arial" w:cs="Arial" w:ascii="Arial" w:hAnsi="Arial"/>
-          <w:sz w:val="24"/>
-          <w:szCs w:val="24"/>
-        </w:rPr>
-        <w:t xml:space="preserve"> %}</w:t>
+        <w:t>{%p if not aff_priors %}</w:t>
       </w:r>
     </w:p>
     <w:p>
@@ -614,7 +687,23 @@
           <w:sz w:val="24"/>
           <w:szCs w:val="24"/>
         </w:rPr>
-        <w:t>I do not have any prior convictions in Iowa or elsewhere that require me to pay fines, penalties, victim restitution, or other monetary amounts that I have not paid in full.</w:t>
+        <w:t xml:space="preserve">I do not have any prior convictions in </w:t>
+      </w:r>
+      <w:r>
+        <w:rPr>
+          <w:rFonts w:eastAsia="Arial" w:cs="Arial" w:ascii="Arial" w:hAnsi="Arial"/>
+          <w:sz w:val="24"/>
+          <w:szCs w:val="24"/>
+        </w:rPr>
+        <w:t>{{ aff_state }}</w:t>
+      </w:r>
+      <w:r>
+        <w:rPr>
+          <w:rFonts w:eastAsia="Arial" w:cs="Arial" w:ascii="Arial" w:hAnsi="Arial"/>
+          <w:sz w:val="24"/>
+          <w:szCs w:val="24"/>
+        </w:rPr>
+        <w:t xml:space="preserve"> or elsewhere that require me to pay fines, penalties, victim restitution, or other monetary amounts that I have not paid in full.</w:t>
       </w:r>
     </w:p>
     <w:p>
@@ -835,7 +924,11 @@
         </w:rPr>
       </w:pPr>
       <w:r>
-        <w:rPr/>
+        <w:rPr>
+          <w:rFonts w:cs="Arial" w:ascii="Arial" w:hAnsi="Arial"/>
+          <w:sz w:val="24"/>
+          <w:szCs w:val="24"/>
+        </w:rPr>
       </w:r>
     </w:p>
     <w:p>
@@ -880,15 +973,7 @@
           <w:sz w:val="24"/>
           <w:szCs w:val="24"/>
         </w:rPr>
-        <w:t>{%</w:t>
-      </w:r>
-      <w:r>
-        <w:rPr>
-          <w:rFonts w:cs="Arial" w:ascii="Arial" w:hAnsi="Arial"/>
-          <w:sz w:val="24"/>
-          <w:szCs w:val="24"/>
-        </w:rPr>
-        <w:t>p if not aff_employed %}</w:t>
+        <w:t>{%p if not aff_employed %}</w:t>
       </w:r>
     </w:p>
     <w:p>
@@ -986,23 +1071,7 @@
           <w:sz w:val="24"/>
           <w:szCs w:val="24"/>
         </w:rPr>
-        <w:t xml:space="preserve">{%p if </w:t>
-      </w:r>
-      <w:r>
-        <w:rPr>
-          <w:rFonts w:cs="Arial" w:ascii="Arial" w:hAnsi="Arial"/>
-          <w:sz w:val="24"/>
-          <w:szCs w:val="24"/>
-        </w:rPr>
-        <w:t xml:space="preserve">aff_employed and </w:t>
-      </w:r>
-      <w:r>
-        <w:rPr>
-          <w:rFonts w:cs="Arial" w:ascii="Arial" w:hAnsi="Arial"/>
-          <w:sz w:val="24"/>
-          <w:szCs w:val="24"/>
-        </w:rPr>
-        <w:t>aff_lt_fulltime != 'Full-Time' %}</w:t>
+        <w:t>{%p if aff_employed and aff_lt_fulltime != 'Full-Time' %}</w:t>
       </w:r>
     </w:p>
     <w:p>
@@ -1602,7 +1671,11 @@
         </w:rPr>
       </w:pPr>
       <w:r>
-        <w:rPr/>
+        <w:rPr>
+          <w:rFonts w:cs="Arial" w:ascii="Arial" w:hAnsi="Arial"/>
+          <w:sz w:val="24"/>
+          <w:szCs w:val="24"/>
+        </w:rPr>
       </w:r>
     </w:p>
     <w:p>
@@ -2101,7 +2174,39 @@
           <w:sz w:val="24"/>
           <w:szCs w:val="24"/>
         </w:rPr>
-        <w:t>Additional information I think is important for the Court to know in determining my ability to pay the Category B restitution ordered in this case includes:  {{ aff_additional_information }}</w:t>
+        <w:t xml:space="preserve">Additional information I think is important for the Court to know in determining my ability to pay the </w:t>
+      </w:r>
+      <w:r>
+        <w:rPr>
+          <w:rFonts w:eastAsia="Arial" w:cs="Arial" w:ascii="Arial" w:hAnsi="Arial"/>
+          <w:sz w:val="24"/>
+          <w:szCs w:val="24"/>
+        </w:rPr>
+        <w:t>{% if aff_state == 'Iowa' %}</w:t>
+      </w:r>
+      <w:r>
+        <w:rPr>
+          <w:rFonts w:eastAsia="Arial" w:cs="Arial" w:ascii="Arial" w:hAnsi="Arial"/>
+          <w:sz w:val="24"/>
+          <w:szCs w:val="24"/>
+        </w:rPr>
+        <w:t xml:space="preserve">Category B </w:t>
+      </w:r>
+      <w:r>
+        <w:rPr>
+          <w:rFonts w:eastAsia="Arial" w:cs="Arial" w:ascii="Arial" w:hAnsi="Arial"/>
+          <w:sz w:val="24"/>
+          <w:szCs w:val="24"/>
+        </w:rPr>
+        <w:t>{% endif %}</w:t>
+      </w:r>
+      <w:r>
+        <w:rPr>
+          <w:rFonts w:eastAsia="Arial" w:cs="Arial" w:ascii="Arial" w:hAnsi="Arial"/>
+          <w:sz w:val="24"/>
+          <w:szCs w:val="24"/>
+        </w:rPr>
+        <w:t>restitution ordered in this case includes:  {{ aff_additional_information }}</w:t>
       </w:r>
     </w:p>
     <w:p>
@@ -2175,7 +2280,43 @@
           <w:sz w:val="24"/>
           <w:szCs w:val="24"/>
         </w:rPr>
-        <w:t>By making this financial affidavit, I am asking the court to determine that I am not able to reasonably make payments toward the full amount of Category B restitution ordered in this case.  I understand that if I fail to complete a financial affidavit, I waive any claim regarding my reasonable ability to pay.</w:t>
+        <w:t xml:space="preserve">By making this financial affidavit, I am asking the court to determine that I am not able to reasonably make payments toward the full amount of </w:t>
+      </w:r>
+      <w:r>
+        <w:rPr>
+          <w:rFonts w:eastAsia="Arial" w:cs="Arial" w:ascii="Arial" w:hAnsi="Arial"/>
+          <w:b/>
+          <w:sz w:val="24"/>
+          <w:szCs w:val="24"/>
+        </w:rPr>
+        <w:t>{% if aff_state == 'Iowa' %}</w:t>
+      </w:r>
+      <w:r>
+        <w:rPr>
+          <w:rFonts w:eastAsia="Arial" w:cs="Arial" w:ascii="Arial" w:hAnsi="Arial"/>
+          <w:b/>
+          <w:sz w:val="24"/>
+          <w:szCs w:val="24"/>
+        </w:rPr>
+        <w:t xml:space="preserve">Category B </w:t>
+      </w:r>
+      <w:r>
+        <w:rPr>
+          <w:rFonts w:eastAsia="Arial" w:cs="Arial" w:ascii="Arial" w:hAnsi="Arial"/>
+          <w:b/>
+          <w:sz w:val="24"/>
+          <w:szCs w:val="24"/>
+        </w:rPr>
+        <w:t>{% endif %}</w:t>
+      </w:r>
+      <w:r>
+        <w:rPr>
+          <w:rFonts w:eastAsia="Arial" w:cs="Arial" w:ascii="Arial" w:hAnsi="Arial"/>
+          <w:b/>
+          <w:sz w:val="24"/>
+          <w:szCs w:val="24"/>
+        </w:rPr>
+        <w:t>restitution ordered in this case.  I understand that if I fail to complete a financial affidavit, I waive any claim regarding my reasonable ability to pay.</w:t>
       </w:r>
     </w:p>
     <w:p>
@@ -3321,7 +3462,23 @@
           <w:sz w:val="24"/>
           <w:szCs w:val="24"/>
         </w:rPr>
-        <w:t xml:space="preserve">have read this financial affidavit, and I certify under penalty of perjury and pursuant to the laws of the State of Iowa that the information I have provided in this financial affidavit is complete, true, and correct to the best of my knowledge. </w:t>
+        <w:t xml:space="preserve">have read this financial affidavit, and I certify under penalty of perjury and pursuant to the laws of the State of </w:t>
+      </w:r>
+      <w:r>
+        <w:rPr>
+          <w:rFonts w:eastAsia="Arial" w:cs="Arial" w:ascii="Arial" w:hAnsi="Arial"/>
+          <w:sz w:val="24"/>
+          <w:szCs w:val="24"/>
+        </w:rPr>
+        <w:t>{{ aff_state }}</w:t>
+      </w:r>
+      <w:r>
+        <w:rPr>
+          <w:rFonts w:eastAsia="Arial" w:cs="Arial" w:ascii="Arial" w:hAnsi="Arial"/>
+          <w:sz w:val="24"/>
+          <w:szCs w:val="24"/>
+        </w:rPr>
+        <w:t xml:space="preserve"> that the information I have provided in this financial affidavit is complete, true, and correct to the best of my knowledge. </w:t>
       </w:r>
     </w:p>
     <w:p>
@@ -4530,7 +4687,7 @@
       <mc:AlternateContent>
         <mc:Choice Requires="wpg">
           <w:drawing>
-            <wp:anchor behindDoc="1" distT="635" distB="635" distL="115570" distR="113665" simplePos="0" locked="0" layoutInCell="0" allowOverlap="1" relativeHeight="9" wp14:anchorId="676EDD0C">
+            <wp:anchor behindDoc="1" distT="635" distB="635" distL="116205" distR="113665" simplePos="0" locked="0" layoutInCell="0" allowOverlap="1" relativeHeight="9" wp14:anchorId="676EDD0C">
               <wp:simplePos x="0" y="0"/>
               <wp:positionH relativeFrom="page">
                 <wp:posOffset>0</wp:posOffset>
@@ -4566,9 +4723,9 @@
                           <a:avLst/>
                           <a:gdLst>
                             <a:gd name="textAreaLeft" fmla="*/ 0 w 3131640"/>
-                            <a:gd name="textAreaRight" fmla="*/ 3133080 w 3131640"/>
+                            <a:gd name="textAreaRight" fmla="*/ 3133440 w 3131640"/>
                             <a:gd name="textAreaTop" fmla="*/ 0 h 3600"/>
-                            <a:gd name="textAreaBottom" fmla="*/ 5040 h 3600"/>
+                            <a:gd name="textAreaBottom" fmla="*/ 5400 h 3600"/>
                           </a:gdLst>
                           <a:ahLst/>
                           <a:rect l="textAreaLeft" t="textAreaTop" r="textAreaRight" b="textAreaBottom"/>
@@ -4766,7 +4923,7 @@
       <mc:AlternateContent>
         <mc:Choice Requires="wpg">
           <w:drawing>
-            <wp:anchor behindDoc="1" distT="635" distB="635" distL="115570" distR="109855" simplePos="0" locked="0" layoutInCell="0" allowOverlap="1" relativeHeight="11" wp14:anchorId="11FF5E02">
+            <wp:anchor behindDoc="1" distT="635" distB="635" distL="116205" distR="109220" simplePos="0" locked="0" layoutInCell="0" allowOverlap="1" relativeHeight="11" wp14:anchorId="11FF5E02">
               <wp:simplePos x="0" y="0"/>
               <wp:positionH relativeFrom="page">
                 <wp:posOffset>1170940</wp:posOffset>
@@ -4802,9 +4959,9 @@
                           <a:avLst/>
                           <a:gdLst>
                             <a:gd name="textAreaLeft" fmla="*/ 0 w 3131640"/>
-                            <a:gd name="textAreaRight" fmla="*/ 3133080 w 3131640"/>
+                            <a:gd name="textAreaRight" fmla="*/ 3133440 w 3131640"/>
                             <a:gd name="textAreaTop" fmla="*/ 0 h 3600"/>
-                            <a:gd name="textAreaBottom" fmla="*/ 5040 h 3600"/>
+                            <a:gd name="textAreaBottom" fmla="*/ 5400 h 3600"/>
                           </a:gdLst>
                           <a:ahLst/>
                           <a:rect l="textAreaLeft" t="textAreaTop" r="textAreaRight" b="textAreaBottom"/>
@@ -5579,7 +5736,34 @@
         <w:i/>
         <w:sz w:val="20"/>
       </w:rPr>
-      <w:t xml:space="preserve">Financial Affidavit for Reasonable Ability to Pay Determination for Category B Restitution </w:t>
+      <w:t xml:space="preserve">Financial Affidavit for Reasonable Ability to Pay Determination </w:t>
+    </w:r>
+    <w:r>
+      <w:rPr>
+        <w:rFonts w:eastAsia="Times New Roman" w:cs="Times New Roman" w:ascii="Times New Roman" w:hAnsi="Times New Roman"/>
+        <w:b/>
+        <w:i/>
+        <w:sz w:val="20"/>
+      </w:rPr>
+      <w:t xml:space="preserve">{% if aff_state == 'Iowa' %} </w:t>
+    </w:r>
+    <w:r>
+      <w:rPr>
+        <w:rFonts w:eastAsia="Times New Roman" w:cs="Times New Roman" w:ascii="Times New Roman" w:hAnsi="Times New Roman"/>
+        <w:b/>
+        <w:i/>
+        <w:sz w:val="20"/>
+      </w:rPr>
+      <w:t xml:space="preserve">for Category B Restitution </w:t>
+    </w:r>
+    <w:r>
+      <w:rPr>
+        <w:rFonts w:eastAsia="Times New Roman" w:cs="Times New Roman" w:ascii="Times New Roman" w:hAnsi="Times New Roman"/>
+        <w:b/>
+        <w:i/>
+        <w:sz w:val="20"/>
+      </w:rPr>
+      <w:t>{% endif %}</w:t>
     </w:r>
   </w:p>
 </w:hdr>
@@ -5660,9 +5844,9 @@
                           <a:avLst/>
                           <a:gdLst>
                             <a:gd name="textAreaLeft" fmla="*/ 0 w 3131640"/>
-                            <a:gd name="textAreaRight" fmla="*/ 3133080 w 3131640"/>
+                            <a:gd name="textAreaRight" fmla="*/ 3133440 w 3131640"/>
                             <a:gd name="textAreaTop" fmla="*/ 0 h 3600"/>
-                            <a:gd name="textAreaBottom" fmla="*/ 5040 h 3600"/>
+                            <a:gd name="textAreaBottom" fmla="*/ 5400 h 3600"/>
                           </a:gdLst>
                           <a:ahLst/>
                           <a:rect l="textAreaLeft" t="textAreaTop" r="textAreaRight" b="textAreaBottom"/>
@@ -5775,9 +5959,9 @@
                           <a:avLst/>
                           <a:gdLst>
                             <a:gd name="textAreaLeft" fmla="*/ 0 w 3131640"/>
-                            <a:gd name="textAreaRight" fmla="*/ 3133080 w 3131640"/>
+                            <a:gd name="textAreaRight" fmla="*/ 3133440 w 3131640"/>
                             <a:gd name="textAreaTop" fmla="*/ 0 h 3600"/>
-                            <a:gd name="textAreaBottom" fmla="*/ 5040 h 3600"/>
+                            <a:gd name="textAreaBottom" fmla="*/ 5400 h 3600"/>
                           </a:gdLst>
                           <a:ahLst/>
                           <a:rect l="textAreaLeft" t="textAreaTop" r="textAreaRight" b="textAreaBottom"/>
@@ -5897,9 +6081,9 @@
                           <a:avLst/>
                           <a:gdLst>
                             <a:gd name="textAreaLeft" fmla="*/ 0 w 3131640"/>
-                            <a:gd name="textAreaRight" fmla="*/ 3133080 w 3131640"/>
+                            <a:gd name="textAreaRight" fmla="*/ 3133440 w 3131640"/>
                             <a:gd name="textAreaTop" fmla="*/ 0 h 3600"/>
-                            <a:gd name="textAreaBottom" fmla="*/ 5040 h 3600"/>
+                            <a:gd name="textAreaBottom" fmla="*/ 5400 h 3600"/>
                           </a:gdLst>
                           <a:ahLst/>
                           <a:rect l="textAreaLeft" t="textAreaTop" r="textAreaRight" b="textAreaBottom"/>

</xml_diff>